<commit_message>
Fix updating the records; finished architecture and design of the program part of documentation
</commit_message>
<xml_diff>
--- a/Dokumentace SmichovPass.docx
+++ b/Dokumentace SmichovPass.docx
@@ -114,7 +114,7 @@
           <w:r>
             <w:fldChar w:fldCharType="separate"/>
           </w:r>
-          <w:hyperlink w:anchor="_Toc132796365" w:history="1">
+          <w:hyperlink w:anchor="_Toc133337026" w:history="1">
             <w:r>
               <w:rPr>
                 <w:rStyle w:val="Hypertextovodkaz"/>
@@ -141,7 +141,7 @@
                 <w:noProof/>
                 <w:webHidden/>
               </w:rPr>
-              <w:instrText xml:space="preserve"> PAGEREF _Toc132796365 \h </w:instrText>
+              <w:instrText xml:space="preserve"> PAGEREF _Toc133337026 \h </w:instrText>
             </w:r>
             <w:r>
               <w:rPr>
@@ -161,7 +161,7 @@
                 <w:noProof/>
                 <w:webHidden/>
               </w:rPr>
-              <w:t>4</w:t>
+              <w:t>3</w:t>
             </w:r>
             <w:r>
               <w:rPr>
@@ -187,7 +187,7 @@
               <w:lang w:eastAsia="cs-CZ"/>
             </w:rPr>
           </w:pPr>
-          <w:hyperlink w:anchor="_Toc132796366" w:history="1">
+          <w:hyperlink w:anchor="_Toc133337027" w:history="1">
             <w:r>
               <w:rPr>
                 <w:rStyle w:val="Hypertextovodkaz"/>
@@ -214,7 +214,211 @@
                 <w:noProof/>
                 <w:webHidden/>
               </w:rPr>
-              <w:instrText xml:space="preserve"> PAGEREF _Toc132796366 \h </w:instrText>
+              <w:instrText xml:space="preserve"> PAGEREF _Toc133337027 \h </w:instrText>
+            </w:r>
+            <w:r>
+              <w:rPr>
+                <w:noProof/>
+                <w:webHidden/>
+              </w:rPr>
+            </w:r>
+            <w:r>
+              <w:rPr>
+                <w:noProof/>
+                <w:webHidden/>
+              </w:rPr>
+              <w:fldChar w:fldCharType="separate"/>
+            </w:r>
+            <w:r>
+              <w:rPr>
+                <w:noProof/>
+                <w:webHidden/>
+              </w:rPr>
+              <w:t>4</w:t>
+            </w:r>
+            <w:r>
+              <w:rPr>
+                <w:noProof/>
+                <w:webHidden/>
+              </w:rPr>
+              <w:fldChar w:fldCharType="end"/>
+            </w:r>
+          </w:hyperlink>
+        </w:p>
+        <w:p>
+          <w:pPr>
+            <w:pStyle w:val="Obsah2"/>
+            <w:tabs>
+              <w:tab w:val="right" w:leader="dot" w:pos="9062"/>
+            </w:tabs>
+            <w:rPr>
+              <w:noProof/>
+            </w:rPr>
+          </w:pPr>
+          <w:hyperlink w:anchor="_Toc133337028" w:history="1">
+            <w:r>
+              <w:rPr>
+                <w:rStyle w:val="Hypertextovodkaz"/>
+                <w:noProof/>
+              </w:rPr>
+              <w:t>Základní informace</w:t>
+            </w:r>
+            <w:r>
+              <w:rPr>
+                <w:noProof/>
+                <w:webHidden/>
+              </w:rPr>
+              <w:tab/>
+            </w:r>
+            <w:r>
+              <w:rPr>
+                <w:noProof/>
+                <w:webHidden/>
+              </w:rPr>
+              <w:fldChar w:fldCharType="begin"/>
+            </w:r>
+            <w:r>
+              <w:rPr>
+                <w:noProof/>
+                <w:webHidden/>
+              </w:rPr>
+              <w:instrText xml:space="preserve"> PAGEREF _Toc133337028 \h </w:instrText>
+            </w:r>
+            <w:r>
+              <w:rPr>
+                <w:noProof/>
+                <w:webHidden/>
+              </w:rPr>
+            </w:r>
+            <w:r>
+              <w:rPr>
+                <w:noProof/>
+                <w:webHidden/>
+              </w:rPr>
+              <w:fldChar w:fldCharType="separate"/>
+            </w:r>
+            <w:r>
+              <w:rPr>
+                <w:noProof/>
+                <w:webHidden/>
+              </w:rPr>
+              <w:t>4</w:t>
+            </w:r>
+            <w:r>
+              <w:rPr>
+                <w:noProof/>
+                <w:webHidden/>
+              </w:rPr>
+              <w:fldChar w:fldCharType="end"/>
+            </w:r>
+          </w:hyperlink>
+        </w:p>
+        <w:p>
+          <w:pPr>
+            <w:pStyle w:val="Obsah2"/>
+            <w:tabs>
+              <w:tab w:val="right" w:leader="dot" w:pos="9062"/>
+            </w:tabs>
+            <w:rPr>
+              <w:noProof/>
+            </w:rPr>
+          </w:pPr>
+          <w:hyperlink w:anchor="_Toc133337029" w:history="1">
+            <w:r>
+              <w:rPr>
+                <w:rStyle w:val="Hypertextovodkaz"/>
+                <w:noProof/>
+              </w:rPr>
+              <w:t>Ukládání záznamů</w:t>
+            </w:r>
+            <w:r>
+              <w:rPr>
+                <w:noProof/>
+                <w:webHidden/>
+              </w:rPr>
+              <w:tab/>
+            </w:r>
+            <w:r>
+              <w:rPr>
+                <w:noProof/>
+                <w:webHidden/>
+              </w:rPr>
+              <w:fldChar w:fldCharType="begin"/>
+            </w:r>
+            <w:r>
+              <w:rPr>
+                <w:noProof/>
+                <w:webHidden/>
+              </w:rPr>
+              <w:instrText xml:space="preserve"> PAGEREF _Toc133337029 \h </w:instrText>
+            </w:r>
+            <w:r>
+              <w:rPr>
+                <w:noProof/>
+                <w:webHidden/>
+              </w:rPr>
+            </w:r>
+            <w:r>
+              <w:rPr>
+                <w:noProof/>
+                <w:webHidden/>
+              </w:rPr>
+              <w:fldChar w:fldCharType="separate"/>
+            </w:r>
+            <w:r>
+              <w:rPr>
+                <w:noProof/>
+                <w:webHidden/>
+              </w:rPr>
+              <w:t>4</w:t>
+            </w:r>
+            <w:r>
+              <w:rPr>
+                <w:noProof/>
+                <w:webHidden/>
+              </w:rPr>
+              <w:fldChar w:fldCharType="end"/>
+            </w:r>
+          </w:hyperlink>
+        </w:p>
+        <w:p>
+          <w:pPr>
+            <w:pStyle w:val="Obsah2"/>
+            <w:tabs>
+              <w:tab w:val="right" w:leader="dot" w:pos="9062"/>
+            </w:tabs>
+            <w:rPr>
+              <w:noProof/>
+            </w:rPr>
+          </w:pPr>
+          <w:hyperlink w:anchor="_Toc133337030" w:history="1">
+            <w:r>
+              <w:rPr>
+                <w:rStyle w:val="Hypertextovodkaz"/>
+                <w:noProof/>
+              </w:rPr>
+              <w:t>Kryptografie</w:t>
+            </w:r>
+            <w:r>
+              <w:rPr>
+                <w:noProof/>
+                <w:webHidden/>
+              </w:rPr>
+              <w:tab/>
+            </w:r>
+            <w:r>
+              <w:rPr>
+                <w:noProof/>
+                <w:webHidden/>
+              </w:rPr>
+              <w:fldChar w:fldCharType="begin"/>
+            </w:r>
+            <w:r>
+              <w:rPr>
+                <w:noProof/>
+                <w:webHidden/>
+              </w:rPr>
+              <w:instrText xml:space="preserve"> PAGEREF _Toc133337030 \h </w:instrText>
             </w:r>
             <w:r>
               <w:rPr>
@@ -260,7 +464,7 @@
               <w:lang w:eastAsia="cs-CZ"/>
             </w:rPr>
           </w:pPr>
-          <w:hyperlink w:anchor="_Toc132796367" w:history="1">
+          <w:hyperlink w:anchor="_Toc133337031" w:history="1">
             <w:r>
               <w:rPr>
                 <w:rStyle w:val="Hypertextovodkaz"/>
@@ -287,7 +491,75 @@
                 <w:noProof/>
                 <w:webHidden/>
               </w:rPr>
-              <w:instrText xml:space="preserve"> PAGEREF _Toc132796367 \h </w:instrText>
+              <w:instrText xml:space="preserve"> PAGEREF _Toc133337031 \h </w:instrText>
+            </w:r>
+            <w:r>
+              <w:rPr>
+                <w:noProof/>
+                <w:webHidden/>
+              </w:rPr>
+            </w:r>
+            <w:r>
+              <w:rPr>
+                <w:noProof/>
+                <w:webHidden/>
+              </w:rPr>
+              <w:fldChar w:fldCharType="separate"/>
+            </w:r>
+            <w:r>
+              <w:rPr>
+                <w:noProof/>
+                <w:webHidden/>
+              </w:rPr>
+              <w:t>6</w:t>
+            </w:r>
+            <w:r>
+              <w:rPr>
+                <w:noProof/>
+                <w:webHidden/>
+              </w:rPr>
+              <w:fldChar w:fldCharType="end"/>
+            </w:r>
+          </w:hyperlink>
+        </w:p>
+        <w:p>
+          <w:pPr>
+            <w:pStyle w:val="Obsah2"/>
+            <w:tabs>
+              <w:tab w:val="right" w:leader="dot" w:pos="9062"/>
+            </w:tabs>
+            <w:rPr>
+              <w:noProof/>
+            </w:rPr>
+          </w:pPr>
+          <w:hyperlink w:anchor="_Toc133337032" w:history="1">
+            <w:r>
+              <w:rPr>
+                <w:rStyle w:val="Hypertextovodkaz"/>
+                <w:noProof/>
+              </w:rPr>
+              <w:t>Ovládací prvky programu a jejich metody</w:t>
+            </w:r>
+            <w:r>
+              <w:rPr>
+                <w:noProof/>
+                <w:webHidden/>
+              </w:rPr>
+              <w:tab/>
+            </w:r>
+            <w:r>
+              <w:rPr>
+                <w:noProof/>
+                <w:webHidden/>
+              </w:rPr>
+              <w:fldChar w:fldCharType="begin"/>
+            </w:r>
+            <w:r>
+              <w:rPr>
+                <w:noProof/>
+                <w:webHidden/>
+              </w:rPr>
+              <w:instrText xml:space="preserve"> PAGEREF _Toc133337032 \h </w:instrText>
             </w:r>
             <w:r>
               <w:rPr>
@@ -333,7 +605,7 @@
               <w:lang w:eastAsia="cs-CZ"/>
             </w:rPr>
           </w:pPr>
-          <w:hyperlink w:anchor="_Toc132796368" w:history="1">
+          <w:hyperlink w:anchor="_Toc133337033" w:history="1">
             <w:r>
               <w:rPr>
                 <w:rStyle w:val="Hypertextovodkaz"/>
@@ -360,7 +632,7 @@
                 <w:noProof/>
                 <w:webHidden/>
               </w:rPr>
-              <w:instrText xml:space="preserve"> PAGEREF _Toc132796368 \h </w:instrText>
+              <w:instrText xml:space="preserve"> PAGEREF _Toc133337033 \h </w:instrText>
             </w:r>
             <w:r>
               <w:rPr>
@@ -406,7 +678,7 @@
               <w:lang w:eastAsia="cs-CZ"/>
             </w:rPr>
           </w:pPr>
-          <w:hyperlink w:anchor="_Toc132796369" w:history="1">
+          <w:hyperlink w:anchor="_Toc133337034" w:history="1">
             <w:r>
               <w:rPr>
                 <w:rStyle w:val="Hypertextovodkaz"/>
@@ -433,7 +705,7 @@
                 <w:noProof/>
                 <w:webHidden/>
               </w:rPr>
-              <w:instrText xml:space="preserve"> PAGEREF _Toc132796369 \h </w:instrText>
+              <w:instrText xml:space="preserve"> PAGEREF _Toc133337034 \h </w:instrText>
             </w:r>
             <w:r>
               <w:rPr>
@@ -493,7 +765,7 @@
       <w:pPr>
         <w:pStyle w:val="Nadpis1"/>
       </w:pPr>
-      <w:bookmarkStart w:id="0" w:name="_Toc132796365"/>
+      <w:bookmarkStart w:id="0" w:name="_Toc133337026"/>
       <w:r>
         <w:lastRenderedPageBreak/>
         <w:t>Požadavky</w:t>
@@ -705,7 +977,7 @@
       <w:r>
         <w:br w:type="page"/>
       </w:r>
-      <w:bookmarkStart w:id="1" w:name="_Toc132796366"/>
+      <w:bookmarkStart w:id="1" w:name="_Toc133337027"/>
       <w:r>
         <w:lastRenderedPageBreak/>
         <w:t>Architektura a design programu</w:t>
@@ -716,9 +988,11 @@
       <w:pPr>
         <w:pStyle w:val="Nadpis2"/>
       </w:pPr>
+      <w:bookmarkStart w:id="2" w:name="_Toc133337028"/>
       <w:r>
         <w:t>Základní informace</w:t>
       </w:r>
+      <w:bookmarkEnd w:id="2"/>
     </w:p>
     <w:p>
       <w:r>
@@ -773,9 +1047,11 @@
       <w:pPr>
         <w:pStyle w:val="Nadpis2"/>
       </w:pPr>
+      <w:bookmarkStart w:id="3" w:name="_Toc133337029"/>
       <w:r>
         <w:t>Ukládání záznamů</w:t>
       </w:r>
+      <w:bookmarkEnd w:id="3"/>
     </w:p>
     <w:p>
       <w:pPr>
@@ -948,17 +1224,7 @@
           <w:sz w:val="24"/>
           <w:szCs w:val="24"/>
         </w:rPr>
-        <w:t>t</w:t>
-      </w:r>
-      <w:r>
-        <w:rPr>
-          <w:i/>
-          <w:iCs/>
-          <w:color w:val="FF0000"/>
-          <w:sz w:val="24"/>
-          <w:szCs w:val="24"/>
-        </w:rPr>
-        <w:t>oto je z důvodu mnohých problémů při přímém nahrávání database do zobrazovače datapole DataGridView, který lépe pracuje se zdrojem typu DataTable.</w:t>
+        <w:t>toto je z důvodu mnohých problémů při přímém nahrávání database do zobrazovače datapole DataGridView, který lépe pracuje se zdrojem typu DataTable.</w:t>
       </w:r>
     </w:p>
     <w:p>
@@ -1010,10 +1276,11 @@
       </w:pPr>
       <w:r>
         <w:rPr>
+          <w:noProof/>
           <w:lang w:eastAsia="cs-CZ"/>
         </w:rPr>
         <w:drawing>
-          <wp:inline distT="0" distB="0" distL="0" distR="0" wp14:anchorId="711AED7C" wp14:editId="69E8676E">
+          <wp:inline distT="0" distB="0" distL="0" distR="0" wp14:anchorId="1E9884B3" wp14:editId="3A2CD32F">
             <wp:extent cx="5760720" cy="696595"/>
             <wp:effectExtent l="0" t="0" r="0" b="8255"/>
             <wp:docPr id="266171615" name="Obrázek 1"/>
@@ -1028,7 +1295,7 @@
                     <pic:cNvPicPr/>
                   </pic:nvPicPr>
                   <pic:blipFill>
-                    <a:blip r:embed="rId7"/>
+                    <a:blip r:embed="rId8"/>
                     <a:stretch>
                       <a:fillRect/>
                     </a:stretch>
@@ -1051,11 +1318,154 @@
     </w:p>
     <w:p>
       <w:pPr>
+        <w:rPr>
+          <w:lang w:eastAsia="cs-CZ"/>
+        </w:rPr>
+      </w:pPr>
+      <w:r>
+        <w:rPr>
+          <w:lang w:eastAsia="cs-CZ"/>
+        </w:rPr>
+        <w:t>Generovaný řetězec je dále v dokumentu označován jako „surová data záznamů“.</w:t>
+      </w:r>
+    </w:p>
+    <w:p>
+      <w:pPr>
+        <w:rPr>
+          <w:rFonts w:ascii="PP Supply Mono" w:eastAsiaTheme="majorEastAsia" w:hAnsi="PP Supply Mono" w:cstheme="majorBidi"/>
+          <w:color w:val="2F5496" w:themeColor="accent1" w:themeShade="BF"/>
+          <w:sz w:val="36"/>
+          <w:szCs w:val="36"/>
+          <w:lang w:eastAsia="cs-CZ"/>
+        </w:rPr>
+      </w:pPr>
+      <w:r>
+        <w:br w:type="page"/>
+      </w:r>
+    </w:p>
+    <w:p>
+      <w:pPr>
         <w:pStyle w:val="Nadpis2"/>
       </w:pPr>
-      <w:r>
+      <w:bookmarkStart w:id="4" w:name="_Toc133337030"/>
+      <w:r>
+        <w:lastRenderedPageBreak/>
         <w:t>Kryptografie</w:t>
       </w:r>
+      <w:bookmarkEnd w:id="4"/>
+    </w:p>
+    <w:p>
+      <w:r>
+        <w:t xml:space="preserve">SmichovPass používá pro šifrování standard AES (Advanced Encryption Standard). Ještě před samotným je klíč zvolený uživatelem na hash pomocí algoritmu SHA256. Tento hash je používán jako opravdový klíč používaný při samotném šifrování (tento krok zajiš´tuje vyšší bezpečnost šifrovaného obsahu). </w:t>
+      </w:r>
+    </w:p>
+    <w:p>
+      <w:r>
+        <w:t xml:space="preserve">Před šifrováním je ještě vygenerován inicializační vektor (IV), který slouží jako bezpečnostní prvek (v praxi zajišťuje, že dvě data zašifrovaná stejným klíčem nejsou stejná kvůli náhodně vygenerovanému IV; tento IV je potřeba k následnému dešifrování, takže je obsažen v souboru .txt společně se zašifrovanými daty). </w:t>
+      </w:r>
+    </w:p>
+    <w:p>
+      <w:r>
+        <w:t xml:space="preserve">Poté je pomocí knihovny </w:t>
+      </w:r>
+      <w:r>
+        <w:rPr>
+          <w:i/>
+          <w:iCs/>
+        </w:rPr>
+        <w:t>System.Security.Cryptography</w:t>
+      </w:r>
+      <w:r>
+        <w:t xml:space="preserve"> použit AES pro zašifrování surových dat záznamů. Výstupní zašifrovaná data jsou jeden řetězec</w:t>
+      </w:r>
+      <w:r>
+        <w:t>.</w:t>
+      </w:r>
+    </w:p>
+    <w:p>
+      <w:r>
+        <w:t>V konečném kroku je k řetězci se zašifrovanými daty přidán středník a za ním IV použitý k zašifrování těchto dat. Tento výsledný řetězec je zapsán jako text do souboru .txt.</w:t>
+      </w:r>
+    </w:p>
+    <w:p>
+      <w:r>
+        <w:t xml:space="preserve">Dešifrování funguje obdobným způsobem, nejdříve je zahashován pomocí SHA256 klíč uživatele, poté od sebe oddělen IV a zašifrovaná data a pomocí algoritmu v knihovně </w:t>
+      </w:r>
+      <w:r>
+        <w:rPr>
+          <w:i/>
+          <w:iCs/>
+        </w:rPr>
+        <w:t xml:space="preserve">System.Security.Cryptography </w:t>
+      </w:r>
+      <w:r>
+        <w:t xml:space="preserve"> jsou data dešifrována na surová data, která jsou nahrána do </w:t>
+      </w:r>
+      <w:r>
+        <w:rPr>
+          <w:i/>
+          <w:iCs/>
+        </w:rPr>
+        <w:t>database</w:t>
+      </w:r>
+      <w:r>
+        <w:t xml:space="preserve"> a metoda </w:t>
+      </w:r>
+      <w:r>
+        <w:rPr>
+          <w:i/>
+          <w:iCs/>
+        </w:rPr>
+        <w:t>LoadDataTable</w:t>
+      </w:r>
+      <w:r>
+        <w:t xml:space="preserve"> data načte do datapole.</w:t>
+      </w:r>
+    </w:p>
+    <w:p>
+      <w:pPr>
+        <w:jc w:val="center"/>
+      </w:pPr>
+      <w:r>
+        <w:rPr>
+          <w:noProof/>
+        </w:rPr>
+        <w:drawing>
+          <wp:inline distT="0" distB="0" distL="0" distR="0" wp14:anchorId="2148F72D" wp14:editId="090BABCF">
+            <wp:extent cx="4686300" cy="2876981"/>
+            <wp:effectExtent l="0" t="0" r="0" b="0"/>
+            <wp:docPr id="1102043722" name="Obrázek 1" descr="Obsah obrázku diagram&#10;&#10;Popis byl vytvořen automaticky"/>
+            <wp:cNvGraphicFramePr>
+              <a:graphicFrameLocks xmlns:a="http://schemas.openxmlformats.org/drawingml/2006/main" noChangeAspect="1"/>
+            </wp:cNvGraphicFramePr>
+            <a:graphic xmlns:a="http://schemas.openxmlformats.org/drawingml/2006/main">
+              <a:graphicData uri="http://schemas.openxmlformats.org/drawingml/2006/picture">
+                <pic:pic xmlns:pic="http://schemas.openxmlformats.org/drawingml/2006/picture">
+                  <pic:nvPicPr>
+                    <pic:cNvPr id="1102043722" name="Obrázek 1" descr="Obsah obrázku diagram&#10;&#10;Popis byl vytvořen automaticky"/>
+                    <pic:cNvPicPr/>
+                  </pic:nvPicPr>
+                  <pic:blipFill>
+                    <a:blip r:embed="rId9"/>
+                    <a:stretch>
+                      <a:fillRect/>
+                    </a:stretch>
+                  </pic:blipFill>
+                  <pic:spPr>
+                    <a:xfrm>
+                      <a:off x="0" y="0"/>
+                      <a:ext cx="4690990" cy="2879860"/>
+                    </a:xfrm>
+                    <a:prstGeom prst="rect">
+                      <a:avLst/>
+                    </a:prstGeom>
+                  </pic:spPr>
+                </pic:pic>
+              </a:graphicData>
+            </a:graphic>
+          </wp:inline>
+        </w:drawing>
+      </w:r>
       <w:r>
         <w:br w:type="page"/>
       </w:r>
@@ -1064,12 +1474,12 @@
       <w:pPr>
         <w:pStyle w:val="Nadpis1"/>
       </w:pPr>
-      <w:bookmarkStart w:id="2" w:name="_Toc132796367"/>
+      <w:bookmarkStart w:id="5" w:name="_Toc133337031"/>
       <w:r>
         <w:lastRenderedPageBreak/>
         <w:t>Technická dokumentace</w:t>
       </w:r>
-      <w:bookmarkEnd w:id="2"/>
+      <w:bookmarkEnd w:id="5"/>
     </w:p>
     <w:p>
       <w:r>
@@ -1114,7 +1524,7 @@
                     <pic:cNvPicPr/>
                   </pic:nvPicPr>
                   <pic:blipFill>
-                    <a:blip r:embed="rId8">
+                    <a:blip r:embed="rId10">
                       <a:extLst>
                         <a:ext uri="{28A0092B-C50C-407E-A947-70E740481C1C}">
                           <a14:useLocalDpi xmlns:a14="http://schemas.microsoft.com/office/drawing/2010/main" val="0"/>
@@ -1154,12 +1564,14 @@
       <w:pPr>
         <w:pStyle w:val="Nadpis2"/>
       </w:pPr>
+      <w:bookmarkStart w:id="6" w:name="_Toc133337032"/>
       <w:r>
         <w:t>Ovládací prvky programu</w:t>
       </w:r>
       <w:r>
         <w:t xml:space="preserve"> a jejich metody</w:t>
       </w:r>
+      <w:bookmarkEnd w:id="6"/>
     </w:p>
     <w:p>
       <w:r>
@@ -1179,7 +1591,23 @@
         <w:t>LoadButton</w:t>
       </w:r>
       <w:r>
-        <w:t xml:space="preserve"> po stisknutí nejdříve zobrazí okno pro potvrzení klíče, poté inicializuje okno pro výběr souboru, ze kterého má číst. Po vybrání provede dešifrování pomocí AES a klíče zadaného uživatelem (</w:t>
+        <w:t xml:space="preserve"> po stisknutí </w:t>
+      </w:r>
+      <w:r>
+        <w:t xml:space="preserve">zjistí jakékoli úpravy uživatelem do </w:t>
+      </w:r>
+      <w:r>
+        <w:rPr>
+          <w:i/>
+          <w:iCs/>
+        </w:rPr>
+        <w:t>dataTable</w:t>
+      </w:r>
+      <w:r>
+        <w:t xml:space="preserve"> a</w:t>
+      </w:r>
+      <w:r>
+        <w:t xml:space="preserve"> zobrazí okno pro potvrzení klíče, poté inicializuje okno pro výběr souboru, ze kterého má číst. Po vybrání provede dešifrování pomocí AES a klíče zadaného uživatelem (</w:t>
       </w:r>
       <w:r>
         <w:rPr>
@@ -1249,7 +1677,26 @@
         <w:t>CreateButton</w:t>
       </w:r>
       <w:r>
-        <w:t xml:space="preserve"> po stisknutí nejdříve zobrazí okno pro potvrzení klíče, poté inicializuje okno pro určení, kam má výsledný soubor zapsat. Nejdříve převede všechny záznamy </w:t>
+        <w:t xml:space="preserve"> po stisknutí </w:t>
+      </w:r>
+      <w:r>
+        <w:t xml:space="preserve">zjistí jakékoli úpravy uživatelem do </w:t>
+      </w:r>
+      <w:r>
+        <w:rPr>
+          <w:i/>
+          <w:iCs/>
+        </w:rPr>
+        <w:t>dataTable</w:t>
+      </w:r>
+      <w:r>
+        <w:t xml:space="preserve"> </w:t>
+      </w:r>
+      <w:r>
+        <w:t xml:space="preserve">a </w:t>
+      </w:r>
+      <w:r>
+        <w:t xml:space="preserve">zobrazí okno pro potvrzení klíče, poté inicializuje okno pro určení, kam má výsledný soubor zapsat. Nejdříve převede všechny záznamy </w:t>
       </w:r>
       <w:r>
         <w:rPr>
@@ -1425,48 +1872,80 @@
         <w:t>LoadDataTable</w:t>
       </w:r>
       <w:r>
+        <w:t xml:space="preserve"> inicializuje </w:t>
+      </w:r>
+      <w:r>
+        <w:t>dataTable</w:t>
+      </w:r>
+      <w:r>
         <w:t xml:space="preserve"> </w:t>
       </w:r>
       <w:r>
-        <w:t xml:space="preserve">inicializuje </w:t>
-      </w:r>
-      <w:r>
+        <w:t>nahraje</w:t>
+      </w:r>
+      <w:r>
+        <w:t xml:space="preserve"> každý záznam z </w:t>
+      </w:r>
+      <w:r>
+        <w:rPr>
+          <w:i/>
+          <w:iCs/>
+        </w:rPr>
+        <w:t>database</w:t>
+      </w:r>
+      <w:r>
+        <w:t xml:space="preserve"> do něj a následně aktualizuje zobrazovač datapole(</w:t>
+      </w:r>
+      <w:r>
+        <w:rPr>
+          <w:i/>
+          <w:iCs/>
+        </w:rPr>
+        <w:t>PasswordViewer, typ DataGridView</w:t>
+      </w:r>
+      <w:r>
+        <w:t xml:space="preserve">). </w:t>
+      </w:r>
+    </w:p>
+    <w:p>
+      <w:r>
+        <w:rPr>
+          <w:b/>
+          <w:bCs/>
+        </w:rPr>
+        <w:t xml:space="preserve">Objekt </w:t>
+      </w:r>
+      <w:r>
+        <w:rPr>
+          <w:b/>
+          <w:bCs/>
+          <w:i/>
+          <w:iCs/>
+        </w:rPr>
+        <w:t>PasswordViewer</w:t>
+      </w:r>
+      <w:r>
+        <w:t xml:space="preserve"> je typu </w:t>
+      </w:r>
+      <w:r>
+        <w:rPr>
+          <w:i/>
+          <w:iCs/>
+        </w:rPr>
+        <w:t>DataGridView</w:t>
+      </w:r>
+      <w:r>
+        <w:t xml:space="preserve"> a zobrazuje data z </w:t>
+      </w:r>
+      <w:r>
+        <w:rPr>
+          <w:i/>
+          <w:iCs/>
+        </w:rPr>
         <w:t>dataTable</w:t>
       </w:r>
       <w:r>
-        <w:t xml:space="preserve"> </w:t>
-      </w:r>
-      <w:r>
-        <w:t>nahraje</w:t>
-      </w:r>
-      <w:r>
-        <w:t xml:space="preserve"> každý záznam z </w:t>
-      </w:r>
-      <w:r>
-        <w:rPr>
-          <w:i/>
-          <w:iCs/>
-        </w:rPr>
-        <w:t>database</w:t>
-      </w:r>
-      <w:r>
-        <w:t xml:space="preserve"> do něj</w:t>
-      </w:r>
-      <w:r>
-        <w:t xml:space="preserve"> a následně aktualizuje zobrazovač datapole(</w:t>
-      </w:r>
-      <w:r>
-        <w:rPr>
-          <w:i/>
-          <w:iCs/>
-        </w:rPr>
-        <w:t>PasswordViewer, typ DataGridView</w:t>
-      </w:r>
-      <w:r>
-        <w:t>)</w:t>
-      </w:r>
-      <w:r>
-        <w:t xml:space="preserve">. </w:t>
+        <w:t xml:space="preserve"> uživateli.</w:t>
       </w:r>
       <w:r>
         <w:br w:type="page"/>
@@ -1476,19 +1955,89 @@
       <w:pPr>
         <w:pStyle w:val="Nadpis1"/>
       </w:pPr>
-      <w:bookmarkStart w:id="3" w:name="_Toc132796368"/>
+      <w:bookmarkStart w:id="7" w:name="_Toc133337033"/>
       <w:r>
         <w:lastRenderedPageBreak/>
         <w:t>Uživatelská dokumentace</w:t>
       </w:r>
-      <w:bookmarkEnd w:id="3"/>
-    </w:p>
-    <w:p>
-      <w:r>
-        <w:t>Class aptent taciti sociosqu ad litora torquent per conubia nostra, per inceptos hymenaeos. Nulla pulvinar eleifend sem. Donec ipsum massa, ullamcorper in, auctor et, scelerisque sed, est. Phasellus enim erat, vestibulum vel, aliquam a, posuere eu, velit. Et harum quidem rerum facilis est et expedita distinctio. Duis risus. Etiam sapien elit, consequat eget, tristique non, venenatis quis, ante. Maecenas aliquet accumsan leo. Aenean vel massa quis mauris vehicula lacinia. Pellentesque habitant morbi tristique senectus et netus et malesuada fames ac turpis egestas. Integer tempor. Phasellus et lorem id felis nonummy placerat. Itaque earum rerum hic tenetur a sapiente delectus, ut aut reiciendis voluptatibus maiores alias consequatur aut perferendis doloribus asperiores repellat. Mauris suscipit, ligula sit amet pharetra semper, nibh ante cursus purus, vel sagittis velit mauris vel metus. In enim a arcu imperdiet malesuada.</w:t>
-      </w:r>
-    </w:p>
-    <w:p>
+      <w:bookmarkEnd w:id="7"/>
+    </w:p>
+    <w:p>
+      <w:r>
+        <w:t>Děkujeme za používání programu SmichovPass!</w:t>
+      </w:r>
+    </w:p>
+    <w:p>
+      <w:pPr>
+        <w:pStyle w:val="Nadpis2"/>
+      </w:pPr>
+      <w:r>
+        <w:t>Vytváření hesel</w:t>
+      </w:r>
+    </w:p>
+    <w:p>
+      <w:pPr>
+        <w:pStyle w:val="Odstavecseseznamem"/>
+        <w:numPr>
+          <w:ilvl w:val="0"/>
+          <w:numId w:val="2"/>
+        </w:numPr>
+      </w:pPr>
+      <w:r>
+        <w:t>Vyplňte pole „</w:t>
+      </w:r>
+      <w:r>
+        <w:t>Název stránky“ – to slouží pro Vaší orientaci, abyste věděli, které přihlašovací údaje náleží jaké aplikaci/službě.</w:t>
+      </w:r>
+    </w:p>
+    <w:p>
+      <w:pPr>
+        <w:pStyle w:val="Odstavecseseznamem"/>
+        <w:numPr>
+          <w:ilvl w:val="0"/>
+          <w:numId w:val="2"/>
+        </w:numPr>
+      </w:pPr>
+      <w:r>
+        <w:t>Vyplňte pole „Uživatelské pole“ – to slouží k identifikaci vašeho přihlašovacího jména k aplikaci/službě.</w:t>
+      </w:r>
+    </w:p>
+    <w:p>
+      <w:pPr>
+        <w:pStyle w:val="Odstavecseseznamem"/>
+        <w:numPr>
+          <w:ilvl w:val="0"/>
+          <w:numId w:val="2"/>
+        </w:numPr>
+      </w:pPr>
+      <w:r>
+        <w:t>Vyplňte pole „Heslo“ – to je samotné heslo, které se společně s předchozími daty uloží do zabezpečeného, zašifrovaného formátu.</w:t>
+      </w:r>
+    </w:p>
+    <w:p>
+      <w:pPr>
+        <w:pStyle w:val="Odstavecseseznamem"/>
+        <w:numPr>
+          <w:ilvl w:val="0"/>
+          <w:numId w:val="2"/>
+        </w:numPr>
+      </w:pPr>
+      <w:r>
+        <w:t>Klikněte na tlačítko „Přidat heslo“.</w:t>
+      </w:r>
+    </w:p>
+    <w:p>
+      <w:pPr>
+        <w:pStyle w:val="Nadpis2"/>
+      </w:pPr>
+      <w:r>
+        <w:t>Úprava hesel</w:t>
+      </w:r>
+    </w:p>
+    <w:p>
+      <w:r>
+        <w:t>Pro úpravu jakéhokoli hesla v datapoli stačí na požadovaný prvek kliknout dvakrát. To vám umožní upravovat jeho hodnotu.</w:t>
+      </w:r>
       <w:r>
         <w:br w:type="page"/>
       </w:r>
@@ -1497,12 +2046,12 @@
       <w:pPr>
         <w:pStyle w:val="Nadpis1"/>
       </w:pPr>
-      <w:bookmarkStart w:id="4" w:name="_Toc132796369"/>
+      <w:bookmarkStart w:id="8" w:name="_Toc133337034"/>
       <w:r>
         <w:lastRenderedPageBreak/>
         <w:t>Budoucí funkce, rozvoj</w:t>
       </w:r>
-      <w:bookmarkEnd w:id="4"/>
+      <w:bookmarkEnd w:id="8"/>
     </w:p>
     <w:p>
       <w:r>
@@ -1510,7 +2059,7 @@
       </w:r>
     </w:p>
     <w:sectPr>
-      <w:footerReference w:type="default" r:id="rId9"/>
+      <w:footerReference w:type="default" r:id="rId11"/>
       <w:pgSz w:w="11906" w:h="16838"/>
       <w:pgMar w:top="1417" w:right="1417" w:bottom="1417" w:left="1417" w:header="708" w:footer="708" w:gutter="0"/>
       <w:cols w:space="708"/>
@@ -1765,6 +2314,195 @@
     </w:p>
   </w:footnote>
 </w:footnotes>
+</file>
+
+<file path=word/numbering.xml><?xml version="1.0" encoding="utf-8"?>
+<w:numbering xmlns:wpc="http://schemas.microsoft.com/office/word/2010/wordprocessingCanvas" xmlns:cx="http://schemas.microsoft.com/office/drawing/2014/chartex" xmlns:cx1="http://schemas.microsoft.com/office/drawing/2015/9/8/chartex" xmlns:cx2="http://schemas.microsoft.com/office/drawing/2015/10/21/chartex" xmlns:cx3="http://schemas.microsoft.com/office/drawing/2016/5/9/chartex" xmlns:cx4="http://schemas.microsoft.com/office/drawing/2016/5/10/chartex" xmlns:cx5="http://schemas.microsoft.com/office/drawing/2016/5/11/chartex" xmlns:cx6="http://schemas.microsoft.com/office/drawing/2016/5/12/chartex" xmlns:cx7="http://schemas.microsoft.com/office/drawing/2016/5/13/chartex" xmlns:cx8="http://schemas.microsoft.com/office/drawing/2016/5/14/chartex" xmlns:mc="http://schemas.openxmlformats.org/markup-compatibility/2006" xmlns:aink="http://schemas.microsoft.com/office/drawing/2016/ink" xmlns:am3d="http://schemas.microsoft.com/office/drawing/2017/model3d" xmlns:o="urn:schemas-microsoft-com:office:office" xmlns:oel="http://schemas.microsoft.com/office/2019/extlst" xmlns:r="http://schemas.openxmlformats.org/officeDocument/2006/relationships" xmlns:m="http://schemas.openxmlformats.org/officeDocument/2006/math" xmlns:v="urn:schemas-microsoft-com:vml" xmlns:wp14="http://schemas.microsoft.com/office/word/2010/wordprocessingDrawing" xmlns:wp="http://schemas.openxmlformats.org/drawingml/2006/wordprocessingDrawing" xmlns:w10="urn:schemas-microsoft-com:office:word" xmlns:w="http://schemas.openxmlformats.org/wordprocessingml/2006/main" xmlns:w14="http://schemas.microsoft.com/office/word/2010/wordml" xmlns:w15="http://schemas.microsoft.com/office/word/2012/wordml" xmlns:w16cex="http://schemas.microsoft.com/office/word/2018/wordml/cex" xmlns:w16cid="http://schemas.microsoft.com/office/word/2016/wordml/cid" xmlns:w16="http://schemas.microsoft.com/office/word/2018/wordml" xmlns:w16du="http://schemas.microsoft.com/office/word/2023/wordml/word16du" xmlns:w16sdtdh="http://schemas.microsoft.com/office/word/2020/wordml/sdtdatahash" xmlns:w16se="http://schemas.microsoft.com/office/word/2015/wordml/symex" xmlns:wpg="http://schemas.microsoft.com/office/word/2010/wordprocessingGroup" xmlns:wpi="http://schemas.microsoft.com/office/word/2010/wordprocessingInk" xmlns:wne="http://schemas.microsoft.com/office/word/2006/wordml" xmlns:wps="http://schemas.microsoft.com/office/word/2010/wordprocessingShape" mc:Ignorable="w14 w15 w16se w16cid w16 w16cex w16sdtdh wp14">
+  <w:abstractNum w:abstractNumId="0" w15:restartNumberingAfterBreak="0">
+    <w:nsid w:val="0B446AEB"/>
+    <w:multiLevelType w:val="hybridMultilevel"/>
+    <w:tmpl w:val="6F8A8F9C"/>
+    <w:lvl w:ilvl="0" w:tplc="0405000F">
+      <w:start w:val="1"/>
+      <w:numFmt w:val="decimal"/>
+      <w:lvlText w:val="%1."/>
+      <w:lvlJc w:val="left"/>
+      <w:pPr>
+        <w:ind w:left="720" w:hanging="360"/>
+      </w:pPr>
+      <w:rPr>
+        <w:rFonts w:hint="default"/>
+      </w:rPr>
+    </w:lvl>
+    <w:lvl w:ilvl="1" w:tplc="04050019" w:tentative="1">
+      <w:start w:val="1"/>
+      <w:numFmt w:val="lowerLetter"/>
+      <w:lvlText w:val="%2."/>
+      <w:lvlJc w:val="left"/>
+      <w:pPr>
+        <w:ind w:left="1440" w:hanging="360"/>
+      </w:pPr>
+    </w:lvl>
+    <w:lvl w:ilvl="2" w:tplc="0405001B" w:tentative="1">
+      <w:start w:val="1"/>
+      <w:numFmt w:val="lowerRoman"/>
+      <w:lvlText w:val="%3."/>
+      <w:lvlJc w:val="right"/>
+      <w:pPr>
+        <w:ind w:left="2160" w:hanging="180"/>
+      </w:pPr>
+    </w:lvl>
+    <w:lvl w:ilvl="3" w:tplc="0405000F" w:tentative="1">
+      <w:start w:val="1"/>
+      <w:numFmt w:val="decimal"/>
+      <w:lvlText w:val="%4."/>
+      <w:lvlJc w:val="left"/>
+      <w:pPr>
+        <w:ind w:left="2880" w:hanging="360"/>
+      </w:pPr>
+    </w:lvl>
+    <w:lvl w:ilvl="4" w:tplc="04050019" w:tentative="1">
+      <w:start w:val="1"/>
+      <w:numFmt w:val="lowerLetter"/>
+      <w:lvlText w:val="%5."/>
+      <w:lvlJc w:val="left"/>
+      <w:pPr>
+        <w:ind w:left="3600" w:hanging="360"/>
+      </w:pPr>
+    </w:lvl>
+    <w:lvl w:ilvl="5" w:tplc="0405001B" w:tentative="1">
+      <w:start w:val="1"/>
+      <w:numFmt w:val="lowerRoman"/>
+      <w:lvlText w:val="%6."/>
+      <w:lvlJc w:val="right"/>
+      <w:pPr>
+        <w:ind w:left="4320" w:hanging="180"/>
+      </w:pPr>
+    </w:lvl>
+    <w:lvl w:ilvl="6" w:tplc="0405000F" w:tentative="1">
+      <w:start w:val="1"/>
+      <w:numFmt w:val="decimal"/>
+      <w:lvlText w:val="%7."/>
+      <w:lvlJc w:val="left"/>
+      <w:pPr>
+        <w:ind w:left="5040" w:hanging="360"/>
+      </w:pPr>
+    </w:lvl>
+    <w:lvl w:ilvl="7" w:tplc="04050019" w:tentative="1">
+      <w:start w:val="1"/>
+      <w:numFmt w:val="lowerLetter"/>
+      <w:lvlText w:val="%8."/>
+      <w:lvlJc w:val="left"/>
+      <w:pPr>
+        <w:ind w:left="5760" w:hanging="360"/>
+      </w:pPr>
+    </w:lvl>
+    <w:lvl w:ilvl="8" w:tplc="0405001B" w:tentative="1">
+      <w:start w:val="1"/>
+      <w:numFmt w:val="lowerRoman"/>
+      <w:lvlText w:val="%9."/>
+      <w:lvlJc w:val="right"/>
+      <w:pPr>
+        <w:ind w:left="6480" w:hanging="180"/>
+      </w:pPr>
+    </w:lvl>
+  </w:abstractNum>
+  <w:abstractNum w:abstractNumId="1" w15:restartNumberingAfterBreak="0">
+    <w:nsid w:val="71035242"/>
+    <w:multiLevelType w:val="hybridMultilevel"/>
+    <w:tmpl w:val="1EF87CAA"/>
+    <w:lvl w:ilvl="0" w:tplc="0405000F">
+      <w:start w:val="1"/>
+      <w:numFmt w:val="decimal"/>
+      <w:lvlText w:val="%1."/>
+      <w:lvlJc w:val="left"/>
+      <w:pPr>
+        <w:ind w:left="720" w:hanging="360"/>
+      </w:pPr>
+      <w:rPr>
+        <w:rFonts w:hint="default"/>
+      </w:rPr>
+    </w:lvl>
+    <w:lvl w:ilvl="1" w:tplc="04050019" w:tentative="1">
+      <w:start w:val="1"/>
+      <w:numFmt w:val="lowerLetter"/>
+      <w:lvlText w:val="%2."/>
+      <w:lvlJc w:val="left"/>
+      <w:pPr>
+        <w:ind w:left="1440" w:hanging="360"/>
+      </w:pPr>
+    </w:lvl>
+    <w:lvl w:ilvl="2" w:tplc="0405001B" w:tentative="1">
+      <w:start w:val="1"/>
+      <w:numFmt w:val="lowerRoman"/>
+      <w:lvlText w:val="%3."/>
+      <w:lvlJc w:val="right"/>
+      <w:pPr>
+        <w:ind w:left="2160" w:hanging="180"/>
+      </w:pPr>
+    </w:lvl>
+    <w:lvl w:ilvl="3" w:tplc="0405000F" w:tentative="1">
+      <w:start w:val="1"/>
+      <w:numFmt w:val="decimal"/>
+      <w:lvlText w:val="%4."/>
+      <w:lvlJc w:val="left"/>
+      <w:pPr>
+        <w:ind w:left="2880" w:hanging="360"/>
+      </w:pPr>
+    </w:lvl>
+    <w:lvl w:ilvl="4" w:tplc="04050019" w:tentative="1">
+      <w:start w:val="1"/>
+      <w:numFmt w:val="lowerLetter"/>
+      <w:lvlText w:val="%5."/>
+      <w:lvlJc w:val="left"/>
+      <w:pPr>
+        <w:ind w:left="3600" w:hanging="360"/>
+      </w:pPr>
+    </w:lvl>
+    <w:lvl w:ilvl="5" w:tplc="0405001B" w:tentative="1">
+      <w:start w:val="1"/>
+      <w:numFmt w:val="lowerRoman"/>
+      <w:lvlText w:val="%6."/>
+      <w:lvlJc w:val="right"/>
+      <w:pPr>
+        <w:ind w:left="4320" w:hanging="180"/>
+      </w:pPr>
+    </w:lvl>
+    <w:lvl w:ilvl="6" w:tplc="0405000F" w:tentative="1">
+      <w:start w:val="1"/>
+      <w:numFmt w:val="decimal"/>
+      <w:lvlText w:val="%7."/>
+      <w:lvlJc w:val="left"/>
+      <w:pPr>
+        <w:ind w:left="5040" w:hanging="360"/>
+      </w:pPr>
+    </w:lvl>
+    <w:lvl w:ilvl="7" w:tplc="04050019" w:tentative="1">
+      <w:start w:val="1"/>
+      <w:numFmt w:val="lowerLetter"/>
+      <w:lvlText w:val="%8."/>
+      <w:lvlJc w:val="left"/>
+      <w:pPr>
+        <w:ind w:left="5760" w:hanging="360"/>
+      </w:pPr>
+    </w:lvl>
+    <w:lvl w:ilvl="8" w:tplc="0405001B" w:tentative="1">
+      <w:start w:val="1"/>
+      <w:numFmt w:val="lowerRoman"/>
+      <w:lvlText w:val="%9."/>
+      <w:lvlJc w:val="right"/>
+      <w:pPr>
+        <w:ind w:left="6480" w:hanging="180"/>
+      </w:pPr>
+    </w:lvl>
+  </w:abstractNum>
+  <w:num w:numId="1" w16cid:durableId="1206986357">
+    <w:abstractNumId w:val="1"/>
+  </w:num>
+  <w:num w:numId="2" w16cid:durableId="1356152927">
+    <w:abstractNumId w:val="0"/>
+  </w:num>
+</w:numbering>
 </file>
 
 <file path=word/styles.xml><?xml version="1.0" encoding="utf-8"?>
@@ -2441,6 +3179,30 @@
       <w:szCs w:val="28"/>
     </w:rPr>
   </w:style>
+  <w:style w:type="paragraph" w:styleId="Obsah2">
+    <w:name w:val="toc 2"/>
+    <w:basedOn w:val="Normln"/>
+    <w:next w:val="Normln"/>
+    <w:autoRedefine/>
+    <w:uiPriority w:val="39"/>
+    <w:unhideWhenUsed/>
+    <w:rsid w:val="00E46E5F"/>
+    <w:pPr>
+      <w:spacing w:after="100"/>
+      <w:ind w:left="280"/>
+    </w:pPr>
+  </w:style>
+  <w:style w:type="paragraph" w:styleId="Odstavecseseznamem">
+    <w:name w:val="List Paragraph"/>
+    <w:basedOn w:val="Normln"/>
+    <w:uiPriority w:val="34"/>
+    <w:qFormat/>
+    <w:rsid w:val="00E46E5F"/>
+    <w:pPr>
+      <w:ind w:left="720"/>
+      <w:contextualSpacing/>
+    </w:pPr>
+  </w:style>
 </w:styles>
 </file>
 

</xml_diff>

<commit_message>
Hotfix table of contents of documentation
</commit_message>
<xml_diff>
--- a/Dokumentace SmichovPass.docx
+++ b/Dokumentace SmichovPass.docx
@@ -125,7 +125,7 @@
           <w:r>
             <w:fldChar w:fldCharType="separate"/>
           </w:r>
-          <w:hyperlink w:anchor="_Toc133340685" w:history="1">
+          <w:hyperlink w:anchor="_Toc133341033" w:history="1">
             <w:r>
               <w:rPr>
                 <w:rStyle w:val="Hypertextovodkaz"/>
@@ -152,7 +152,7 @@
                 <w:noProof/>
                 <w:webHidden/>
               </w:rPr>
-              <w:instrText xml:space="preserve"> PAGEREF _Toc133340685 \h </w:instrText>
+              <w:instrText xml:space="preserve"> PAGEREF _Toc133341033 \h </w:instrText>
             </w:r>
             <w:r>
               <w:rPr>
@@ -198,7 +198,7 @@
               <w:lang w:eastAsia="cs-CZ"/>
             </w:rPr>
           </w:pPr>
-          <w:hyperlink w:anchor="_Toc133340686" w:history="1">
+          <w:hyperlink w:anchor="_Toc133341034" w:history="1">
             <w:r>
               <w:rPr>
                 <w:rStyle w:val="Hypertextovodkaz"/>
@@ -225,7 +225,7 @@
                 <w:noProof/>
                 <w:webHidden/>
               </w:rPr>
-              <w:instrText xml:space="preserve"> PAGEREF _Toc133340686 \h </w:instrText>
+              <w:instrText xml:space="preserve"> PAGEREF _Toc133341034 \h </w:instrText>
             </w:r>
             <w:r>
               <w:rPr>
@@ -271,7 +271,7 @@
               <w:lang w:eastAsia="cs-CZ"/>
             </w:rPr>
           </w:pPr>
-          <w:hyperlink w:anchor="_Toc133340687" w:history="1">
+          <w:hyperlink w:anchor="_Toc133341035" w:history="1">
             <w:r>
               <w:rPr>
                 <w:rStyle w:val="Hypertextovodkaz"/>
@@ -298,7 +298,7 @@
                 <w:noProof/>
                 <w:webHidden/>
               </w:rPr>
-              <w:instrText xml:space="preserve"> PAGEREF _Toc133340687 \h </w:instrText>
+              <w:instrText xml:space="preserve"> PAGEREF _Toc133341035 \h </w:instrText>
             </w:r>
             <w:r>
               <w:rPr>
@@ -344,7 +344,7 @@
               <w:lang w:eastAsia="cs-CZ"/>
             </w:rPr>
           </w:pPr>
-          <w:hyperlink w:anchor="_Toc133340688" w:history="1">
+          <w:hyperlink w:anchor="_Toc133341036" w:history="1">
             <w:r>
               <w:rPr>
                 <w:rStyle w:val="Hypertextovodkaz"/>
@@ -371,7 +371,7 @@
                 <w:noProof/>
                 <w:webHidden/>
               </w:rPr>
-              <w:instrText xml:space="preserve"> PAGEREF _Toc133340688 \h </w:instrText>
+              <w:instrText xml:space="preserve"> PAGEREF _Toc133341036 \h </w:instrText>
             </w:r>
             <w:r>
               <w:rPr>
@@ -417,7 +417,7 @@
               <w:lang w:eastAsia="cs-CZ"/>
             </w:rPr>
           </w:pPr>
-          <w:hyperlink w:anchor="_Toc133340689" w:history="1">
+          <w:hyperlink w:anchor="_Toc133341037" w:history="1">
             <w:r>
               <w:rPr>
                 <w:rStyle w:val="Hypertextovodkaz"/>
@@ -444,7 +444,7 @@
                 <w:noProof/>
                 <w:webHidden/>
               </w:rPr>
-              <w:instrText xml:space="preserve"> PAGEREF _Toc133340689 \h </w:instrText>
+              <w:instrText xml:space="preserve"> PAGEREF _Toc133341037 \h </w:instrText>
             </w:r>
             <w:r>
               <w:rPr>
@@ -490,7 +490,7 @@
               <w:lang w:eastAsia="cs-CZ"/>
             </w:rPr>
           </w:pPr>
-          <w:hyperlink w:anchor="_Toc133340690" w:history="1">
+          <w:hyperlink w:anchor="_Toc133341038" w:history="1">
             <w:r>
               <w:rPr>
                 <w:rStyle w:val="Hypertextovodkaz"/>
@@ -517,7 +517,7 @@
                 <w:noProof/>
                 <w:webHidden/>
               </w:rPr>
-              <w:instrText xml:space="preserve"> PAGEREF _Toc133340690 \h </w:instrText>
+              <w:instrText xml:space="preserve"> PAGEREF _Toc133341038 \h </w:instrText>
             </w:r>
             <w:r>
               <w:rPr>
@@ -563,7 +563,7 @@
               <w:lang w:eastAsia="cs-CZ"/>
             </w:rPr>
           </w:pPr>
-          <w:hyperlink w:anchor="_Toc133340691" w:history="1">
+          <w:hyperlink w:anchor="_Toc133341039" w:history="1">
             <w:r>
               <w:rPr>
                 <w:rStyle w:val="Hypertextovodkaz"/>
@@ -590,7 +590,7 @@
                 <w:noProof/>
                 <w:webHidden/>
               </w:rPr>
-              <w:instrText xml:space="preserve"> PAGEREF _Toc133340691 \h </w:instrText>
+              <w:instrText xml:space="preserve"> PAGEREF _Toc133341039 \h </w:instrText>
             </w:r>
             <w:r>
               <w:rPr>
@@ -636,7 +636,7 @@
               <w:lang w:eastAsia="cs-CZ"/>
             </w:rPr>
           </w:pPr>
-          <w:hyperlink w:anchor="_Toc133340692" w:history="1">
+          <w:hyperlink w:anchor="_Toc133341040" w:history="1">
             <w:r>
               <w:rPr>
                 <w:rStyle w:val="Hypertextovodkaz"/>
@@ -663,7 +663,7 @@
                 <w:noProof/>
                 <w:webHidden/>
               </w:rPr>
-              <w:instrText xml:space="preserve"> PAGEREF _Toc133340692 \h </w:instrText>
+              <w:instrText xml:space="preserve"> PAGEREF _Toc133341040 \h </w:instrText>
             </w:r>
             <w:r>
               <w:rPr>
@@ -709,7 +709,7 @@
               <w:lang w:eastAsia="cs-CZ"/>
             </w:rPr>
           </w:pPr>
-          <w:hyperlink w:anchor="_Toc133340693" w:history="1">
+          <w:hyperlink w:anchor="_Toc133341041" w:history="1">
             <w:r>
               <w:rPr>
                 <w:rStyle w:val="Hypertextovodkaz"/>
@@ -736,7 +736,7 @@
                 <w:noProof/>
                 <w:webHidden/>
               </w:rPr>
-              <w:instrText xml:space="preserve"> PAGEREF _Toc133340693 \h </w:instrText>
+              <w:instrText xml:space="preserve"> PAGEREF _Toc133341041 \h </w:instrText>
             </w:r>
             <w:r>
               <w:rPr>
@@ -782,7 +782,7 @@
               <w:lang w:eastAsia="cs-CZ"/>
             </w:rPr>
           </w:pPr>
-          <w:hyperlink w:anchor="_Toc133340694" w:history="1">
+          <w:hyperlink w:anchor="_Toc133341042" w:history="1">
             <w:r>
               <w:rPr>
                 <w:rStyle w:val="Hypertextovodkaz"/>
@@ -809,7 +809,7 @@
                 <w:noProof/>
                 <w:webHidden/>
               </w:rPr>
-              <w:instrText xml:space="preserve"> PAGEREF _Toc133340694 \h </w:instrText>
+              <w:instrText xml:space="preserve"> PAGEREF _Toc133341042 \h </w:instrText>
             </w:r>
             <w:r>
               <w:rPr>
@@ -855,7 +855,7 @@
               <w:lang w:eastAsia="cs-CZ"/>
             </w:rPr>
           </w:pPr>
-          <w:hyperlink w:anchor="_Toc133340695" w:history="1">
+          <w:hyperlink w:anchor="_Toc133341043" w:history="1">
             <w:r>
               <w:rPr>
                 <w:rStyle w:val="Hypertextovodkaz"/>
@@ -882,7 +882,7 @@
                 <w:noProof/>
                 <w:webHidden/>
               </w:rPr>
-              <w:instrText xml:space="preserve"> PAGEREF _Toc133340695 \h </w:instrText>
+              <w:instrText xml:space="preserve"> PAGEREF _Toc133341043 \h </w:instrText>
             </w:r>
             <w:r>
               <w:rPr>
@@ -928,7 +928,7 @@
               <w:lang w:eastAsia="cs-CZ"/>
             </w:rPr>
           </w:pPr>
-          <w:hyperlink w:anchor="_Toc133340696" w:history="1">
+          <w:hyperlink w:anchor="_Toc133341044" w:history="1">
             <w:r>
               <w:rPr>
                 <w:rStyle w:val="Hypertextovodkaz"/>
@@ -955,7 +955,7 @@
                 <w:noProof/>
                 <w:webHidden/>
               </w:rPr>
-              <w:instrText xml:space="preserve"> PAGEREF _Toc133340696 \h </w:instrText>
+              <w:instrText xml:space="preserve"> PAGEREF _Toc133341044 \h </w:instrText>
             </w:r>
             <w:r>
               <w:rPr>
@@ -1001,7 +1001,7 @@
               <w:lang w:eastAsia="cs-CZ"/>
             </w:rPr>
           </w:pPr>
-          <w:hyperlink w:anchor="_Toc133340697" w:history="1">
+          <w:hyperlink w:anchor="_Toc133341045" w:history="1">
             <w:r>
               <w:rPr>
                 <w:rStyle w:val="Hypertextovodkaz"/>
@@ -1028,7 +1028,7 @@
                 <w:noProof/>
                 <w:webHidden/>
               </w:rPr>
-              <w:instrText xml:space="preserve"> PAGEREF _Toc133340697 \h </w:instrText>
+              <w:instrText xml:space="preserve"> PAGEREF _Toc133341045 \h </w:instrText>
             </w:r>
             <w:r>
               <w:rPr>
@@ -1074,7 +1074,7 @@
               <w:lang w:eastAsia="cs-CZ"/>
             </w:rPr>
           </w:pPr>
-          <w:hyperlink w:anchor="_Toc133340698" w:history="1">
+          <w:hyperlink w:anchor="_Toc133341046" w:history="1">
             <w:r>
               <w:rPr>
                 <w:rStyle w:val="Hypertextovodkaz"/>
@@ -1101,7 +1101,7 @@
                 <w:noProof/>
                 <w:webHidden/>
               </w:rPr>
-              <w:instrText xml:space="preserve"> PAGEREF _Toc133340698 \h </w:instrText>
+              <w:instrText xml:space="preserve"> PAGEREF _Toc133341046 \h </w:instrText>
             </w:r>
             <w:r>
               <w:rPr>
@@ -1147,7 +1147,7 @@
               <w:lang w:eastAsia="cs-CZ"/>
             </w:rPr>
           </w:pPr>
-          <w:hyperlink w:anchor="_Toc133340699" w:history="1">
+          <w:hyperlink w:anchor="_Toc133341047" w:history="1">
             <w:r>
               <w:rPr>
                 <w:rStyle w:val="Hypertextovodkaz"/>
@@ -1174,7 +1174,7 @@
                 <w:noProof/>
                 <w:webHidden/>
               </w:rPr>
-              <w:instrText xml:space="preserve"> PAGEREF _Toc133340699 \h </w:instrText>
+              <w:instrText xml:space="preserve"> PAGEREF _Toc133341047 \h </w:instrText>
             </w:r>
             <w:r>
               <w:rPr>
@@ -1220,7 +1220,7 @@
               <w:lang w:eastAsia="cs-CZ"/>
             </w:rPr>
           </w:pPr>
-          <w:hyperlink w:anchor="_Toc133340700" w:history="1">
+          <w:hyperlink w:anchor="_Toc133341048" w:history="1">
             <w:r>
               <w:rPr>
                 <w:rStyle w:val="Hypertextovodkaz"/>
@@ -1247,7 +1247,7 @@
                 <w:noProof/>
                 <w:webHidden/>
               </w:rPr>
-              <w:instrText xml:space="preserve"> PAGEREF _Toc133340700 \h </w:instrText>
+              <w:instrText xml:space="preserve"> PAGEREF _Toc133341048 \h </w:instrText>
             </w:r>
             <w:r>
               <w:rPr>
@@ -1293,7 +1293,7 @@
               <w:lang w:eastAsia="cs-CZ"/>
             </w:rPr>
           </w:pPr>
-          <w:hyperlink w:anchor="_Toc133340701" w:history="1">
+          <w:hyperlink w:anchor="_Toc133341049" w:history="1">
             <w:r>
               <w:rPr>
                 <w:rStyle w:val="Hypertextovodkaz"/>
@@ -1320,7 +1320,7 @@
                 <w:noProof/>
                 <w:webHidden/>
               </w:rPr>
-              <w:instrText xml:space="preserve"> PAGEREF _Toc133340701 \h </w:instrText>
+              <w:instrText xml:space="preserve"> PAGEREF _Toc133341049 \h </w:instrText>
             </w:r>
             <w:r>
               <w:rPr>
@@ -1366,7 +1366,7 @@
               <w:lang w:eastAsia="cs-CZ"/>
             </w:rPr>
           </w:pPr>
-          <w:hyperlink w:anchor="_Toc133340702" w:history="1">
+          <w:hyperlink w:anchor="_Toc133341050" w:history="1">
             <w:r>
               <w:rPr>
                 <w:rStyle w:val="Hypertextovodkaz"/>
@@ -1393,7 +1393,7 @@
                 <w:noProof/>
                 <w:webHidden/>
               </w:rPr>
-              <w:instrText xml:space="preserve"> PAGEREF _Toc133340702 \h </w:instrText>
+              <w:instrText xml:space="preserve"> PAGEREF _Toc133341050 \h </w:instrText>
             </w:r>
             <w:r>
               <w:rPr>
@@ -1439,7 +1439,7 @@
               <w:lang w:eastAsia="cs-CZ"/>
             </w:rPr>
           </w:pPr>
-          <w:hyperlink w:anchor="_Toc133340703" w:history="1">
+          <w:hyperlink w:anchor="_Toc133341051" w:history="1">
             <w:r>
               <w:rPr>
                 <w:rStyle w:val="Hypertextovodkaz"/>
@@ -1466,7 +1466,7 @@
                 <w:noProof/>
                 <w:webHidden/>
               </w:rPr>
-              <w:instrText xml:space="preserve"> PAGEREF _Toc133340703 \h </w:instrText>
+              <w:instrText xml:space="preserve"> PAGEREF _Toc133341051 \h </w:instrText>
             </w:r>
             <w:r>
               <w:rPr>
@@ -1526,7 +1526,7 @@
       <w:pPr>
         <w:pStyle w:val="Nadpis1"/>
       </w:pPr>
-      <w:bookmarkStart w:id="0" w:name="_Toc133340685"/>
+      <w:bookmarkStart w:id="0" w:name="_Toc133341033"/>
       <w:r>
         <w:lastRenderedPageBreak/>
         <w:t>Požadavky</w:t>
@@ -1735,7 +1735,7 @@
       <w:pPr>
         <w:pStyle w:val="Nadpis1"/>
       </w:pPr>
-      <w:bookmarkStart w:id="1" w:name="_Toc133340686"/>
+      <w:bookmarkStart w:id="1" w:name="_Toc133341034"/>
       <w:r>
         <w:lastRenderedPageBreak/>
         <w:t>Uživatelská dokumentace</w:t>
@@ -1775,7 +1775,7 @@
       <w:pPr>
         <w:pStyle w:val="Nadpis2"/>
       </w:pPr>
-      <w:bookmarkStart w:id="2" w:name="_Toc133340687"/>
+      <w:bookmarkStart w:id="2" w:name="_Toc133341035"/>
       <w:r>
         <w:t>Vytváření hesel</w:t>
       </w:r>
@@ -1888,7 +1888,7 @@
       <w:pPr>
         <w:pStyle w:val="Nadpis2"/>
       </w:pPr>
-      <w:bookmarkStart w:id="3" w:name="_Toc133340688"/>
+      <w:bookmarkStart w:id="3" w:name="_Toc133341036"/>
       <w:r>
         <w:t>Úprava hesel</w:t>
       </w:r>
@@ -1966,7 +1966,7 @@
       <w:pPr>
         <w:pStyle w:val="Nadpis2"/>
       </w:pPr>
-      <w:bookmarkStart w:id="4" w:name="_Toc133340689"/>
+      <w:bookmarkStart w:id="4" w:name="_Toc133341037"/>
       <w:r>
         <w:t>Mazání hesel</w:t>
       </w:r>
@@ -2000,7 +2000,7 @@
       <w:pPr>
         <w:pStyle w:val="Nadpis2"/>
       </w:pPr>
-      <w:bookmarkStart w:id="5" w:name="_Toc133340690"/>
+      <w:bookmarkStart w:id="5" w:name="_Toc133341038"/>
       <w:r>
         <w:t>Kopírovat heslo</w:t>
       </w:r>
@@ -2039,7 +2039,7 @@
       <w:pPr>
         <w:pStyle w:val="Nadpis2"/>
       </w:pPr>
-      <w:bookmarkStart w:id="6" w:name="_Toc133340691"/>
+      <w:bookmarkStart w:id="6" w:name="_Toc133341039"/>
       <w:r>
         <w:lastRenderedPageBreak/>
         <w:t>Ukládání hesel do souboru</w:t>
@@ -2136,7 +2136,7 @@
       <w:pPr>
         <w:pStyle w:val="Nadpis2"/>
       </w:pPr>
-      <w:bookmarkStart w:id="7" w:name="_Toc133340692"/>
+      <w:bookmarkStart w:id="7" w:name="_Toc133341040"/>
       <w:r>
         <w:t>Načítání hesel ze souboru</w:t>
       </w:r>
@@ -2206,7 +2206,7 @@
       <w:pPr>
         <w:pStyle w:val="Nadpis1"/>
       </w:pPr>
-      <w:bookmarkStart w:id="8" w:name="_Toc133340693"/>
+      <w:bookmarkStart w:id="8" w:name="_Toc133341041"/>
       <w:r>
         <w:lastRenderedPageBreak/>
         <w:t>Architektura a design programu</w:t>
@@ -2217,7 +2217,7 @@
       <w:pPr>
         <w:pStyle w:val="Nadpis2"/>
       </w:pPr>
-      <w:bookmarkStart w:id="9" w:name="_Toc133340694"/>
+      <w:bookmarkStart w:id="9" w:name="_Toc133341042"/>
       <w:r>
         <w:t>Základní informace</w:t>
       </w:r>
@@ -2276,7 +2276,7 @@
       <w:pPr>
         <w:pStyle w:val="Nadpis2"/>
       </w:pPr>
-      <w:bookmarkStart w:id="10" w:name="_Toc133340695"/>
+      <w:bookmarkStart w:id="10" w:name="_Toc133341043"/>
       <w:r>
         <w:t>Ukládání záznamů</w:t>
       </w:r>
@@ -2576,7 +2576,7 @@
       <w:pPr>
         <w:pStyle w:val="Nadpis2"/>
       </w:pPr>
-      <w:bookmarkStart w:id="11" w:name="_Toc133340696"/>
+      <w:bookmarkStart w:id="11" w:name="_Toc133341044"/>
       <w:r>
         <w:lastRenderedPageBreak/>
         <w:t>Kryptografie</w:t>
@@ -2703,7 +2703,7 @@
       <w:pPr>
         <w:pStyle w:val="Nadpis1"/>
       </w:pPr>
-      <w:bookmarkStart w:id="12" w:name="_Toc133340697"/>
+      <w:bookmarkStart w:id="12" w:name="_Toc133341045"/>
       <w:r>
         <w:lastRenderedPageBreak/>
         <w:t>Technická dokumentace</w:t>
@@ -2793,7 +2793,7 @@
       <w:pPr>
         <w:pStyle w:val="Nadpis2"/>
       </w:pPr>
-      <w:bookmarkStart w:id="13" w:name="_Toc133340698"/>
+      <w:bookmarkStart w:id="13" w:name="_Toc133341046"/>
       <w:r>
         <w:t>Ovládací prvky programu</w:t>
       </w:r>
@@ -3181,7 +3181,7 @@
       <w:pPr>
         <w:pStyle w:val="Nadpis1"/>
       </w:pPr>
-      <w:bookmarkStart w:id="14" w:name="_Toc133340699"/>
+      <w:bookmarkStart w:id="14" w:name="_Toc133341047"/>
       <w:r>
         <w:lastRenderedPageBreak/>
         <w:t>Budoucí funkce, rozvoj</w:t>
@@ -3192,7 +3192,7 @@
       <w:pPr>
         <w:pStyle w:val="Nadpis2"/>
       </w:pPr>
-      <w:bookmarkStart w:id="15" w:name="_Toc133340700"/>
+      <w:bookmarkStart w:id="15" w:name="_Toc133341048"/>
       <w:r>
         <w:t>Export samostatných záznamů</w:t>
       </w:r>
@@ -3269,7 +3269,7 @@
       <w:pPr>
         <w:pStyle w:val="Nadpis2"/>
       </w:pPr>
-      <w:bookmarkStart w:id="16" w:name="_Toc133340701"/>
+      <w:bookmarkStart w:id="16" w:name="_Toc133341049"/>
       <w:r>
         <w:t>Propojení s cloudem</w:t>
       </w:r>
@@ -3311,7 +3311,7 @@
       <w:pPr>
         <w:pStyle w:val="Nadpis2"/>
       </w:pPr>
-      <w:bookmarkStart w:id="17" w:name="_Toc133340702"/>
+      <w:bookmarkStart w:id="17" w:name="_Toc133341050"/>
       <w:r>
         <w:t>Využívání více algoritmů pro šifrování</w:t>
       </w:r>
@@ -3346,7 +3346,7 @@
       <w:pPr>
         <w:pStyle w:val="Nadpis2"/>
       </w:pPr>
-      <w:bookmarkStart w:id="18" w:name="_Toc133340703"/>
+      <w:bookmarkStart w:id="18" w:name="_Toc133341051"/>
       <w:r>
         <w:t>Zavedení vícefaktorového ověření</w:t>
       </w:r>

</xml_diff>

<commit_message>
Correct grammatical errors in documentation
</commit_message>
<xml_diff>
--- a/Dokumentace SmichovPass.docx
+++ b/Dokumentace SmichovPass.docx
@@ -33,8 +33,13 @@
         <w:pStyle w:val="Nzev"/>
       </w:pPr>
       <w:r>
-        <w:t>Dokumentace SmichovPass</w:t>
-      </w:r>
+        <w:t xml:space="preserve">Dokumentace </w:t>
+      </w:r>
+      <w:proofErr w:type="spellStart"/>
+      <w:r>
+        <w:t>SmichovPass</w:t>
+      </w:r>
+      <w:proofErr w:type="spellEnd"/>
     </w:p>
     <w:p/>
     <w:p/>
@@ -1609,24 +1614,24 @@
           <w:b/>
           <w:bCs/>
         </w:rPr>
-        <w:t>Ostatní požadavky na hardware jsou shodné s minimálními požadavky na spuštění  operačního systému Windows.</w:t>
-      </w:r>
-    </w:p>
-    <w:p>
-      <w:pPr>
+        <w:t xml:space="preserve">Ostatní požadavky na hardware jsou shodné s minimálními požadavky na </w:t>
+      </w:r>
+      <w:proofErr w:type="gramStart"/>
+      <w:r>
         <w:rPr>
           <w:b/>
           <w:bCs/>
         </w:rPr>
-      </w:pPr>
-    </w:p>
-    <w:p>
-      <w:pPr>
+        <w:t>spuštění  operačního</w:t>
+      </w:r>
+      <w:proofErr w:type="gramEnd"/>
+      <w:r>
         <w:rPr>
           <w:b/>
           <w:bCs/>
         </w:rPr>
-      </w:pPr>
+        <w:t xml:space="preserve"> systému Windows.</w:t>
+      </w:r>
     </w:p>
     <w:p>
       <w:pPr>
@@ -1719,6 +1724,22 @@
     <w:p>
       <w:pPr>
         <w:rPr>
+          <w:b/>
+          <w:bCs/>
+        </w:rPr>
+      </w:pPr>
+    </w:p>
+    <w:p>
+      <w:pPr>
+        <w:rPr>
+          <w:b/>
+          <w:bCs/>
+        </w:rPr>
+      </w:pPr>
+    </w:p>
+    <w:p>
+      <w:pPr>
+        <w:rPr>
           <w:i/>
           <w:iCs/>
         </w:rPr>
@@ -1768,7 +1789,23 @@
           <w:i/>
           <w:iCs/>
         </w:rPr>
-        <w:t>používání programu SmichovPass!</w:t>
+        <w:t xml:space="preserve">používání programu </w:t>
+      </w:r>
+      <w:proofErr w:type="spellStart"/>
+      <w:r>
+        <w:rPr>
+          <w:i/>
+          <w:iCs/>
+        </w:rPr>
+        <w:t>SmichovPass</w:t>
+      </w:r>
+      <w:proofErr w:type="spellEnd"/>
+      <w:r>
+        <w:rPr>
+          <w:i/>
+          <w:iCs/>
+        </w:rPr>
+        <w:t>!</w:t>
       </w:r>
     </w:p>
     <w:p>
@@ -1790,7 +1827,15 @@
         </w:numPr>
       </w:pPr>
       <w:r>
-        <w:t>Vyplňte pole „Název stránky“ – to slouží pro Vaší orientaci, abyste věděli, které přihlašovací údaje náleží jaké aplikaci/službě.</w:t>
+        <w:t xml:space="preserve">Vyplňte pole „Název stránky“ – to slouží pro Vaší orientaci, abyste věděli, které přihlašovací údaje </w:t>
+      </w:r>
+      <w:proofErr w:type="gramStart"/>
+      <w:r>
+        <w:t>náleží</w:t>
+      </w:r>
+      <w:proofErr w:type="gramEnd"/>
+      <w:r>
+        <w:t xml:space="preserve"> jaké aplikaci/službě.</w:t>
       </w:r>
     </w:p>
     <w:p>
@@ -1802,7 +1847,15 @@
         </w:numPr>
       </w:pPr>
       <w:r>
-        <w:t>Vyplňte pole „Uživatelské pole“ – to slouží k identifikaci vašeho přihlašovacího jména k aplikaci/službě.</w:t>
+        <w:t xml:space="preserve">Vyplňte pole „Uživatelské pole“ – to </w:t>
+      </w:r>
+      <w:proofErr w:type="gramStart"/>
+      <w:r>
+        <w:t>slouží</w:t>
+      </w:r>
+      <w:proofErr w:type="gramEnd"/>
+      <w:r>
+        <w:t xml:space="preserve"> k identifikaci vašeho přihlašovacího jména k aplikaci/službě.</w:t>
       </w:r>
     </w:p>
     <w:p>
@@ -1814,7 +1867,15 @@
         </w:numPr>
       </w:pPr>
       <w:r>
-        <w:t>Vyplňte pole „Heslo“ – to je samotné heslo, které se společně s předchozími daty uloží do zabezpečeného, zašifrovaného formátu.</w:t>
+        <w:t xml:space="preserve">Vyplňte pole „Heslo“ – to je samotné heslo, které se společně s předchozími daty </w:t>
+      </w:r>
+      <w:proofErr w:type="gramStart"/>
+      <w:r>
+        <w:t>uloží</w:t>
+      </w:r>
+      <w:proofErr w:type="gramEnd"/>
+      <w:r>
+        <w:t xml:space="preserve"> do zabezpečeného, zašifrovaného formátu.</w:t>
       </w:r>
     </w:p>
     <w:p>
@@ -1896,7 +1957,15 @@
     </w:p>
     <w:p>
       <w:r>
-        <w:t>Pro úpravu jakéhokoli hesla v datapoli stačí na požadovaný prvek kliknout dvakrát. To vám umožní upravovat jeho hodnotu.</w:t>
+        <w:t>Pro úpravu jakéhokoli hesla v </w:t>
+      </w:r>
+      <w:proofErr w:type="spellStart"/>
+      <w:r>
+        <w:t>datapoli</w:t>
+      </w:r>
+      <w:proofErr w:type="spellEnd"/>
+      <w:r>
+        <w:t xml:space="preserve"> stačí na požadovaný prvek kliknout dvakrát. To vám umožní upravovat jeho hodnotu.</w:t>
       </w:r>
     </w:p>
     <w:p>
@@ -2163,7 +2232,13 @@
         </w:numPr>
       </w:pPr>
       <w:r>
-        <w:t>Stikněte tlačítko „Načíst soubor“.</w:t>
+        <w:t>Sti</w:t>
+      </w:r>
+      <w:r>
+        <w:t>s</w:t>
+      </w:r>
+      <w:r>
+        <w:t>kněte tlačítko „Načíst soubor“.</w:t>
       </w:r>
     </w:p>
     <w:p>
@@ -2225,13 +2300,46 @@
     </w:p>
     <w:p>
       <w:r>
-        <w:t xml:space="preserve">Každý prvek programu je prvkem ze sady rozhraní Windows Forms. Užívané fonty v programu jsou dva: Bahnschrift a MS Sans Serif. </w:t>
-      </w:r>
-    </w:p>
-    <w:p>
-      <w:r>
-        <w:t>Každý prvek, který provádí funkci jinou než estetickou (tlačítka, textová pole, datapole) mají svůj kód definovaný v </w:t>
-      </w:r>
+        <w:t xml:space="preserve">Každý prvek programu je prvkem ze sady rozhraní Windows </w:t>
+      </w:r>
+      <w:proofErr w:type="spellStart"/>
+      <w:r>
+        <w:t>Forms</w:t>
+      </w:r>
+      <w:proofErr w:type="spellEnd"/>
+      <w:r>
+        <w:t xml:space="preserve">. Užívané fonty v programu jsou dva: </w:t>
+      </w:r>
+      <w:proofErr w:type="spellStart"/>
+      <w:r>
+        <w:t>Bahnschrift</w:t>
+      </w:r>
+      <w:proofErr w:type="spellEnd"/>
+      <w:r>
+        <w:t xml:space="preserve"> a MS </w:t>
+      </w:r>
+      <w:proofErr w:type="spellStart"/>
+      <w:r>
+        <w:t>Sans</w:t>
+      </w:r>
+      <w:proofErr w:type="spellEnd"/>
+      <w:r>
+        <w:t xml:space="preserve"> Serif. </w:t>
+      </w:r>
+    </w:p>
+    <w:p>
+      <w:r>
+        <w:t xml:space="preserve">Každý prvek, který provádí funkci jinou než estetickou (tlačítka, textová pole, </w:t>
+      </w:r>
+      <w:proofErr w:type="spellStart"/>
+      <w:r>
+        <w:t>datapole</w:t>
+      </w:r>
+      <w:proofErr w:type="spellEnd"/>
+      <w:r>
+        <w:t>) mají svůj kód definovaný v </w:t>
+      </w:r>
+      <w:proofErr w:type="spellStart"/>
       <w:r>
         <w:rPr>
           <w:i/>
@@ -2246,6 +2354,7 @@
         </w:rPr>
         <w:t>.Designer.cs</w:t>
       </w:r>
+      <w:proofErr w:type="spellEnd"/>
       <w:r>
         <w:t>. Na metodu provedenou po kliknutí či jakékoli jiné interakci s ovládacím prvkem je odkázáno v designeru.</w:t>
       </w:r>
@@ -2254,6 +2363,7 @@
       <w:r>
         <w:t>Tyto metody lze nalézt v </w:t>
       </w:r>
+      <w:proofErr w:type="spellStart"/>
       <w:r>
         <w:rPr>
           <w:i/>
@@ -2268,8 +2378,17 @@
         </w:rPr>
         <w:t>.cs</w:t>
       </w:r>
-      <w:r>
-        <w:t>. Každá taková metoda vždy nevrací hodnotu (její návratový typ – void).</w:t>
+      <w:proofErr w:type="spellEnd"/>
+      <w:r>
+        <w:t xml:space="preserve">. Každá taková metoda vždy nevrací hodnotu (její návratový typ – </w:t>
+      </w:r>
+      <w:proofErr w:type="spellStart"/>
+      <w:r>
+        <w:t>void</w:t>
+      </w:r>
+      <w:proofErr w:type="spellEnd"/>
+      <w:r>
+        <w:t>).</w:t>
       </w:r>
     </w:p>
     <w:p>
@@ -2294,6 +2413,7 @@
         </w:rPr>
         <w:t xml:space="preserve">Každý záznam o stránce, jménu a heslu je uložený v objektu </w:t>
       </w:r>
+      <w:proofErr w:type="spellStart"/>
       <w:r>
         <w:rPr>
           <w:i/>
@@ -2302,25 +2422,68 @@
         </w:rPr>
         <w:t>record</w:t>
       </w:r>
+      <w:proofErr w:type="spellEnd"/>
       <w:r>
         <w:rPr>
           <w:lang w:eastAsia="cs-CZ"/>
         </w:rPr>
         <w:t xml:space="preserve"> (z angl. záznam). Ten obsahuje veřejné proměnné </w:t>
       </w:r>
-      <w:r>
-        <w:rPr>
-          <w:i/>
-          <w:iCs/>
-          <w:lang w:eastAsia="cs-CZ"/>
-        </w:rPr>
-        <w:t xml:space="preserve">Stranka, Jmeno, Heslo </w:t>
-      </w:r>
-      <w:r>
-        <w:rPr>
-          <w:lang w:eastAsia="cs-CZ"/>
-        </w:rPr>
-        <w:t>typu string (řetězec)</w:t>
+      <w:proofErr w:type="spellStart"/>
+      <w:r>
+        <w:rPr>
+          <w:i/>
+          <w:iCs/>
+          <w:lang w:eastAsia="cs-CZ"/>
+        </w:rPr>
+        <w:t>Stranka</w:t>
+      </w:r>
+      <w:proofErr w:type="spellEnd"/>
+      <w:r>
+        <w:rPr>
+          <w:i/>
+          <w:iCs/>
+          <w:lang w:eastAsia="cs-CZ"/>
+        </w:rPr>
+        <w:t xml:space="preserve">, </w:t>
+      </w:r>
+      <w:proofErr w:type="spellStart"/>
+      <w:r>
+        <w:rPr>
+          <w:i/>
+          <w:iCs/>
+          <w:lang w:eastAsia="cs-CZ"/>
+        </w:rPr>
+        <w:t>Jmeno</w:t>
+      </w:r>
+      <w:proofErr w:type="spellEnd"/>
+      <w:r>
+        <w:rPr>
+          <w:i/>
+          <w:iCs/>
+          <w:lang w:eastAsia="cs-CZ"/>
+        </w:rPr>
+        <w:t xml:space="preserve">, Heslo </w:t>
+      </w:r>
+      <w:r>
+        <w:rPr>
+          <w:lang w:eastAsia="cs-CZ"/>
+        </w:rPr>
+        <w:t xml:space="preserve">typu </w:t>
+      </w:r>
+      <w:proofErr w:type="spellStart"/>
+      <w:r>
+        <w:rPr>
+          <w:lang w:eastAsia="cs-CZ"/>
+        </w:rPr>
+        <w:t>string</w:t>
+      </w:r>
+      <w:proofErr w:type="spellEnd"/>
+      <w:r>
+        <w:rPr>
+          <w:lang w:eastAsia="cs-CZ"/>
+        </w:rPr>
+        <w:t xml:space="preserve"> (řetězec)</w:t>
       </w:r>
       <w:r>
         <w:rPr>
@@ -2360,14 +2523,45 @@
           <w:iCs/>
           <w:lang w:eastAsia="cs-CZ"/>
         </w:rPr>
-        <w:t>List&lt;record&gt;</w:t>
-      </w:r>
-      <w:r>
-        <w:rPr>
-          <w:lang w:eastAsia="cs-CZ"/>
-        </w:rPr>
-        <w:t xml:space="preserve">, ty jsou poté v metode </w:t>
-      </w:r>
+        <w:t>List&lt;</w:t>
+      </w:r>
+      <w:proofErr w:type="spellStart"/>
+      <w:r>
+        <w:rPr>
+          <w:i/>
+          <w:iCs/>
+          <w:lang w:eastAsia="cs-CZ"/>
+        </w:rPr>
+        <w:t>record</w:t>
+      </w:r>
+      <w:proofErr w:type="spellEnd"/>
+      <w:r>
+        <w:rPr>
+          <w:i/>
+          <w:iCs/>
+          <w:lang w:eastAsia="cs-CZ"/>
+        </w:rPr>
+        <w:t>&gt;</w:t>
+      </w:r>
+      <w:r>
+        <w:rPr>
+          <w:lang w:eastAsia="cs-CZ"/>
+        </w:rPr>
+        <w:t>, ty jsou poté v metod</w:t>
+      </w:r>
+      <w:r>
+        <w:rPr>
+          <w:lang w:eastAsia="cs-CZ"/>
+        </w:rPr>
+        <w:t>ě</w:t>
+      </w:r>
+      <w:r>
+        <w:rPr>
+          <w:lang w:eastAsia="cs-CZ"/>
+        </w:rPr>
+        <w:t xml:space="preserve"> </w:t>
+      </w:r>
+      <w:proofErr w:type="spellStart"/>
       <w:r>
         <w:rPr>
           <w:i/>
@@ -2376,12 +2570,14 @@
         </w:rPr>
         <w:t>LoadDataTable</w:t>
       </w:r>
+      <w:proofErr w:type="spellEnd"/>
       <w:r>
         <w:rPr>
           <w:lang w:eastAsia="cs-CZ"/>
         </w:rPr>
         <w:t xml:space="preserve"> převedeny na formát </w:t>
       </w:r>
+      <w:proofErr w:type="spellStart"/>
       <w:r>
         <w:rPr>
           <w:i/>
@@ -2390,12 +2586,14 @@
         </w:rPr>
         <w:t>DataTable</w:t>
       </w:r>
+      <w:proofErr w:type="spellEnd"/>
       <w:r>
         <w:rPr>
           <w:lang w:eastAsia="cs-CZ"/>
         </w:rPr>
         <w:t xml:space="preserve">, který je nahrán do objektu </w:t>
       </w:r>
+      <w:proofErr w:type="spellStart"/>
       <w:r>
         <w:rPr>
           <w:i/>
@@ -2404,12 +2602,14 @@
         </w:rPr>
         <w:t>PasswordViewer</w:t>
       </w:r>
+      <w:proofErr w:type="spellEnd"/>
       <w:r>
         <w:rPr>
           <w:lang w:eastAsia="cs-CZ"/>
         </w:rPr>
         <w:t xml:space="preserve"> typu </w:t>
       </w:r>
+      <w:proofErr w:type="spellStart"/>
       <w:r>
         <w:rPr>
           <w:i/>
@@ -2418,6 +2618,7 @@
         </w:rPr>
         <w:t>DataGridView</w:t>
       </w:r>
+      <w:proofErr w:type="spellEnd"/>
       <w:r>
         <w:rPr>
           <w:lang w:eastAsia="cs-CZ"/>
@@ -2453,7 +2654,73 @@
           <w:sz w:val="24"/>
           <w:szCs w:val="24"/>
         </w:rPr>
-        <w:t>toto je z důvodu mnohých problémů při přímém nahrávání database do zobrazovače datapole DataGridView, který lépe pracuje se zdrojem typu DataTable.</w:t>
+        <w:t xml:space="preserve">toto je z důvodu mnohých problémů při přímém nahrávání database do zobrazovače </w:t>
+      </w:r>
+      <w:proofErr w:type="spellStart"/>
+      <w:r>
+        <w:rPr>
+          <w:i/>
+          <w:iCs/>
+          <w:color w:val="FF0000"/>
+          <w:sz w:val="24"/>
+          <w:szCs w:val="24"/>
+        </w:rPr>
+        <w:t>datapole</w:t>
+      </w:r>
+      <w:proofErr w:type="spellEnd"/>
+      <w:r>
+        <w:rPr>
+          <w:i/>
+          <w:iCs/>
+          <w:color w:val="FF0000"/>
+          <w:sz w:val="24"/>
+          <w:szCs w:val="24"/>
+        </w:rPr>
+        <w:t xml:space="preserve"> </w:t>
+      </w:r>
+      <w:proofErr w:type="spellStart"/>
+      <w:r>
+        <w:rPr>
+          <w:i/>
+          <w:iCs/>
+          <w:color w:val="FF0000"/>
+          <w:sz w:val="24"/>
+          <w:szCs w:val="24"/>
+        </w:rPr>
+        <w:t>DataGridView</w:t>
+      </w:r>
+      <w:proofErr w:type="spellEnd"/>
+      <w:r>
+        <w:rPr>
+          <w:i/>
+          <w:iCs/>
+          <w:color w:val="FF0000"/>
+          <w:sz w:val="24"/>
+          <w:szCs w:val="24"/>
+        </w:rPr>
+        <w:t xml:space="preserve">, který lépe pracuje se zdrojem typu </w:t>
+      </w:r>
+      <w:proofErr w:type="spellStart"/>
+      <w:r>
+        <w:rPr>
+          <w:i/>
+          <w:iCs/>
+          <w:color w:val="FF0000"/>
+          <w:sz w:val="24"/>
+          <w:szCs w:val="24"/>
+        </w:rPr>
+        <w:t>DataTable</w:t>
+      </w:r>
+      <w:proofErr w:type="spellEnd"/>
+      <w:r>
+        <w:rPr>
+          <w:i/>
+          <w:iCs/>
+          <w:color w:val="FF0000"/>
+          <w:sz w:val="24"/>
+          <w:szCs w:val="24"/>
+        </w:rPr>
+        <w:t>.</w:t>
       </w:r>
     </w:p>
     <w:p>
@@ -2468,6 +2735,7 @@
         </w:rPr>
         <w:t xml:space="preserve">Před/po kryptografii je potřeba převést všechny záznamy do jednoho dlouhého řetězce a naopak. To je prováděno přímo v metodách </w:t>
       </w:r>
+      <w:proofErr w:type="spellStart"/>
       <w:r>
         <w:rPr>
           <w:i/>
@@ -2476,12 +2744,14 @@
         </w:rPr>
         <w:t>LoadButton_Click</w:t>
       </w:r>
+      <w:proofErr w:type="spellEnd"/>
       <w:r>
         <w:rPr>
           <w:lang w:eastAsia="cs-CZ"/>
         </w:rPr>
         <w:t xml:space="preserve"> a </w:t>
       </w:r>
+      <w:proofErr w:type="spellStart"/>
       <w:r>
         <w:rPr>
           <w:i/>
@@ -2490,6 +2760,7 @@
         </w:rPr>
         <w:t>CreateButton_Click</w:t>
       </w:r>
+      <w:proofErr w:type="spellEnd"/>
       <w:r>
         <w:rPr>
           <w:lang w:eastAsia="cs-CZ"/>
@@ -2584,19 +2855,92 @@
       <w:bookmarkEnd w:id="11"/>
     </w:p>
     <w:p>
-      <w:r>
-        <w:t xml:space="preserve">SmichovPass používá pro šifrování standard AES (Advanced Encryption Standard). Ještě před samotným je klíč zvolený uživatelem na hash pomocí algoritmu SHA256. Tento hash je používán jako opravdový klíč používaný při samotném šifrování (tento krok zajiš´tuje vyšší bezpečnost šifrovaného obsahu). </w:t>
-      </w:r>
-    </w:p>
-    <w:p>
-      <w:r>
-        <w:t xml:space="preserve">Před šifrováním je ještě vygenerován inicializační vektor (IV), který slouží jako bezpečnostní prvek (v praxi zajišťuje, že dvě data zašifrovaná stejným klíčem nejsou stejná kvůli náhodně vygenerovanému IV; tento IV je potřeba k následnému dešifrování, takže je obsažen v souboru .txt společně se zašifrovanými daty). </w:t>
+      <w:proofErr w:type="spellStart"/>
+      <w:r>
+        <w:t>SmichovPass</w:t>
+      </w:r>
+      <w:proofErr w:type="spellEnd"/>
+      <w:r>
+        <w:t xml:space="preserve"> používá pro šifrování standard AES (</w:t>
+      </w:r>
+      <w:proofErr w:type="spellStart"/>
+      <w:r>
+        <w:t>Advanced</w:t>
+      </w:r>
+      <w:proofErr w:type="spellEnd"/>
+      <w:r>
+        <w:t xml:space="preserve"> </w:t>
+      </w:r>
+      <w:proofErr w:type="spellStart"/>
+      <w:r>
+        <w:t>Encryption</w:t>
+      </w:r>
+      <w:proofErr w:type="spellEnd"/>
+      <w:r>
+        <w:t xml:space="preserve"> Standard). Ještě před samotným</w:t>
+      </w:r>
+      <w:r>
+        <w:t xml:space="preserve"> šifrováním</w:t>
+      </w:r>
+      <w:r>
+        <w:t xml:space="preserve"> je klíč zvolený uživatelem na </w:t>
+      </w:r>
+      <w:proofErr w:type="spellStart"/>
+      <w:r>
+        <w:t>hash</w:t>
+      </w:r>
+      <w:proofErr w:type="spellEnd"/>
+      <w:r>
+        <w:t xml:space="preserve"> pomocí algoritmu SHA256. Tento </w:t>
+      </w:r>
+      <w:proofErr w:type="spellStart"/>
+      <w:r>
+        <w:t>hash</w:t>
+      </w:r>
+      <w:proofErr w:type="spellEnd"/>
+      <w:r>
+        <w:t xml:space="preserve"> je používán jako opravdový klíč používaný při samotném šifrování (tento krok </w:t>
+      </w:r>
+      <w:r>
+        <w:t>zajišťuje</w:t>
+      </w:r>
+      <w:r>
+        <w:t xml:space="preserve"> vyšší bezpečnost šifrovaného obsahu). </w:t>
+      </w:r>
+    </w:p>
+    <w:p>
+      <w:r>
+        <w:t xml:space="preserve">Před šifrováním je ještě vygenerován inicializační vektor (IV), který </w:t>
+      </w:r>
+      <w:proofErr w:type="gramStart"/>
+      <w:r>
+        <w:t>slouží</w:t>
+      </w:r>
+      <w:proofErr w:type="gramEnd"/>
+      <w:r>
+        <w:t xml:space="preserve"> jako bezpečnostní prvek (v praxi zajišťuje, že dv</w:t>
+      </w:r>
+      <w:r>
+        <w:t>oje</w:t>
+      </w:r>
+      <w:r>
+        <w:t xml:space="preserve"> data zašifrovaná stejným klíčem nejsou stejná kvůli náhodně vygenerovanému IV; tento IV je potřeba k následnému dešifrování, takže je obsažen v souboru .</w:t>
+      </w:r>
+      <w:proofErr w:type="spellStart"/>
+      <w:r>
+        <w:t>txt</w:t>
+      </w:r>
+      <w:proofErr w:type="spellEnd"/>
+      <w:r>
+        <w:t xml:space="preserve"> společně se zašifrovanými daty). </w:t>
       </w:r>
     </w:p>
     <w:p>
       <w:r>
         <w:t xml:space="preserve">Poté je pomocí knihovny </w:t>
       </w:r>
+      <w:proofErr w:type="spellStart"/>
+      <w:proofErr w:type="gramStart"/>
       <w:r>
         <w:rPr>
           <w:i/>
@@ -2604,6 +2948,8 @@
         </w:rPr>
         <w:t>System.Security.Cryptography</w:t>
       </w:r>
+      <w:proofErr w:type="spellEnd"/>
+      <w:proofErr w:type="gramEnd"/>
       <w:r>
         <w:t xml:space="preserve"> použit AES pro zašifrování surových dat záznamů. Výstupní zašifrovaná data jsou jeden řetězec</w:t>
       </w:r>
@@ -2613,19 +2959,46 @@
     </w:p>
     <w:p>
       <w:r>
-        <w:t>V konečném kroku je k řetězci se zašifrovanými daty přidán středník a za ním IV použitý k zašifrování těchto dat. Tento výsledný řetězec je zapsán jako text do souboru .txt.</w:t>
-      </w:r>
-    </w:p>
-    <w:p>
-      <w:r>
-        <w:t xml:space="preserve">Dešifrování funguje obdobným způsobem, nejdříve je zahashován pomocí SHA256 klíč uživatele, poté od sebe oddělen IV a zašifrovaná data a pomocí algoritmu v knihovně </w:t>
-      </w:r>
-      <w:r>
-        <w:rPr>
-          <w:i/>
-          <w:iCs/>
-        </w:rPr>
-        <w:t xml:space="preserve">System.Security.Cryptography </w:t>
+        <w:t>V konečném kroku je k řetězci se zašifrovanými daty přidán středník a za ním IV použitý k zašifrování těchto dat. Tento výsledný řetězec je zapsán jako text do souboru .</w:t>
+      </w:r>
+      <w:proofErr w:type="spellStart"/>
+      <w:r>
+        <w:t>txt</w:t>
+      </w:r>
+      <w:proofErr w:type="spellEnd"/>
+      <w:r>
+        <w:t>.</w:t>
+      </w:r>
+    </w:p>
+    <w:p>
+      <w:r>
+        <w:t xml:space="preserve">Dešifrování funguje obdobným způsobem, nejdříve je </w:t>
+      </w:r>
+      <w:proofErr w:type="spellStart"/>
+      <w:r>
+        <w:t>zahashován</w:t>
+      </w:r>
+      <w:proofErr w:type="spellEnd"/>
+      <w:r>
+        <w:t xml:space="preserve"> pomocí SHA256 klíč uživatele, poté od sebe oddělen IV a zašifrovaná data a pomocí algoritmu v knihovně </w:t>
+      </w:r>
+      <w:proofErr w:type="spellStart"/>
+      <w:proofErr w:type="gramStart"/>
+      <w:r>
+        <w:rPr>
+          <w:i/>
+          <w:iCs/>
+        </w:rPr>
+        <w:t>System.Security.Cryptography</w:t>
+      </w:r>
+      <w:proofErr w:type="spellEnd"/>
+      <w:proofErr w:type="gramEnd"/>
+      <w:r>
+        <w:rPr>
+          <w:i/>
+          <w:iCs/>
+        </w:rPr>
+        <w:t xml:space="preserve"> </w:t>
       </w:r>
       <w:r>
         <w:t xml:space="preserve"> jsou data dešifrována na surová data, která jsou nahrána do </w:t>
@@ -2640,6 +3013,7 @@
       <w:r>
         <w:t xml:space="preserve"> a metoda </w:t>
       </w:r>
+      <w:proofErr w:type="spellStart"/>
       <w:r>
         <w:rPr>
           <w:i/>
@@ -2647,8 +3021,17 @@
         </w:rPr>
         <w:t>LoadDataTable</w:t>
       </w:r>
-      <w:r>
-        <w:t xml:space="preserve"> data načte do datapole.</w:t>
+      <w:proofErr w:type="spellEnd"/>
+      <w:r>
+        <w:t xml:space="preserve"> data načte do </w:t>
+      </w:r>
+      <w:proofErr w:type="spellStart"/>
+      <w:r>
+        <w:t>datapole</w:t>
+      </w:r>
+      <w:proofErr w:type="spellEnd"/>
+      <w:r>
+        <w:t>.</w:t>
       </w:r>
     </w:p>
     <w:p>
@@ -2810,6 +3193,7 @@
         </w:rPr>
         <w:t xml:space="preserve">Tlačítko </w:t>
       </w:r>
+      <w:proofErr w:type="spellStart"/>
       <w:r>
         <w:rPr>
           <w:b/>
@@ -2819,12 +3203,14 @@
         </w:rPr>
         <w:t>LoadButton</w:t>
       </w:r>
+      <w:proofErr w:type="spellEnd"/>
       <w:r>
         <w:t xml:space="preserve"> po stisknutí </w:t>
       </w:r>
       <w:r>
         <w:t xml:space="preserve">zjistí jakékoli úpravy uživatelem do </w:t>
       </w:r>
+      <w:proofErr w:type="spellStart"/>
       <w:r>
         <w:rPr>
           <w:i/>
@@ -2832,6 +3218,7 @@
         </w:rPr>
         <w:t>dataTable</w:t>
       </w:r>
+      <w:proofErr w:type="spellEnd"/>
       <w:r>
         <w:t xml:space="preserve"> a</w:t>
       </w:r>
@@ -2855,8 +3242,15 @@
         <w:t>Kryptografie</w:t>
       </w:r>
       <w:r>
-        <w:t xml:space="preserve">), násedně převede formát surových dat do záznamů typu </w:t>
-      </w:r>
+        <w:t>), nás</w:t>
+      </w:r>
+      <w:r>
+        <w:t>l</w:t>
+      </w:r>
+      <w:r>
+        <w:t xml:space="preserve">edně převede formát surových dat do záznamů typu </w:t>
+      </w:r>
+      <w:proofErr w:type="spellStart"/>
       <w:r>
         <w:rPr>
           <w:i/>
@@ -2864,6 +3258,7 @@
         </w:rPr>
         <w:t>record</w:t>
       </w:r>
+      <w:proofErr w:type="spellEnd"/>
       <w:r>
         <w:rPr>
           <w:i/>
@@ -2889,58 +3284,23 @@
       </w:r>
     </w:p>
     <w:p>
+      <w:proofErr w:type="spellStart"/>
       <w:r>
         <w:rPr>
           <w:b/>
           <w:bCs/>
         </w:rPr>
-        <w:t xml:space="preserve">Tlačitíko </w:t>
-      </w:r>
+        <w:t>Tlačitíko</w:t>
+      </w:r>
+      <w:proofErr w:type="spellEnd"/>
       <w:r>
         <w:rPr>
           <w:b/>
           <w:bCs/>
-          <w:i/>
-          <w:iCs/>
-        </w:rPr>
-        <w:t>CreateButton</w:t>
-      </w:r>
-      <w:r>
-        <w:t xml:space="preserve"> po stisknutí </w:t>
-      </w:r>
-      <w:r>
-        <w:t xml:space="preserve">zjistí jakékoli úpravy uživatelem do </w:t>
-      </w:r>
-      <w:r>
-        <w:rPr>
-          <w:i/>
-          <w:iCs/>
-        </w:rPr>
-        <w:t>dataTable</w:t>
-      </w:r>
-      <w:r>
-        <w:t xml:space="preserve"> a </w:t>
-      </w:r>
-      <w:r>
-        <w:t xml:space="preserve">zobrazí okno pro potvrzení klíče, poté inicializuje okno pro určení, kam má výsledný soubor zapsat. Nejdříve převede všechny záznamy </w:t>
-      </w:r>
-      <w:r>
-        <w:rPr>
-          <w:i/>
-          <w:iCs/>
-        </w:rPr>
-        <w:t>database</w:t>
-      </w:r>
-      <w:r>
-        <w:t xml:space="preserve"> do surových dat, která zašifruje pomocí AES a klíče zadaného uživatelem (</w:t>
-      </w:r>
-      <w:r>
-        <w:rPr>
-          <w:i/>
-          <w:iCs/>
-        </w:rPr>
-        <w:t xml:space="preserve">více v kapitole </w:t>
-      </w:r>
+        </w:rPr>
+        <w:t xml:space="preserve"> </w:t>
+      </w:r>
+      <w:proofErr w:type="spellStart"/>
       <w:r>
         <w:rPr>
           <w:b/>
@@ -2948,211 +3308,360 @@
           <w:i/>
           <w:iCs/>
         </w:rPr>
-        <w:t>Kryptografie</w:t>
-      </w:r>
-      <w:r>
-        <w:t>). Výsledný řetězec zapíše do zvoleného souboru.</w:t>
-      </w:r>
-    </w:p>
-    <w:p>
+        <w:t>CreateButton</w:t>
+      </w:r>
+      <w:proofErr w:type="spellEnd"/>
+      <w:r>
+        <w:t xml:space="preserve"> po stisknutí </w:t>
+      </w:r>
+      <w:r>
+        <w:t xml:space="preserve">zjistí jakékoli úpravy uživatelem do </w:t>
+      </w:r>
+      <w:proofErr w:type="spellStart"/>
+      <w:r>
+        <w:rPr>
+          <w:i/>
+          <w:iCs/>
+        </w:rPr>
+        <w:t>dataTable</w:t>
+      </w:r>
+      <w:proofErr w:type="spellEnd"/>
+      <w:r>
+        <w:t xml:space="preserve"> a </w:t>
+      </w:r>
+      <w:r>
+        <w:t xml:space="preserve">zobrazí okno pro potvrzení klíče, poté inicializuje okno pro určení, kam má výsledný soubor zapsat. Nejdříve převede všechny záznamy </w:t>
+      </w:r>
+      <w:r>
+        <w:rPr>
+          <w:i/>
+          <w:iCs/>
+        </w:rPr>
+        <w:t>database</w:t>
+      </w:r>
+      <w:r>
+        <w:t xml:space="preserve"> do surových dat, která zašifruje pomocí AES a klíče zadaného uživatelem (</w:t>
+      </w:r>
+      <w:r>
+        <w:rPr>
+          <w:i/>
+          <w:iCs/>
+        </w:rPr>
+        <w:t xml:space="preserve">více v kapitole </w:t>
+      </w:r>
       <w:r>
         <w:rPr>
           <w:b/>
           <w:bCs/>
-        </w:rPr>
-        <w:t xml:space="preserve">Tlačítko </w:t>
-      </w:r>
+          <w:i/>
+          <w:iCs/>
+        </w:rPr>
+        <w:t>Kryptografie</w:t>
+      </w:r>
+      <w:r>
+        <w:t>). Výsledný řetězec zapíše do zvoleného souboru.</w:t>
+      </w:r>
+    </w:p>
+    <w:p>
       <w:r>
         <w:rPr>
           <w:b/>
           <w:bCs/>
-          <w:i/>
-          <w:iCs/>
-        </w:rPr>
-        <w:t>AddRecord</w:t>
-      </w:r>
-      <w:r>
-        <w:t xml:space="preserve"> po stisnutí přečte ze </w:t>
-      </w:r>
-      <w:r>
-        <w:rPr>
-          <w:i/>
-          <w:iCs/>
-        </w:rPr>
-        <w:t xml:space="preserve">StrankaBox, JmenoBox </w:t>
-      </w:r>
-      <w:r>
-        <w:t xml:space="preserve">a </w:t>
-      </w:r>
-      <w:r>
-        <w:rPr>
-          <w:i/>
-          <w:iCs/>
-        </w:rPr>
-        <w:t>HesloBox</w:t>
-      </w:r>
-      <w:r>
-        <w:t xml:space="preserve"> text ve formě řetězců, incializuje nový záznam, který zaplní těmito řetězci a ty přidá do </w:t>
-      </w:r>
-      <w:r>
-        <w:rPr>
-          <w:i/>
-          <w:iCs/>
-        </w:rPr>
-        <w:t>database</w:t>
-      </w:r>
-      <w:r>
-        <w:t xml:space="preserve"> a zavolá metodu </w:t>
-      </w:r>
-      <w:r>
-        <w:rPr>
-          <w:i/>
-          <w:iCs/>
-        </w:rPr>
-        <w:t>LoadDataTable</w:t>
-      </w:r>
-      <w:r>
-        <w:t>.</w:t>
-      </w:r>
-    </w:p>
-    <w:p>
+        </w:rPr>
+        <w:t xml:space="preserve">Tlačítko </w:t>
+      </w:r>
+      <w:proofErr w:type="spellStart"/>
       <w:r>
         <w:rPr>
           <w:b/>
           <w:bCs/>
-        </w:rPr>
-        <w:t xml:space="preserve">Tlačítko </w:t>
-      </w:r>
+          <w:i/>
+          <w:iCs/>
+        </w:rPr>
+        <w:t>AddRecord</w:t>
+      </w:r>
+      <w:proofErr w:type="spellEnd"/>
+      <w:r>
+        <w:t xml:space="preserve"> po stis</w:t>
+      </w:r>
+      <w:r>
+        <w:t>k</w:t>
+      </w:r>
+      <w:r>
+        <w:t xml:space="preserve">nutí přečte ze </w:t>
+      </w:r>
+      <w:proofErr w:type="spellStart"/>
+      <w:r>
+        <w:rPr>
+          <w:i/>
+          <w:iCs/>
+        </w:rPr>
+        <w:t>StrankaBox</w:t>
+      </w:r>
+      <w:proofErr w:type="spellEnd"/>
+      <w:r>
+        <w:rPr>
+          <w:i/>
+          <w:iCs/>
+        </w:rPr>
+        <w:t xml:space="preserve">, </w:t>
+      </w:r>
+      <w:proofErr w:type="spellStart"/>
+      <w:r>
+        <w:rPr>
+          <w:i/>
+          <w:iCs/>
+        </w:rPr>
+        <w:t>JmenoBox</w:t>
+      </w:r>
+      <w:proofErr w:type="spellEnd"/>
+      <w:r>
+        <w:rPr>
+          <w:i/>
+          <w:iCs/>
+        </w:rPr>
+        <w:t xml:space="preserve"> </w:t>
+      </w:r>
+      <w:r>
+        <w:t xml:space="preserve">a </w:t>
+      </w:r>
+      <w:proofErr w:type="spellStart"/>
+      <w:r>
+        <w:rPr>
+          <w:i/>
+          <w:iCs/>
+        </w:rPr>
+        <w:t>HesloBox</w:t>
+      </w:r>
+      <w:proofErr w:type="spellEnd"/>
+      <w:r>
+        <w:t xml:space="preserve"> text ve formě řetězců, </w:t>
+      </w:r>
+      <w:r>
+        <w:t>inicializuje</w:t>
+      </w:r>
+      <w:r>
+        <w:t xml:space="preserve"> nový záznam, který zaplní těmito řetězci a ty přidá do </w:t>
+      </w:r>
+      <w:r>
+        <w:rPr>
+          <w:i/>
+          <w:iCs/>
+        </w:rPr>
+        <w:t>database</w:t>
+      </w:r>
+      <w:r>
+        <w:t xml:space="preserve"> a zavolá metodu </w:t>
+      </w:r>
+      <w:proofErr w:type="spellStart"/>
+      <w:r>
+        <w:rPr>
+          <w:i/>
+          <w:iCs/>
+        </w:rPr>
+        <w:t>LoadDataTable</w:t>
+      </w:r>
+      <w:proofErr w:type="spellEnd"/>
+      <w:r>
+        <w:t>.</w:t>
+      </w:r>
+    </w:p>
+    <w:p>
       <w:r>
         <w:rPr>
           <w:b/>
           <w:bCs/>
-          <w:i/>
-          <w:iCs/>
-        </w:rPr>
-        <w:t>CopyButton</w:t>
-      </w:r>
-      <w:r>
-        <w:t xml:space="preserve"> po stisknutí zkopíruje heslo zvoleného záznamu v datapoli do schránky.</w:t>
-      </w:r>
-    </w:p>
-    <w:p>
+        </w:rPr>
+        <w:t xml:space="preserve">Tlačítko </w:t>
+      </w:r>
+      <w:proofErr w:type="spellStart"/>
       <w:r>
         <w:rPr>
           <w:b/>
           <w:bCs/>
-        </w:rPr>
-        <w:t xml:space="preserve">Tlačítko </w:t>
-      </w:r>
+          <w:i/>
+          <w:iCs/>
+        </w:rPr>
+        <w:t>CopyButton</w:t>
+      </w:r>
+      <w:proofErr w:type="spellEnd"/>
+      <w:r>
+        <w:t xml:space="preserve"> po stisknutí zkopíruje heslo zvoleného záznamu v </w:t>
+      </w:r>
+      <w:proofErr w:type="spellStart"/>
+      <w:r>
+        <w:t>datapoli</w:t>
+      </w:r>
+      <w:proofErr w:type="spellEnd"/>
+      <w:r>
+        <w:t xml:space="preserve"> do schránky.</w:t>
+      </w:r>
+    </w:p>
+    <w:p>
       <w:r>
         <w:rPr>
           <w:b/>
           <w:bCs/>
-          <w:i/>
-          <w:iCs/>
-        </w:rPr>
-        <w:t>RemoveRecord</w:t>
-      </w:r>
-      <w:r>
-        <w:t xml:space="preserve"> po stisknutí smaže zvolený záznam v datapoli z </w:t>
-      </w:r>
-      <w:r>
-        <w:rPr>
-          <w:i/>
-          <w:iCs/>
-        </w:rPr>
-        <w:t>database</w:t>
-      </w:r>
-      <w:r>
-        <w:t xml:space="preserve"> a zavolá metodu</w:t>
-      </w:r>
-      <w:r>
-        <w:t xml:space="preserve"> </w:t>
-      </w:r>
-      <w:r>
-        <w:rPr>
-          <w:i/>
-          <w:iCs/>
-        </w:rPr>
-        <w:t>LoadDataTable</w:t>
-      </w:r>
-      <w:r>
-        <w:t>.</w:t>
-      </w:r>
-    </w:p>
-    <w:p>
+        </w:rPr>
+        <w:t xml:space="preserve">Tlačítko </w:t>
+      </w:r>
+      <w:proofErr w:type="spellStart"/>
       <w:r>
         <w:rPr>
           <w:b/>
           <w:bCs/>
-        </w:rPr>
-        <w:t xml:space="preserve">Metoda </w:t>
-      </w:r>
+          <w:i/>
+          <w:iCs/>
+        </w:rPr>
+        <w:t>RemoveRecord</w:t>
+      </w:r>
+      <w:proofErr w:type="spellEnd"/>
+      <w:r>
+        <w:t xml:space="preserve"> po stisknutí smaže zvolený záznam v </w:t>
+      </w:r>
+      <w:proofErr w:type="spellStart"/>
+      <w:r>
+        <w:t>datapoli</w:t>
+      </w:r>
+      <w:proofErr w:type="spellEnd"/>
+      <w:r>
+        <w:t xml:space="preserve"> z </w:t>
+      </w:r>
+      <w:r>
+        <w:rPr>
+          <w:i/>
+          <w:iCs/>
+        </w:rPr>
+        <w:t>database</w:t>
+      </w:r>
+      <w:r>
+        <w:t xml:space="preserve"> a zavolá metodu</w:t>
+      </w:r>
+      <w:r>
+        <w:t xml:space="preserve"> </w:t>
+      </w:r>
+      <w:proofErr w:type="spellStart"/>
+      <w:r>
+        <w:rPr>
+          <w:i/>
+          <w:iCs/>
+        </w:rPr>
+        <w:t>LoadDataTable</w:t>
+      </w:r>
+      <w:proofErr w:type="spellEnd"/>
+      <w:r>
+        <w:t>.</w:t>
+      </w:r>
+    </w:p>
+    <w:p>
       <w:r>
         <w:rPr>
           <w:b/>
           <w:bCs/>
-          <w:i/>
-          <w:iCs/>
-        </w:rPr>
-        <w:t>LoadDataTable</w:t>
-      </w:r>
-      <w:r>
-        <w:t xml:space="preserve"> inicializuje </w:t>
-      </w:r>
-      <w:r>
-        <w:t>dataTable</w:t>
-      </w:r>
-      <w:r>
-        <w:t xml:space="preserve"> </w:t>
-      </w:r>
-      <w:r>
-        <w:t>nahraje</w:t>
-      </w:r>
-      <w:r>
-        <w:t xml:space="preserve"> každý záznam z </w:t>
-      </w:r>
-      <w:r>
-        <w:rPr>
-          <w:i/>
-          <w:iCs/>
-        </w:rPr>
-        <w:t>database</w:t>
-      </w:r>
-      <w:r>
-        <w:t xml:space="preserve"> do něj a následně aktualizuje zobrazovač datapole(</w:t>
-      </w:r>
-      <w:r>
-        <w:rPr>
-          <w:i/>
-          <w:iCs/>
-        </w:rPr>
-        <w:t>PasswordViewer, typ DataGridView</w:t>
-      </w:r>
-      <w:r>
-        <w:t xml:space="preserve">). </w:t>
-      </w:r>
-    </w:p>
-    <w:p>
+        </w:rPr>
+        <w:t xml:space="preserve">Metoda </w:t>
+      </w:r>
+      <w:proofErr w:type="spellStart"/>
       <w:r>
         <w:rPr>
           <w:b/>
           <w:bCs/>
-        </w:rPr>
-        <w:t xml:space="preserve">Objekt </w:t>
-      </w:r>
+          <w:i/>
+          <w:iCs/>
+        </w:rPr>
+        <w:t>LoadDataTable</w:t>
+      </w:r>
+      <w:proofErr w:type="spellEnd"/>
+      <w:r>
+        <w:t xml:space="preserve"> inicializuje </w:t>
+      </w:r>
+      <w:proofErr w:type="spellStart"/>
+      <w:r>
+        <w:t>dataTable</w:t>
+      </w:r>
+      <w:proofErr w:type="spellEnd"/>
+      <w:r>
+        <w:t xml:space="preserve"> </w:t>
+      </w:r>
+      <w:r>
+        <w:t>nahraje</w:t>
+      </w:r>
+      <w:r>
+        <w:t xml:space="preserve"> každý záznam z </w:t>
+      </w:r>
+      <w:r>
+        <w:rPr>
+          <w:i/>
+          <w:iCs/>
+        </w:rPr>
+        <w:t>database</w:t>
+      </w:r>
+      <w:r>
+        <w:t xml:space="preserve"> do něj a následně aktualizuje zobrazovač </w:t>
+      </w:r>
+      <w:proofErr w:type="spellStart"/>
+      <w:r>
+        <w:t>datapole</w:t>
+      </w:r>
+      <w:proofErr w:type="spellEnd"/>
+      <w:r>
+        <w:t xml:space="preserve"> </w:t>
+      </w:r>
+      <w:r>
+        <w:t>(</w:t>
+      </w:r>
+      <w:proofErr w:type="spellStart"/>
+      <w:r>
+        <w:rPr>
+          <w:i/>
+          <w:iCs/>
+        </w:rPr>
+        <w:t>PasswordViewer</w:t>
+      </w:r>
+      <w:proofErr w:type="spellEnd"/>
+      <w:r>
+        <w:rPr>
+          <w:i/>
+          <w:iCs/>
+        </w:rPr>
+        <w:t xml:space="preserve">, typ </w:t>
+      </w:r>
+      <w:proofErr w:type="spellStart"/>
+      <w:r>
+        <w:rPr>
+          <w:i/>
+          <w:iCs/>
+        </w:rPr>
+        <w:t>DataGridView</w:t>
+      </w:r>
+      <w:proofErr w:type="spellEnd"/>
+      <w:r>
+        <w:t xml:space="preserve">). </w:t>
+      </w:r>
+    </w:p>
+    <w:p>
       <w:r>
         <w:rPr>
           <w:b/>
           <w:bCs/>
+        </w:rPr>
+        <w:t xml:space="preserve">Objekt </w:t>
+      </w:r>
+      <w:proofErr w:type="spellStart"/>
+      <w:r>
+        <w:rPr>
+          <w:b/>
+          <w:bCs/>
           <w:i/>
           <w:iCs/>
         </w:rPr>
         <w:t>PasswordViewer</w:t>
       </w:r>
+      <w:proofErr w:type="spellEnd"/>
       <w:r>
         <w:t xml:space="preserve"> je typu </w:t>
       </w:r>
+      <w:proofErr w:type="spellStart"/>
       <w:r>
         <w:rPr>
           <w:i/>
@@ -3160,9 +3669,11 @@
         </w:rPr>
         <w:t>DataGridView</w:t>
       </w:r>
+      <w:proofErr w:type="spellEnd"/>
       <w:r>
         <w:t xml:space="preserve"> a zobrazuje data z </w:t>
       </w:r>
+      <w:proofErr w:type="spellStart"/>
       <w:r>
         <w:rPr>
           <w:i/>
@@ -3170,6 +3681,7 @@
         </w:rPr>
         <w:t>dataTable</w:t>
       </w:r>
+      <w:proofErr w:type="spellEnd"/>
       <w:r>
         <w:t xml:space="preserve"> uživateli.</w:t>
       </w:r>
@@ -3262,7 +3774,35 @@
         <w:rPr>
           <w:lang w:eastAsia="cs-CZ"/>
         </w:rPr>
-        <w:t>Aby se dosáhlo synchronizace při sdílení těchto hesel, bylo by potřeba vytvořit unikátní hash a datum a ty připojit ke každému záznamu. Hash pro identifikaci hesla a datum pro udržování nejaktuálnější formy přihlašovacích údajů.</w:t>
+        <w:t xml:space="preserve">Aby se dosáhlo synchronizace při sdílení těchto hesel, bylo by potřeba vytvořit unikátní </w:t>
+      </w:r>
+      <w:proofErr w:type="spellStart"/>
+      <w:r>
+        <w:rPr>
+          <w:lang w:eastAsia="cs-CZ"/>
+        </w:rPr>
+        <w:t>hash</w:t>
+      </w:r>
+      <w:proofErr w:type="spellEnd"/>
+      <w:r>
+        <w:rPr>
+          <w:lang w:eastAsia="cs-CZ"/>
+        </w:rPr>
+        <w:t xml:space="preserve"> a datum a ty připojit ke každému záznamu. </w:t>
+      </w:r>
+      <w:proofErr w:type="spellStart"/>
+      <w:r>
+        <w:rPr>
+          <w:lang w:eastAsia="cs-CZ"/>
+        </w:rPr>
+        <w:t>Hash</w:t>
+      </w:r>
+      <w:proofErr w:type="spellEnd"/>
+      <w:r>
+        <w:rPr>
+          <w:lang w:eastAsia="cs-CZ"/>
+        </w:rPr>
+        <w:t xml:space="preserve"> pro identifikaci hesla a datum pro udržování nejaktuálnější formy přihlašovacích údajů.</w:t>
       </w:r>
     </w:p>
     <w:p>
@@ -3285,7 +3825,21 @@
         <w:rPr>
           <w:lang w:eastAsia="cs-CZ"/>
         </w:rPr>
-        <w:t>Propojení s cloudem přímo v aplikaci by znamenalo zálohování hesel přímo v reálném čase. V aplikaci si zvolíte službu (Google disk, OneDrive), místo uložení a je hotovo. Poté pomocí desktopové, mobilní nebo webové aplikaci stačí zadat přihlašovací údaje (jméno, klíč a popř. IP adresu vlastního úložiště) a synchronizace proběhne automaticky.</w:t>
+        <w:t xml:space="preserve">Propojení s cloudem přímo v aplikaci by znamenalo zálohování hesel přímo v reálném čase. V aplikaci si zvolíte službu (Google disk, </w:t>
+      </w:r>
+      <w:proofErr w:type="spellStart"/>
+      <w:r>
+        <w:rPr>
+          <w:lang w:eastAsia="cs-CZ"/>
+        </w:rPr>
+        <w:t>OneDrive</w:t>
+      </w:r>
+      <w:proofErr w:type="spellEnd"/>
+      <w:r>
+        <w:rPr>
+          <w:lang w:eastAsia="cs-CZ"/>
+        </w:rPr>
+        <w:t>), místo uložení a je hotovo. Poté pomocí desktopové, mobilní nebo webové aplikaci stačí zadat přihlašovací údaje (jméno, klíč a popř. IP adresu vlastního úložiště) a synchronizace proběhne automaticky.</w:t>
       </w:r>
     </w:p>
     <w:p>
@@ -3304,7 +3858,51 @@
           <w:szCs w:val="22"/>
           <w:lang w:eastAsia="cs-CZ"/>
         </w:rPr>
-        <w:t>Pozn. Toto je už nyní možné při uložení souboru s hesly přímo na OneDrive nebo nahrání souboru na Google disk, ale propojením je myšlena kompletní integrace SmichovPass do těchto služeb a jejich automatická domluva.</w:t>
+        <w:t xml:space="preserve">Pozn. Toto je už nyní možné při uložení souboru s hesly přímo na </w:t>
+      </w:r>
+      <w:proofErr w:type="spellStart"/>
+      <w:r>
+        <w:rPr>
+          <w:i/>
+          <w:iCs/>
+          <w:sz w:val="22"/>
+          <w:szCs w:val="22"/>
+          <w:lang w:eastAsia="cs-CZ"/>
+        </w:rPr>
+        <w:t>OneDrive</w:t>
+      </w:r>
+      <w:proofErr w:type="spellEnd"/>
+      <w:r>
+        <w:rPr>
+          <w:i/>
+          <w:iCs/>
+          <w:sz w:val="22"/>
+          <w:szCs w:val="22"/>
+          <w:lang w:eastAsia="cs-CZ"/>
+        </w:rPr>
+        <w:t xml:space="preserve"> nebo nahrání souboru na Google disk, ale propojením je myšlena kompletní integrace </w:t>
+      </w:r>
+      <w:proofErr w:type="spellStart"/>
+      <w:r>
+        <w:rPr>
+          <w:i/>
+          <w:iCs/>
+          <w:sz w:val="22"/>
+          <w:szCs w:val="22"/>
+          <w:lang w:eastAsia="cs-CZ"/>
+        </w:rPr>
+        <w:t>SmichovPass</w:t>
+      </w:r>
+      <w:proofErr w:type="spellEnd"/>
+      <w:r>
+        <w:rPr>
+          <w:i/>
+          <w:iCs/>
+          <w:sz w:val="22"/>
+          <w:szCs w:val="22"/>
+          <w:lang w:eastAsia="cs-CZ"/>
+        </w:rPr>
+        <w:t xml:space="preserve"> do těchto služeb a jejich automatická domluva.</w:t>
       </w:r>
     </w:p>
     <w:p>
@@ -3333,13 +3931,41 @@
         <w:rPr>
           <w:lang w:eastAsia="cs-CZ"/>
         </w:rPr>
-        <w:t>RSA, Blowfish; v budoucnosti kvantových počítačů poté BB84 nebo E91).</w:t>
-      </w:r>
-      <w:r>
-        <w:rPr>
-          <w:lang w:eastAsia="cs-CZ"/>
-        </w:rPr>
-        <w:t xml:space="preserve"> To znamená, že pro určitá hesla stačí velmi rychlý standard „Blowfish“, zatímco pro hesla citlivější by se využil standard „AES“ a pro velmi efektivní sdílení souborů asymetrický standard „RSA“.</w:t>
+        <w:t xml:space="preserve">RSA, </w:t>
+      </w:r>
+      <w:proofErr w:type="spellStart"/>
+      <w:r>
+        <w:rPr>
+          <w:lang w:eastAsia="cs-CZ"/>
+        </w:rPr>
+        <w:t>Blowfish</w:t>
+      </w:r>
+      <w:proofErr w:type="spellEnd"/>
+      <w:r>
+        <w:rPr>
+          <w:lang w:eastAsia="cs-CZ"/>
+        </w:rPr>
+        <w:t>; v budoucnosti kvantových počítačů poté BB84 nebo E91).</w:t>
+      </w:r>
+      <w:r>
+        <w:rPr>
+          <w:lang w:eastAsia="cs-CZ"/>
+        </w:rPr>
+        <w:t xml:space="preserve"> To znamená, že pro určitá hesla stačí velmi rychlý standard „</w:t>
+      </w:r>
+      <w:proofErr w:type="spellStart"/>
+      <w:r>
+        <w:rPr>
+          <w:lang w:eastAsia="cs-CZ"/>
+        </w:rPr>
+        <w:t>Blowfish</w:t>
+      </w:r>
+      <w:proofErr w:type="spellEnd"/>
+      <w:r>
+        <w:rPr>
+          <w:lang w:eastAsia="cs-CZ"/>
+        </w:rPr>
+        <w:t>“, zatímco pro hesla citlivější by se využil standard „AES“ a pro velmi efektivní sdílení souborů asymetrický standard „RSA“.</w:t>
       </w:r>
     </w:p>
     <w:p>
@@ -3348,7 +3974,13 @@
       </w:pPr>
       <w:bookmarkStart w:id="18" w:name="_Toc133341051"/>
       <w:r>
-        <w:t>Zavedení vícefaktorového ověření</w:t>
+        <w:t xml:space="preserve">Zavedení </w:t>
+      </w:r>
+      <w:r>
+        <w:t>více faktorů k</w:t>
+      </w:r>
+      <w:r>
+        <w:t xml:space="preserve"> ověření</w:t>
       </w:r>
       <w:bookmarkEnd w:id="18"/>
     </w:p>
@@ -3362,7 +3994,21 @@
         <w:rPr>
           <w:lang w:eastAsia="cs-CZ"/>
         </w:rPr>
-        <w:t>Zatím program využívá jen jeden faktor – „něco, co víte“ (klíč). Další dva faktory – „něco, co jsme“ (biometrika) a „něco, co máme“ (např. flash disk s autentizačním tokenem) mohou být implementovány do programu pro další zvýšení bezpečnosti a prevenci nežádaného přístupu.</w:t>
+        <w:t xml:space="preserve">Zatím program využívá jen jeden faktor – „něco, co víte“ (klíč). Další dva faktory – „něco, co jsme“ (biometrika) a „něco, co máme“ (např. </w:t>
+      </w:r>
+      <w:proofErr w:type="spellStart"/>
+      <w:r>
+        <w:rPr>
+          <w:lang w:eastAsia="cs-CZ"/>
+        </w:rPr>
+        <w:t>flash</w:t>
+      </w:r>
+      <w:proofErr w:type="spellEnd"/>
+      <w:r>
+        <w:rPr>
+          <w:lang w:eastAsia="cs-CZ"/>
+        </w:rPr>
+        <w:t xml:space="preserve"> disk s autentizačním tokenem) mohou být implementovány do programu pro další zvýšení bezpečnosti a prevenci nežádaného přístupu.</w:t>
       </w:r>
     </w:p>
     <w:sectPr>
@@ -3548,7 +4194,7 @@
                   </v:formulas>
                   <v:path gradientshapeok="t" limo="10800,10800" o:connecttype="custom" o:connectlocs="@8,0;0,@9;@8,@7;@6,@9" textboxrect="@3,@3,@4,@5"/>
                 </v:shapetype>
-                <v:shape id="Vývojový diagram: alternativní postup 3" o:spid="_x0000_s1026" type="#_x0000_t176" style="position:absolute;margin-left:0;margin-top:0;width:40.35pt;height:34.75pt;z-index:251659264;visibility:visible;mso-wrap-style:square;mso-width-percent:0;mso-height-percent:0;mso-wrap-distance-left:9pt;mso-wrap-distance-top:0;mso-wrap-distance-right:9pt;mso-wrap-distance-bottom:0;mso-position-horizontal:center;mso-position-horizontal-relative:right-margin-area;mso-position-vertical:center;mso-position-vertical-relative:bottom-margin-area;mso-width-percent:0;mso-height-percent:0;mso-width-relative:page;mso-height-relative:page;v-text-anchor:top" o:gfxdata="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" filled="f" fillcolor="#5c83b4" stroked="f" strokecolor="#737373">
+                <v:shape id="Vývojový diagram: alternativní postup 3" o:spid="_x0000_s1026" type="#_x0000_t176" style="position:absolute;margin-left:0;margin-top:0;width:40.35pt;height:34.75pt;z-index:251659264;visibility:visible;mso-wrap-style:square;mso-width-percent:0;mso-height-percent:0;mso-wrap-distance-left:9pt;mso-wrap-distance-top:0;mso-wrap-distance-right:9pt;mso-wrap-distance-bottom:0;mso-position-horizontal:center;mso-position-horizontal-relative:right-margin-area;mso-position-vertical:center;mso-position-vertical-relative:bottom-margin-area;mso-width-percent:0;mso-height-percent:0;mso-width-relative:page;mso-height-relative:page;v-text-anchor:top" o:gfxdata="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" filled="f" fillcolor="#5c83b4" stroked="f" strokecolor="#737373">
                   <v:textbox>
                     <w:txbxContent>
                       <w:p>

</xml_diff>

<commit_message>
Update documentation, add Introduction chapter
</commit_message>
<xml_diff>
--- a/Dokumentace SmichovPass.docx
+++ b/Dokumentace SmichovPass.docx
@@ -16,6 +16,13 @@
         </w:rPr>
         <w:t>k verzi 1.2.</w:t>
       </w:r>
+      <w:r>
+        <w:rPr>
+          <w:i/>
+          <w:iCs/>
+        </w:rPr>
+        <w:t>2</w:t>
+      </w:r>
     </w:p>
     <w:p>
       <w:pPr>
@@ -33,13 +40,8 @@
         <w:pStyle w:val="Nzev"/>
       </w:pPr>
       <w:r>
-        <w:t xml:space="preserve">Dokumentace </w:t>
-      </w:r>
-      <w:proofErr w:type="spellStart"/>
-      <w:r>
-        <w:t>SmichovPass</w:t>
-      </w:r>
-      <w:proofErr w:type="spellEnd"/>
+        <w:t>Dokumentace SmichovPass</w:t>
+      </w:r>
     </w:p>
     <w:p/>
     <w:p/>
@@ -116,9 +118,11 @@
               <w:rFonts w:asciiTheme="minorHAnsi" w:eastAsiaTheme="minorEastAsia" w:hAnsiTheme="minorHAnsi"/>
               <w:noProof/>
               <w:color w:val="auto"/>
+              <w:kern w:val="2"/>
               <w:sz w:val="22"/>
               <w:szCs w:val="22"/>
               <w:lang w:eastAsia="cs-CZ"/>
+              <w14:ligatures w14:val="standardContextual"/>
             </w:rPr>
           </w:pPr>
           <w:r>
@@ -130,13 +134,14 @@
           <w:r>
             <w:fldChar w:fldCharType="separate"/>
           </w:r>
-          <w:hyperlink w:anchor="_Toc133341033" w:history="1">
+          <w:hyperlink w:anchor="_Toc134295294" w:history="1">
             <w:r>
               <w:rPr>
                 <w:rStyle w:val="Hypertextovodkaz"/>
                 <w:noProof/>
-              </w:rPr>
-              <w:t>Požadavky</w:t>
+                <w:lang w:eastAsia="cs-CZ"/>
+              </w:rPr>
+              <w:t>Úvod</w:t>
             </w:r>
             <w:r>
               <w:rPr>
@@ -157,7 +162,232 @@
                 <w:noProof/>
                 <w:webHidden/>
               </w:rPr>
-              <w:instrText xml:space="preserve"> PAGEREF _Toc133341033 \h </w:instrText>
+              <w:instrText xml:space="preserve"> PAGEREF _Toc134295294 \h </w:instrText>
+            </w:r>
+            <w:r>
+              <w:rPr>
+                <w:noProof/>
+                <w:webHidden/>
+              </w:rPr>
+            </w:r>
+            <w:r>
+              <w:rPr>
+                <w:noProof/>
+                <w:webHidden/>
+              </w:rPr>
+              <w:fldChar w:fldCharType="separate"/>
+            </w:r>
+            <w:r>
+              <w:rPr>
+                <w:noProof/>
+                <w:webHidden/>
+              </w:rPr>
+              <w:t>3</w:t>
+            </w:r>
+            <w:r>
+              <w:rPr>
+                <w:noProof/>
+                <w:webHidden/>
+              </w:rPr>
+              <w:fldChar w:fldCharType="end"/>
+            </w:r>
+          </w:hyperlink>
+        </w:p>
+        <w:p>
+          <w:pPr>
+            <w:pStyle w:val="Obsah2"/>
+            <w:tabs>
+              <w:tab w:val="right" w:leader="dot" w:pos="9062"/>
+            </w:tabs>
+            <w:rPr>
+              <w:rFonts w:asciiTheme="minorHAnsi" w:eastAsiaTheme="minorEastAsia" w:hAnsiTheme="minorHAnsi"/>
+              <w:noProof/>
+              <w:color w:val="auto"/>
+              <w:kern w:val="2"/>
+              <w:sz w:val="22"/>
+              <w:szCs w:val="22"/>
+              <w:lang w:eastAsia="cs-CZ"/>
+              <w14:ligatures w14:val="standardContextual"/>
+            </w:rPr>
+          </w:pPr>
+          <w:hyperlink w:anchor="_Toc134295295" w:history="1">
+            <w:r>
+              <w:rPr>
+                <w:rStyle w:val="Hypertextovodkaz"/>
+                <w:noProof/>
+              </w:rPr>
+              <w:t>Funkce programu</w:t>
+            </w:r>
+            <w:r>
+              <w:rPr>
+                <w:noProof/>
+                <w:webHidden/>
+              </w:rPr>
+              <w:tab/>
+            </w:r>
+            <w:r>
+              <w:rPr>
+                <w:noProof/>
+                <w:webHidden/>
+              </w:rPr>
+              <w:fldChar w:fldCharType="begin"/>
+            </w:r>
+            <w:r>
+              <w:rPr>
+                <w:noProof/>
+                <w:webHidden/>
+              </w:rPr>
+              <w:instrText xml:space="preserve"> PAGEREF _Toc134295295 \h </w:instrText>
+            </w:r>
+            <w:r>
+              <w:rPr>
+                <w:noProof/>
+                <w:webHidden/>
+              </w:rPr>
+            </w:r>
+            <w:r>
+              <w:rPr>
+                <w:noProof/>
+                <w:webHidden/>
+              </w:rPr>
+              <w:fldChar w:fldCharType="separate"/>
+            </w:r>
+            <w:r>
+              <w:rPr>
+                <w:noProof/>
+                <w:webHidden/>
+              </w:rPr>
+              <w:t>3</w:t>
+            </w:r>
+            <w:r>
+              <w:rPr>
+                <w:noProof/>
+                <w:webHidden/>
+              </w:rPr>
+              <w:fldChar w:fldCharType="end"/>
+            </w:r>
+          </w:hyperlink>
+        </w:p>
+        <w:p>
+          <w:pPr>
+            <w:pStyle w:val="Obsah2"/>
+            <w:tabs>
+              <w:tab w:val="right" w:leader="dot" w:pos="9062"/>
+            </w:tabs>
+            <w:rPr>
+              <w:rFonts w:asciiTheme="minorHAnsi" w:eastAsiaTheme="minorEastAsia" w:hAnsiTheme="minorHAnsi"/>
+              <w:noProof/>
+              <w:color w:val="auto"/>
+              <w:kern w:val="2"/>
+              <w:sz w:val="22"/>
+              <w:szCs w:val="22"/>
+              <w:lang w:eastAsia="cs-CZ"/>
+              <w14:ligatures w14:val="standardContextual"/>
+            </w:rPr>
+          </w:pPr>
+          <w:hyperlink w:anchor="_Toc134295296" w:history="1">
+            <w:r>
+              <w:rPr>
+                <w:rStyle w:val="Hypertextovodkaz"/>
+                <w:noProof/>
+              </w:rPr>
+              <w:t>Technologie využité v programu</w:t>
+            </w:r>
+            <w:r>
+              <w:rPr>
+                <w:noProof/>
+                <w:webHidden/>
+              </w:rPr>
+              <w:tab/>
+            </w:r>
+            <w:r>
+              <w:rPr>
+                <w:noProof/>
+                <w:webHidden/>
+              </w:rPr>
+              <w:fldChar w:fldCharType="begin"/>
+            </w:r>
+            <w:r>
+              <w:rPr>
+                <w:noProof/>
+                <w:webHidden/>
+              </w:rPr>
+              <w:instrText xml:space="preserve"> PAGEREF _Toc134295296 \h </w:instrText>
+            </w:r>
+            <w:r>
+              <w:rPr>
+                <w:noProof/>
+                <w:webHidden/>
+              </w:rPr>
+            </w:r>
+            <w:r>
+              <w:rPr>
+                <w:noProof/>
+                <w:webHidden/>
+              </w:rPr>
+              <w:fldChar w:fldCharType="separate"/>
+            </w:r>
+            <w:r>
+              <w:rPr>
+                <w:noProof/>
+                <w:webHidden/>
+              </w:rPr>
+              <w:t>3</w:t>
+            </w:r>
+            <w:r>
+              <w:rPr>
+                <w:noProof/>
+                <w:webHidden/>
+              </w:rPr>
+              <w:fldChar w:fldCharType="end"/>
+            </w:r>
+          </w:hyperlink>
+        </w:p>
+        <w:p>
+          <w:pPr>
+            <w:pStyle w:val="Obsah2"/>
+            <w:tabs>
+              <w:tab w:val="right" w:leader="dot" w:pos="9062"/>
+            </w:tabs>
+            <w:rPr>
+              <w:rFonts w:asciiTheme="minorHAnsi" w:eastAsiaTheme="minorEastAsia" w:hAnsiTheme="minorHAnsi"/>
+              <w:noProof/>
+              <w:color w:val="auto"/>
+              <w:kern w:val="2"/>
+              <w:sz w:val="22"/>
+              <w:szCs w:val="22"/>
+              <w:lang w:eastAsia="cs-CZ"/>
+              <w14:ligatures w14:val="standardContextual"/>
+            </w:rPr>
+          </w:pPr>
+          <w:hyperlink w:anchor="_Toc134295297" w:history="1">
+            <w:r>
+              <w:rPr>
+                <w:rStyle w:val="Hypertextovodkaz"/>
+                <w:noProof/>
+              </w:rPr>
+              <w:t>Licence</w:t>
+            </w:r>
+            <w:r>
+              <w:rPr>
+                <w:noProof/>
+                <w:webHidden/>
+              </w:rPr>
+              <w:tab/>
+            </w:r>
+            <w:r>
+              <w:rPr>
+                <w:noProof/>
+                <w:webHidden/>
+              </w:rPr>
+              <w:fldChar w:fldCharType="begin"/>
+            </w:r>
+            <w:r>
+              <w:rPr>
+                <w:noProof/>
+                <w:webHidden/>
+              </w:rPr>
+              <w:instrText xml:space="preserve"> PAGEREF _Toc134295297 \h </w:instrText>
             </w:r>
             <w:r>
               <w:rPr>
@@ -198,17 +428,94 @@
               <w:rFonts w:asciiTheme="minorHAnsi" w:eastAsiaTheme="minorEastAsia" w:hAnsiTheme="minorHAnsi"/>
               <w:noProof/>
               <w:color w:val="auto"/>
+              <w:kern w:val="2"/>
               <w:sz w:val="22"/>
               <w:szCs w:val="22"/>
               <w:lang w:eastAsia="cs-CZ"/>
+              <w14:ligatures w14:val="standardContextual"/>
             </w:rPr>
           </w:pPr>
-          <w:hyperlink w:anchor="_Toc133341034" w:history="1">
+          <w:hyperlink w:anchor="_Toc134295298" w:history="1">
             <w:r>
               <w:rPr>
                 <w:rStyle w:val="Hypertextovodkaz"/>
                 <w:noProof/>
               </w:rPr>
+              <w:t>Požadavky</w:t>
+            </w:r>
+            <w:r>
+              <w:rPr>
+                <w:noProof/>
+                <w:webHidden/>
+              </w:rPr>
+              <w:tab/>
+            </w:r>
+            <w:r>
+              <w:rPr>
+                <w:noProof/>
+                <w:webHidden/>
+              </w:rPr>
+              <w:fldChar w:fldCharType="begin"/>
+            </w:r>
+            <w:r>
+              <w:rPr>
+                <w:noProof/>
+                <w:webHidden/>
+              </w:rPr>
+              <w:instrText xml:space="preserve"> PAGEREF _Toc134295298 \h </w:instrText>
+            </w:r>
+            <w:r>
+              <w:rPr>
+                <w:noProof/>
+                <w:webHidden/>
+              </w:rPr>
+            </w:r>
+            <w:r>
+              <w:rPr>
+                <w:noProof/>
+                <w:webHidden/>
+              </w:rPr>
+              <w:fldChar w:fldCharType="separate"/>
+            </w:r>
+            <w:r>
+              <w:rPr>
+                <w:noProof/>
+                <w:webHidden/>
+              </w:rPr>
+              <w:t>4</w:t>
+            </w:r>
+            <w:r>
+              <w:rPr>
+                <w:noProof/>
+                <w:webHidden/>
+              </w:rPr>
+              <w:fldChar w:fldCharType="end"/>
+            </w:r>
+          </w:hyperlink>
+        </w:p>
+        <w:p>
+          <w:pPr>
+            <w:pStyle w:val="Obsah1"/>
+            <w:tabs>
+              <w:tab w:val="right" w:leader="dot" w:pos="9062"/>
+            </w:tabs>
+            <w:rPr>
+              <w:rFonts w:asciiTheme="minorHAnsi" w:eastAsiaTheme="minorEastAsia" w:hAnsiTheme="minorHAnsi"/>
+              <w:noProof/>
+              <w:color w:val="auto"/>
+              <w:kern w:val="2"/>
+              <w:sz w:val="22"/>
+              <w:szCs w:val="22"/>
+              <w:lang w:eastAsia="cs-CZ"/>
+              <w14:ligatures w14:val="standardContextual"/>
+            </w:rPr>
+          </w:pPr>
+          <w:hyperlink w:anchor="_Toc134295299" w:history="1">
+            <w:r>
+              <w:rPr>
+                <w:rStyle w:val="Hypertextovodkaz"/>
+                <w:noProof/>
+              </w:rPr>
               <w:t>Uživatelská dokumentace</w:t>
             </w:r>
             <w:r>
@@ -230,7 +537,7 @@
                 <w:noProof/>
                 <w:webHidden/>
               </w:rPr>
-              <w:instrText xml:space="preserve"> PAGEREF _Toc133341034 \h </w:instrText>
+              <w:instrText xml:space="preserve"> PAGEREF _Toc134295299 \h </w:instrText>
             </w:r>
             <w:r>
               <w:rPr>
@@ -250,7 +557,7 @@
                 <w:noProof/>
                 <w:webHidden/>
               </w:rPr>
-              <w:t>4</w:t>
+              <w:t>5</w:t>
             </w:r>
             <w:r>
               <w:rPr>
@@ -271,12 +578,14 @@
               <w:rFonts w:asciiTheme="minorHAnsi" w:eastAsiaTheme="minorEastAsia" w:hAnsiTheme="minorHAnsi"/>
               <w:noProof/>
               <w:color w:val="auto"/>
+              <w:kern w:val="2"/>
               <w:sz w:val="22"/>
               <w:szCs w:val="22"/>
               <w:lang w:eastAsia="cs-CZ"/>
+              <w14:ligatures w14:val="standardContextual"/>
             </w:rPr>
           </w:pPr>
-          <w:hyperlink w:anchor="_Toc133341035" w:history="1">
+          <w:hyperlink w:anchor="_Toc134295300" w:history="1">
             <w:r>
               <w:rPr>
                 <w:rStyle w:val="Hypertextovodkaz"/>
@@ -303,7 +612,7 @@
                 <w:noProof/>
                 <w:webHidden/>
               </w:rPr>
-              <w:instrText xml:space="preserve"> PAGEREF _Toc133341035 \h </w:instrText>
+              <w:instrText xml:space="preserve"> PAGEREF _Toc134295300 \h </w:instrText>
             </w:r>
             <w:r>
               <w:rPr>
@@ -323,7 +632,7 @@
                 <w:noProof/>
                 <w:webHidden/>
               </w:rPr>
-              <w:t>4</w:t>
+              <w:t>5</w:t>
             </w:r>
             <w:r>
               <w:rPr>
@@ -344,12 +653,14 @@
               <w:rFonts w:asciiTheme="minorHAnsi" w:eastAsiaTheme="minorEastAsia" w:hAnsiTheme="minorHAnsi"/>
               <w:noProof/>
               <w:color w:val="auto"/>
+              <w:kern w:val="2"/>
               <w:sz w:val="22"/>
               <w:szCs w:val="22"/>
               <w:lang w:eastAsia="cs-CZ"/>
+              <w14:ligatures w14:val="standardContextual"/>
             </w:rPr>
           </w:pPr>
-          <w:hyperlink w:anchor="_Toc133341036" w:history="1">
+          <w:hyperlink w:anchor="_Toc134295301" w:history="1">
             <w:r>
               <w:rPr>
                 <w:rStyle w:val="Hypertextovodkaz"/>
@@ -376,7 +687,7 @@
                 <w:noProof/>
                 <w:webHidden/>
               </w:rPr>
-              <w:instrText xml:space="preserve"> PAGEREF _Toc133341036 \h </w:instrText>
+              <w:instrText xml:space="preserve"> PAGEREF _Toc134295301 \h </w:instrText>
             </w:r>
             <w:r>
               <w:rPr>
@@ -396,7 +707,7 @@
                 <w:noProof/>
                 <w:webHidden/>
               </w:rPr>
-              <w:t>4</w:t>
+              <w:t>5</w:t>
             </w:r>
             <w:r>
               <w:rPr>
@@ -417,12 +728,14 @@
               <w:rFonts w:asciiTheme="minorHAnsi" w:eastAsiaTheme="minorEastAsia" w:hAnsiTheme="minorHAnsi"/>
               <w:noProof/>
               <w:color w:val="auto"/>
+              <w:kern w:val="2"/>
               <w:sz w:val="22"/>
               <w:szCs w:val="22"/>
               <w:lang w:eastAsia="cs-CZ"/>
+              <w14:ligatures w14:val="standardContextual"/>
             </w:rPr>
           </w:pPr>
-          <w:hyperlink w:anchor="_Toc133341037" w:history="1">
+          <w:hyperlink w:anchor="_Toc134295302" w:history="1">
             <w:r>
               <w:rPr>
                 <w:rStyle w:val="Hypertextovodkaz"/>
@@ -449,7 +762,7 @@
                 <w:noProof/>
                 <w:webHidden/>
               </w:rPr>
-              <w:instrText xml:space="preserve"> PAGEREF _Toc133341037 \h </w:instrText>
+              <w:instrText xml:space="preserve"> PAGEREF _Toc134295302 \h </w:instrText>
             </w:r>
             <w:r>
               <w:rPr>
@@ -469,7 +782,7 @@
                 <w:noProof/>
                 <w:webHidden/>
               </w:rPr>
-              <w:t>4</w:t>
+              <w:t>5</w:t>
             </w:r>
             <w:r>
               <w:rPr>
@@ -490,12 +803,14 @@
               <w:rFonts w:asciiTheme="minorHAnsi" w:eastAsiaTheme="minorEastAsia" w:hAnsiTheme="minorHAnsi"/>
               <w:noProof/>
               <w:color w:val="auto"/>
+              <w:kern w:val="2"/>
               <w:sz w:val="22"/>
               <w:szCs w:val="22"/>
               <w:lang w:eastAsia="cs-CZ"/>
+              <w14:ligatures w14:val="standardContextual"/>
             </w:rPr>
           </w:pPr>
-          <w:hyperlink w:anchor="_Toc133341038" w:history="1">
+          <w:hyperlink w:anchor="_Toc134295303" w:history="1">
             <w:r>
               <w:rPr>
                 <w:rStyle w:val="Hypertextovodkaz"/>
@@ -522,7 +837,7 @@
                 <w:noProof/>
                 <w:webHidden/>
               </w:rPr>
-              <w:instrText xml:space="preserve"> PAGEREF _Toc133341038 \h </w:instrText>
+              <w:instrText xml:space="preserve"> PAGEREF _Toc134295303 \h </w:instrText>
             </w:r>
             <w:r>
               <w:rPr>
@@ -542,7 +857,7 @@
                 <w:noProof/>
                 <w:webHidden/>
               </w:rPr>
-              <w:t>4</w:t>
+              <w:t>5</w:t>
             </w:r>
             <w:r>
               <w:rPr>
@@ -563,12 +878,14 @@
               <w:rFonts w:asciiTheme="minorHAnsi" w:eastAsiaTheme="minorEastAsia" w:hAnsiTheme="minorHAnsi"/>
               <w:noProof/>
               <w:color w:val="auto"/>
+              <w:kern w:val="2"/>
               <w:sz w:val="22"/>
               <w:szCs w:val="22"/>
               <w:lang w:eastAsia="cs-CZ"/>
+              <w14:ligatures w14:val="standardContextual"/>
             </w:rPr>
           </w:pPr>
-          <w:hyperlink w:anchor="_Toc133341039" w:history="1">
+          <w:hyperlink w:anchor="_Toc134295304" w:history="1">
             <w:r>
               <w:rPr>
                 <w:rStyle w:val="Hypertextovodkaz"/>
@@ -595,7 +912,7 @@
                 <w:noProof/>
                 <w:webHidden/>
               </w:rPr>
-              <w:instrText xml:space="preserve"> PAGEREF _Toc133341039 \h </w:instrText>
+              <w:instrText xml:space="preserve"> PAGEREF _Toc134295304 \h </w:instrText>
             </w:r>
             <w:r>
               <w:rPr>
@@ -615,7 +932,7 @@
                 <w:noProof/>
                 <w:webHidden/>
               </w:rPr>
-              <w:t>5</w:t>
+              <w:t>6</w:t>
             </w:r>
             <w:r>
               <w:rPr>
@@ -636,12 +953,14 @@
               <w:rFonts w:asciiTheme="minorHAnsi" w:eastAsiaTheme="minorEastAsia" w:hAnsiTheme="minorHAnsi"/>
               <w:noProof/>
               <w:color w:val="auto"/>
+              <w:kern w:val="2"/>
               <w:sz w:val="22"/>
               <w:szCs w:val="22"/>
               <w:lang w:eastAsia="cs-CZ"/>
+              <w14:ligatures w14:val="standardContextual"/>
             </w:rPr>
           </w:pPr>
-          <w:hyperlink w:anchor="_Toc133341040" w:history="1">
+          <w:hyperlink w:anchor="_Toc134295305" w:history="1">
             <w:r>
               <w:rPr>
                 <w:rStyle w:val="Hypertextovodkaz"/>
@@ -668,7 +987,7 @@
                 <w:noProof/>
                 <w:webHidden/>
               </w:rPr>
-              <w:instrText xml:space="preserve"> PAGEREF _Toc133341040 \h </w:instrText>
+              <w:instrText xml:space="preserve"> PAGEREF _Toc134295305 \h </w:instrText>
             </w:r>
             <w:r>
               <w:rPr>
@@ -688,7 +1007,7 @@
                 <w:noProof/>
                 <w:webHidden/>
               </w:rPr>
-              <w:t>5</w:t>
+              <w:t>6</w:t>
             </w:r>
             <w:r>
               <w:rPr>
@@ -709,12 +1028,14 @@
               <w:rFonts w:asciiTheme="minorHAnsi" w:eastAsiaTheme="minorEastAsia" w:hAnsiTheme="minorHAnsi"/>
               <w:noProof/>
               <w:color w:val="auto"/>
+              <w:kern w:val="2"/>
               <w:sz w:val="22"/>
               <w:szCs w:val="22"/>
               <w:lang w:eastAsia="cs-CZ"/>
+              <w14:ligatures w14:val="standardContextual"/>
             </w:rPr>
           </w:pPr>
-          <w:hyperlink w:anchor="_Toc133341041" w:history="1">
+          <w:hyperlink w:anchor="_Toc134295306" w:history="1">
             <w:r>
               <w:rPr>
                 <w:rStyle w:val="Hypertextovodkaz"/>
@@ -741,7 +1062,7 @@
                 <w:noProof/>
                 <w:webHidden/>
               </w:rPr>
-              <w:instrText xml:space="preserve"> PAGEREF _Toc133341041 \h </w:instrText>
+              <w:instrText xml:space="preserve"> PAGEREF _Toc134295306 \h </w:instrText>
             </w:r>
             <w:r>
               <w:rPr>
@@ -761,7 +1082,7 @@
                 <w:noProof/>
                 <w:webHidden/>
               </w:rPr>
-              <w:t>6</w:t>
+              <w:t>7</w:t>
             </w:r>
             <w:r>
               <w:rPr>
@@ -782,12 +1103,14 @@
               <w:rFonts w:asciiTheme="minorHAnsi" w:eastAsiaTheme="minorEastAsia" w:hAnsiTheme="minorHAnsi"/>
               <w:noProof/>
               <w:color w:val="auto"/>
+              <w:kern w:val="2"/>
               <w:sz w:val="22"/>
               <w:szCs w:val="22"/>
               <w:lang w:eastAsia="cs-CZ"/>
+              <w14:ligatures w14:val="standardContextual"/>
             </w:rPr>
           </w:pPr>
-          <w:hyperlink w:anchor="_Toc133341042" w:history="1">
+          <w:hyperlink w:anchor="_Toc134295307" w:history="1">
             <w:r>
               <w:rPr>
                 <w:rStyle w:val="Hypertextovodkaz"/>
@@ -814,7 +1137,7 @@
                 <w:noProof/>
                 <w:webHidden/>
               </w:rPr>
-              <w:instrText xml:space="preserve"> PAGEREF _Toc133341042 \h </w:instrText>
+              <w:instrText xml:space="preserve"> PAGEREF _Toc134295307 \h </w:instrText>
             </w:r>
             <w:r>
               <w:rPr>
@@ -834,7 +1157,7 @@
                 <w:noProof/>
                 <w:webHidden/>
               </w:rPr>
-              <w:t>6</w:t>
+              <w:t>7</w:t>
             </w:r>
             <w:r>
               <w:rPr>
@@ -855,12 +1178,14 @@
               <w:rFonts w:asciiTheme="minorHAnsi" w:eastAsiaTheme="minorEastAsia" w:hAnsiTheme="minorHAnsi"/>
               <w:noProof/>
               <w:color w:val="auto"/>
+              <w:kern w:val="2"/>
               <w:sz w:val="22"/>
               <w:szCs w:val="22"/>
               <w:lang w:eastAsia="cs-CZ"/>
+              <w14:ligatures w14:val="standardContextual"/>
             </w:rPr>
           </w:pPr>
-          <w:hyperlink w:anchor="_Toc133341043" w:history="1">
+          <w:hyperlink w:anchor="_Toc134295308" w:history="1">
             <w:r>
               <w:rPr>
                 <w:rStyle w:val="Hypertextovodkaz"/>
@@ -887,7 +1212,7 @@
                 <w:noProof/>
                 <w:webHidden/>
               </w:rPr>
-              <w:instrText xml:space="preserve"> PAGEREF _Toc133341043 \h </w:instrText>
+              <w:instrText xml:space="preserve"> PAGEREF _Toc134295308 \h </w:instrText>
             </w:r>
             <w:r>
               <w:rPr>
@@ -907,7 +1232,7 @@
                 <w:noProof/>
                 <w:webHidden/>
               </w:rPr>
-              <w:t>6</w:t>
+              <w:t>7</w:t>
             </w:r>
             <w:r>
               <w:rPr>
@@ -928,12 +1253,14 @@
               <w:rFonts w:asciiTheme="minorHAnsi" w:eastAsiaTheme="minorEastAsia" w:hAnsiTheme="minorHAnsi"/>
               <w:noProof/>
               <w:color w:val="auto"/>
+              <w:kern w:val="2"/>
               <w:sz w:val="22"/>
               <w:szCs w:val="22"/>
               <w:lang w:eastAsia="cs-CZ"/>
+              <w14:ligatures w14:val="standardContextual"/>
             </w:rPr>
           </w:pPr>
-          <w:hyperlink w:anchor="_Toc133341044" w:history="1">
+          <w:hyperlink w:anchor="_Toc134295309" w:history="1">
             <w:r>
               <w:rPr>
                 <w:rStyle w:val="Hypertextovodkaz"/>
@@ -960,7 +1287,7 @@
                 <w:noProof/>
                 <w:webHidden/>
               </w:rPr>
-              <w:instrText xml:space="preserve"> PAGEREF _Toc133341044 \h </w:instrText>
+              <w:instrText xml:space="preserve"> PAGEREF _Toc134295309 \h </w:instrText>
             </w:r>
             <w:r>
               <w:rPr>
@@ -980,7 +1307,7 @@
                 <w:noProof/>
                 <w:webHidden/>
               </w:rPr>
-              <w:t>7</w:t>
+              <w:t>8</w:t>
             </w:r>
             <w:r>
               <w:rPr>
@@ -1001,12 +1328,14 @@
               <w:rFonts w:asciiTheme="minorHAnsi" w:eastAsiaTheme="minorEastAsia" w:hAnsiTheme="minorHAnsi"/>
               <w:noProof/>
               <w:color w:val="auto"/>
+              <w:kern w:val="2"/>
               <w:sz w:val="22"/>
               <w:szCs w:val="22"/>
               <w:lang w:eastAsia="cs-CZ"/>
+              <w14:ligatures w14:val="standardContextual"/>
             </w:rPr>
           </w:pPr>
-          <w:hyperlink w:anchor="_Toc133341045" w:history="1">
+          <w:hyperlink w:anchor="_Toc134295310" w:history="1">
             <w:r>
               <w:rPr>
                 <w:rStyle w:val="Hypertextovodkaz"/>
@@ -1033,7 +1362,7 @@
                 <w:noProof/>
                 <w:webHidden/>
               </w:rPr>
-              <w:instrText xml:space="preserve"> PAGEREF _Toc133341045 \h </w:instrText>
+              <w:instrText xml:space="preserve"> PAGEREF _Toc134295310 \h </w:instrText>
             </w:r>
             <w:r>
               <w:rPr>
@@ -1053,7 +1382,7 @@
                 <w:noProof/>
                 <w:webHidden/>
               </w:rPr>
-              <w:t>8</w:t>
+              <w:t>9</w:t>
             </w:r>
             <w:r>
               <w:rPr>
@@ -1074,12 +1403,14 @@
               <w:rFonts w:asciiTheme="minorHAnsi" w:eastAsiaTheme="minorEastAsia" w:hAnsiTheme="minorHAnsi"/>
               <w:noProof/>
               <w:color w:val="auto"/>
+              <w:kern w:val="2"/>
               <w:sz w:val="22"/>
               <w:szCs w:val="22"/>
               <w:lang w:eastAsia="cs-CZ"/>
+              <w14:ligatures w14:val="standardContextual"/>
             </w:rPr>
           </w:pPr>
-          <w:hyperlink w:anchor="_Toc133341046" w:history="1">
+          <w:hyperlink w:anchor="_Toc134295311" w:history="1">
             <w:r>
               <w:rPr>
                 <w:rStyle w:val="Hypertextovodkaz"/>
@@ -1106,7 +1437,7 @@
                 <w:noProof/>
                 <w:webHidden/>
               </w:rPr>
-              <w:instrText xml:space="preserve"> PAGEREF _Toc133341046 \h </w:instrText>
+              <w:instrText xml:space="preserve"> PAGEREF _Toc134295311 \h </w:instrText>
             </w:r>
             <w:r>
               <w:rPr>
@@ -1126,7 +1457,7 @@
                 <w:noProof/>
                 <w:webHidden/>
               </w:rPr>
-              <w:t>8</w:t>
+              <w:t>9</w:t>
             </w:r>
             <w:r>
               <w:rPr>
@@ -1147,12 +1478,14 @@
               <w:rFonts w:asciiTheme="minorHAnsi" w:eastAsiaTheme="minorEastAsia" w:hAnsiTheme="minorHAnsi"/>
               <w:noProof/>
               <w:color w:val="auto"/>
+              <w:kern w:val="2"/>
               <w:sz w:val="22"/>
               <w:szCs w:val="22"/>
               <w:lang w:eastAsia="cs-CZ"/>
+              <w14:ligatures w14:val="standardContextual"/>
             </w:rPr>
           </w:pPr>
-          <w:hyperlink w:anchor="_Toc133341047" w:history="1">
+          <w:hyperlink w:anchor="_Toc134295312" w:history="1">
             <w:r>
               <w:rPr>
                 <w:rStyle w:val="Hypertextovodkaz"/>
@@ -1179,7 +1512,7 @@
                 <w:noProof/>
                 <w:webHidden/>
               </w:rPr>
-              <w:instrText xml:space="preserve"> PAGEREF _Toc133341047 \h </w:instrText>
+              <w:instrText xml:space="preserve"> PAGEREF _Toc134295312 \h </w:instrText>
             </w:r>
             <w:r>
               <w:rPr>
@@ -1199,7 +1532,7 @@
                 <w:noProof/>
                 <w:webHidden/>
               </w:rPr>
-              <w:t>9</w:t>
+              <w:t>10</w:t>
             </w:r>
             <w:r>
               <w:rPr>
@@ -1220,12 +1553,14 @@
               <w:rFonts w:asciiTheme="minorHAnsi" w:eastAsiaTheme="minorEastAsia" w:hAnsiTheme="minorHAnsi"/>
               <w:noProof/>
               <w:color w:val="auto"/>
+              <w:kern w:val="2"/>
               <w:sz w:val="22"/>
               <w:szCs w:val="22"/>
               <w:lang w:eastAsia="cs-CZ"/>
+              <w14:ligatures w14:val="standardContextual"/>
             </w:rPr>
           </w:pPr>
-          <w:hyperlink w:anchor="_Toc133341048" w:history="1">
+          <w:hyperlink w:anchor="_Toc134295313" w:history="1">
             <w:r>
               <w:rPr>
                 <w:rStyle w:val="Hypertextovodkaz"/>
@@ -1252,7 +1587,7 @@
                 <w:noProof/>
                 <w:webHidden/>
               </w:rPr>
-              <w:instrText xml:space="preserve"> PAGEREF _Toc133341048 \h </w:instrText>
+              <w:instrText xml:space="preserve"> PAGEREF _Toc134295313 \h </w:instrText>
             </w:r>
             <w:r>
               <w:rPr>
@@ -1272,7 +1607,7 @@
                 <w:noProof/>
                 <w:webHidden/>
               </w:rPr>
-              <w:t>9</w:t>
+              <w:t>10</w:t>
             </w:r>
             <w:r>
               <w:rPr>
@@ -1293,12 +1628,14 @@
               <w:rFonts w:asciiTheme="minorHAnsi" w:eastAsiaTheme="minorEastAsia" w:hAnsiTheme="minorHAnsi"/>
               <w:noProof/>
               <w:color w:val="auto"/>
+              <w:kern w:val="2"/>
               <w:sz w:val="22"/>
               <w:szCs w:val="22"/>
               <w:lang w:eastAsia="cs-CZ"/>
+              <w14:ligatures w14:val="standardContextual"/>
             </w:rPr>
           </w:pPr>
-          <w:hyperlink w:anchor="_Toc133341049" w:history="1">
+          <w:hyperlink w:anchor="_Toc134295314" w:history="1">
             <w:r>
               <w:rPr>
                 <w:rStyle w:val="Hypertextovodkaz"/>
@@ -1325,7 +1662,7 @@
                 <w:noProof/>
                 <w:webHidden/>
               </w:rPr>
-              <w:instrText xml:space="preserve"> PAGEREF _Toc133341049 \h </w:instrText>
+              <w:instrText xml:space="preserve"> PAGEREF _Toc134295314 \h </w:instrText>
             </w:r>
             <w:r>
               <w:rPr>
@@ -1345,7 +1682,7 @@
                 <w:noProof/>
                 <w:webHidden/>
               </w:rPr>
-              <w:t>9</w:t>
+              <w:t>10</w:t>
             </w:r>
             <w:r>
               <w:rPr>
@@ -1366,12 +1703,14 @@
               <w:rFonts w:asciiTheme="minorHAnsi" w:eastAsiaTheme="minorEastAsia" w:hAnsiTheme="minorHAnsi"/>
               <w:noProof/>
               <w:color w:val="auto"/>
+              <w:kern w:val="2"/>
               <w:sz w:val="22"/>
               <w:szCs w:val="22"/>
               <w:lang w:eastAsia="cs-CZ"/>
+              <w14:ligatures w14:val="standardContextual"/>
             </w:rPr>
           </w:pPr>
-          <w:hyperlink w:anchor="_Toc133341050" w:history="1">
+          <w:hyperlink w:anchor="_Toc134295315" w:history="1">
             <w:r>
               <w:rPr>
                 <w:rStyle w:val="Hypertextovodkaz"/>
@@ -1398,7 +1737,7 @@
                 <w:noProof/>
                 <w:webHidden/>
               </w:rPr>
-              <w:instrText xml:space="preserve"> PAGEREF _Toc133341050 \h </w:instrText>
+              <w:instrText xml:space="preserve"> PAGEREF _Toc134295315 \h </w:instrText>
             </w:r>
             <w:r>
               <w:rPr>
@@ -1418,7 +1757,7 @@
                 <w:noProof/>
                 <w:webHidden/>
               </w:rPr>
-              <w:t>9</w:t>
+              <w:t>10</w:t>
             </w:r>
             <w:r>
               <w:rPr>
@@ -1439,18 +1778,20 @@
               <w:rFonts w:asciiTheme="minorHAnsi" w:eastAsiaTheme="minorEastAsia" w:hAnsiTheme="minorHAnsi"/>
               <w:noProof/>
               <w:color w:val="auto"/>
+              <w:kern w:val="2"/>
               <w:sz w:val="22"/>
               <w:szCs w:val="22"/>
               <w:lang w:eastAsia="cs-CZ"/>
+              <w14:ligatures w14:val="standardContextual"/>
             </w:rPr>
           </w:pPr>
-          <w:hyperlink w:anchor="_Toc133341051" w:history="1">
+          <w:hyperlink w:anchor="_Toc134295316" w:history="1">
             <w:r>
               <w:rPr>
                 <w:rStyle w:val="Hypertextovodkaz"/>
                 <w:noProof/>
               </w:rPr>
-              <w:t>Zavedení vícefaktorového ověření</w:t>
+              <w:t>Zavedení více faktorů k ověření</w:t>
             </w:r>
             <w:r>
               <w:rPr>
@@ -1471,7 +1812,7 @@
                 <w:noProof/>
                 <w:webHidden/>
               </w:rPr>
-              <w:instrText xml:space="preserve"> PAGEREF _Toc133341051 \h </w:instrText>
+              <w:instrText xml:space="preserve"> PAGEREF _Toc134295316 \h </w:instrText>
             </w:r>
             <w:r>
               <w:rPr>
@@ -1491,7 +1832,7 @@
                 <w:noProof/>
                 <w:webHidden/>
               </w:rPr>
-              <w:t>9</w:t>
+              <w:t>10</w:t>
             </w:r>
             <w:r>
               <w:rPr>
@@ -1514,6 +1855,281 @@
       </w:sdtContent>
     </w:sdt>
     <w:p>
+      <w:r>
+        <w:br w:type="page"/>
+      </w:r>
+    </w:p>
+    <w:p>
+      <w:pPr>
+        <w:pStyle w:val="Nadpis1"/>
+        <w:rPr>
+          <w:lang w:eastAsia="cs-CZ"/>
+        </w:rPr>
+      </w:pPr>
+      <w:bookmarkStart w:id="0" w:name="_Toc134295294"/>
+      <w:r>
+        <w:rPr>
+          <w:lang w:eastAsia="cs-CZ"/>
+        </w:rPr>
+        <w:lastRenderedPageBreak/>
+        <w:t>Úvod</w:t>
+      </w:r>
+      <w:bookmarkEnd w:id="0"/>
+    </w:p>
+    <w:p>
+      <w:pPr>
+        <w:rPr>
+          <w:i/>
+          <w:iCs/>
+        </w:rPr>
+      </w:pPr>
+      <w:r>
+        <w:rPr>
+          <w:i/>
+          <w:iCs/>
+        </w:rPr>
+        <w:t xml:space="preserve">Děkujeme za </w:t>
+      </w:r>
+      <w:r>
+        <w:rPr>
+          <w:i/>
+          <w:iCs/>
+        </w:rPr>
+        <w:t xml:space="preserve">stažení a </w:t>
+      </w:r>
+      <w:r>
+        <w:rPr>
+          <w:i/>
+          <w:iCs/>
+        </w:rPr>
+        <w:t>používání programu SmichovPass!</w:t>
+      </w:r>
+    </w:p>
+    <w:p>
+      <w:pPr>
+        <w:pStyle w:val="Nadpis2"/>
+      </w:pPr>
+      <w:bookmarkStart w:id="1" w:name="_Toc134295295"/>
+      <w:r>
+        <w:t>Funkce programu</w:t>
+      </w:r>
+      <w:bookmarkEnd w:id="1"/>
+    </w:p>
+    <w:p>
+      <w:pPr>
+        <w:rPr>
+          <w:i/>
+          <w:iCs/>
+          <w:lang w:eastAsia="cs-CZ"/>
+        </w:rPr>
+      </w:pPr>
+      <w:r>
+        <w:rPr>
+          <w:i/>
+          <w:iCs/>
+          <w:lang w:eastAsia="cs-CZ"/>
+        </w:rPr>
+        <w:t>Také se Vám stává, že občas zapomenete svá hesla ke stránkám, na kterých jste již dlouho nebyli?</w:t>
+      </w:r>
+    </w:p>
+    <w:p>
+      <w:pPr>
+        <w:rPr>
+          <w:i/>
+          <w:iCs/>
+          <w:lang w:eastAsia="cs-CZ"/>
+        </w:rPr>
+      </w:pPr>
+      <w:r>
+        <w:rPr>
+          <w:i/>
+          <w:iCs/>
+          <w:lang w:eastAsia="cs-CZ"/>
+        </w:rPr>
+        <w:t>Nevěříte password managerům přímo v </w:t>
+      </w:r>
+      <w:r>
+        <w:rPr>
+          <w:i/>
+          <w:iCs/>
+          <w:lang w:eastAsia="cs-CZ"/>
+        </w:rPr>
+        <w:t>prohlížeči,</w:t>
+      </w:r>
+      <w:r>
+        <w:rPr>
+          <w:i/>
+          <w:iCs/>
+          <w:lang w:eastAsia="cs-CZ"/>
+        </w:rPr>
+        <w:t xml:space="preserve"> protože se bojíte o své bezpečí?</w:t>
+      </w:r>
+    </w:p>
+    <w:p>
+      <w:pPr>
+        <w:rPr>
+          <w:i/>
+          <w:iCs/>
+          <w:lang w:eastAsia="cs-CZ"/>
+        </w:rPr>
+      </w:pPr>
+      <w:r>
+        <w:rPr>
+          <w:i/>
+          <w:iCs/>
+          <w:lang w:eastAsia="cs-CZ"/>
+        </w:rPr>
+        <w:t xml:space="preserve">Chcete posunout zabezpečení uložených hesel na </w:t>
+      </w:r>
+      <w:r>
+        <w:rPr>
+          <w:b/>
+          <w:bCs/>
+          <w:i/>
+          <w:iCs/>
+          <w:lang w:eastAsia="cs-CZ"/>
+        </w:rPr>
+        <w:t xml:space="preserve">PRESTIŽNÍ </w:t>
+      </w:r>
+      <w:r>
+        <w:rPr>
+          <w:i/>
+          <w:iCs/>
+          <w:lang w:eastAsia="cs-CZ"/>
+        </w:rPr>
+        <w:t>úroveň?</w:t>
+      </w:r>
+    </w:p>
+    <w:p>
+      <w:pPr>
+        <w:rPr>
+          <w:lang w:eastAsia="cs-CZ"/>
+        </w:rPr>
+      </w:pPr>
+      <w:r>
+        <w:rPr>
+          <w:lang w:eastAsia="cs-CZ"/>
+        </w:rPr>
+        <w:t>Poté je SmichovPass přesně to, co jste hledali!</w:t>
+      </w:r>
+    </w:p>
+    <w:p>
+      <w:pPr>
+        <w:rPr>
+          <w:lang w:eastAsia="cs-CZ"/>
+        </w:rPr>
+      </w:pPr>
+      <w:r>
+        <w:rPr>
+          <w:lang w:eastAsia="cs-CZ"/>
+        </w:rPr>
+        <w:t>SmichovPass je jednoduchý program na bezpečné ukládání Vašich hesel. Tyto hesla jsou uložena pod jedním „ultimátním heslem“, které si stačí zapamatovat a máte přístup ke všem heslům, která budete potřebovat!</w:t>
+      </w:r>
+    </w:p>
+    <w:p>
+      <w:pPr>
+        <w:rPr>
+          <w:lang w:eastAsia="cs-CZ"/>
+        </w:rPr>
+      </w:pPr>
+      <w:r>
+        <w:rPr>
+          <w:lang w:eastAsia="cs-CZ"/>
+        </w:rPr>
+        <w:t>Hesla jsou chráněna špičkovým šifrováním AES (Advanced Encryption Standard – pokročilý šifrovací standard) a vaše hesla jsou tudíž v naprostém bezpečí.</w:t>
+      </w:r>
+    </w:p>
+    <w:p>
+      <w:pPr>
+        <w:pStyle w:val="Nadpis2"/>
+      </w:pPr>
+      <w:bookmarkStart w:id="2" w:name="_Toc134295296"/>
+      <w:r>
+        <w:t>Technologie využité v programu</w:t>
+      </w:r>
+      <w:bookmarkEnd w:id="2"/>
+    </w:p>
+    <w:p>
+      <w:pPr>
+        <w:rPr>
+          <w:lang w:eastAsia="cs-CZ"/>
+        </w:rPr>
+      </w:pPr>
+      <w:r>
+        <w:rPr>
+          <w:lang w:eastAsia="cs-CZ"/>
+        </w:rPr>
+        <w:t>V programu je k šifrování hesel využíván standard AES. Pro vytvoření klíčů pro šifrování AES je využíván hashovací algoritmus SHA256.</w:t>
+      </w:r>
+    </w:p>
+    <w:p>
+      <w:pPr>
+        <w:rPr>
+          <w:lang w:eastAsia="cs-CZ"/>
+        </w:rPr>
+      </w:pPr>
+      <w:r>
+        <w:rPr>
+          <w:lang w:eastAsia="cs-CZ"/>
+        </w:rPr>
+        <w:t>Grafické rozhraní a všechny funkce běží na základu WinForms (t</w:t>
+      </w:r>
+      <w:r>
+        <w:rPr>
+          <w:lang w:eastAsia="cs-CZ"/>
+        </w:rPr>
+        <w:t>en</w:t>
+      </w:r>
+      <w:r>
+        <w:rPr>
+          <w:lang w:eastAsia="cs-CZ"/>
+        </w:rPr>
+        <w:t xml:space="preserve"> běží na .NET Framework verze</w:t>
+      </w:r>
+      <w:r>
+        <w:rPr>
+          <w:lang w:eastAsia="cs-CZ"/>
+        </w:rPr>
+        <w:t xml:space="preserve"> 4.7.2).</w:t>
+      </w:r>
+    </w:p>
+    <w:p>
+      <w:pPr>
+        <w:pStyle w:val="Nadpis2"/>
+      </w:pPr>
+      <w:bookmarkStart w:id="3" w:name="_Toc134295297"/>
+      <w:r>
+        <w:t>Licence</w:t>
+      </w:r>
+      <w:bookmarkEnd w:id="3"/>
+    </w:p>
+    <w:p>
+      <w:pPr>
+        <w:rPr>
+          <w:lang w:eastAsia="cs-CZ"/>
+        </w:rPr>
+      </w:pPr>
+      <w:r>
+        <w:rPr>
+          <w:lang w:eastAsia="cs-CZ"/>
+        </w:rPr>
+        <w:t>Před dnem 7.5.2023 23:59 hodin jsou práva na udělení k přístupu ke zdrojovému kódu programu a distribuci programu rezervována pouze pro autora (Kryštofa Bruthanse).</w:t>
+      </w:r>
+    </w:p>
+    <w:p>
+      <w:pPr>
+        <w:rPr>
+          <w:lang w:eastAsia="cs-CZ"/>
+        </w:rPr>
+      </w:pPr>
+      <w:r>
+        <w:rPr>
+          <w:lang w:eastAsia="cs-CZ"/>
+        </w:rPr>
+        <w:t>Po tomto datu a této hodině přechází program a všechen jeho zdrojový kód pod licenci CC-BY 4.0. attribution licence. Zdrojový kód i zkompilovaný program bude též veřejně dostupný na oficiálním repositáři na github.com.</w:t>
+      </w:r>
+    </w:p>
+    <w:p>
       <w:pPr>
         <w:rPr>
           <w:rFonts w:ascii="PP Supply Mono" w:eastAsiaTheme="majorEastAsia" w:hAnsi="PP Supply Mono" w:cstheme="majorBidi"/>
@@ -1524,6 +2140,13 @@
         </w:rPr>
       </w:pPr>
       <w:r>
+        <w:rPr>
+          <w:rFonts w:ascii="PP Supply Mono" w:eastAsiaTheme="majorEastAsia" w:hAnsi="PP Supply Mono" w:cstheme="majorBidi"/>
+          <w:color w:val="2F5496" w:themeColor="accent1" w:themeShade="BF"/>
+          <w:sz w:val="36"/>
+          <w:szCs w:val="36"/>
+          <w:lang w:eastAsia="cs-CZ"/>
+        </w:rPr>
         <w:br w:type="page"/>
       </w:r>
     </w:p>
@@ -1531,12 +2154,12 @@
       <w:pPr>
         <w:pStyle w:val="Nadpis1"/>
       </w:pPr>
-      <w:bookmarkStart w:id="0" w:name="_Toc133341033"/>
+      <w:bookmarkStart w:id="4" w:name="_Toc134295298"/>
       <w:r>
         <w:lastRenderedPageBreak/>
         <w:t>Požadavky</w:t>
       </w:r>
-      <w:bookmarkEnd w:id="0"/>
+      <w:bookmarkEnd w:id="4"/>
     </w:p>
     <w:p>
       <w:r>
@@ -1616,15 +2239,13 @@
         </w:rPr>
         <w:t xml:space="preserve">Ostatní požadavky na hardware jsou shodné s minimálními požadavky na </w:t>
       </w:r>
-      <w:proofErr w:type="gramStart"/>
       <w:r>
         <w:rPr>
           <w:b/>
           <w:bCs/>
         </w:rPr>
-        <w:t>spuštění  operačního</w:t>
-      </w:r>
-      <w:proofErr w:type="gramEnd"/>
+        <w:t>spuštění operačního</w:t>
+      </w:r>
       <w:r>
         <w:rPr>
           <w:b/>
@@ -1756,67 +2377,22 @@
       <w:pPr>
         <w:pStyle w:val="Nadpis1"/>
       </w:pPr>
-      <w:bookmarkStart w:id="1" w:name="_Toc133341034"/>
+      <w:bookmarkStart w:id="5" w:name="_Toc134295299"/>
       <w:r>
         <w:lastRenderedPageBreak/>
         <w:t>Uživatelská dokumentace</w:t>
       </w:r>
-      <w:bookmarkEnd w:id="1"/>
-    </w:p>
-    <w:p>
-      <w:pPr>
-        <w:rPr>
-          <w:i/>
-          <w:iCs/>
-        </w:rPr>
-      </w:pPr>
-      <w:r>
-        <w:rPr>
-          <w:i/>
-          <w:iCs/>
-        </w:rPr>
-        <w:t xml:space="preserve">Děkujeme za </w:t>
-      </w:r>
-      <w:r>
-        <w:rPr>
-          <w:i/>
-          <w:iCs/>
-        </w:rPr>
-        <w:t xml:space="preserve">stažení a </w:t>
-      </w:r>
-      <w:r>
-        <w:rPr>
-          <w:i/>
-          <w:iCs/>
-        </w:rPr>
-        <w:t xml:space="preserve">používání programu </w:t>
-      </w:r>
-      <w:proofErr w:type="spellStart"/>
-      <w:r>
-        <w:rPr>
-          <w:i/>
-          <w:iCs/>
-        </w:rPr>
-        <w:t>SmichovPass</w:t>
-      </w:r>
-      <w:proofErr w:type="spellEnd"/>
-      <w:r>
-        <w:rPr>
-          <w:i/>
-          <w:iCs/>
-        </w:rPr>
-        <w:t>!</w:t>
-      </w:r>
+      <w:bookmarkEnd w:id="5"/>
     </w:p>
     <w:p>
       <w:pPr>
         <w:pStyle w:val="Nadpis2"/>
       </w:pPr>
-      <w:bookmarkStart w:id="2" w:name="_Toc133341035"/>
+      <w:bookmarkStart w:id="6" w:name="_Toc134295300"/>
       <w:r>
         <w:t>Vytváření hesel</w:t>
       </w:r>
-      <w:bookmarkEnd w:id="2"/>
+      <w:bookmarkEnd w:id="6"/>
     </w:p>
     <w:p>
       <w:pPr>
@@ -1829,11 +2405,9 @@
       <w:r>
         <w:t xml:space="preserve">Vyplňte pole „Název stránky“ – to slouží pro Vaší orientaci, abyste věděli, které přihlašovací údaje </w:t>
       </w:r>
-      <w:proofErr w:type="gramStart"/>
-      <w:r>
-        <w:t>náleží</w:t>
-      </w:r>
-      <w:proofErr w:type="gramEnd"/>
+      <w:r>
+        <w:t>náleží,</w:t>
+      </w:r>
       <w:r>
         <w:t xml:space="preserve"> jaké aplikaci/službě.</w:t>
       </w:r>
@@ -1847,15 +2421,7 @@
         </w:numPr>
       </w:pPr>
       <w:r>
-        <w:t xml:space="preserve">Vyplňte pole „Uživatelské pole“ – to </w:t>
-      </w:r>
-      <w:proofErr w:type="gramStart"/>
-      <w:r>
-        <w:t>slouží</w:t>
-      </w:r>
-      <w:proofErr w:type="gramEnd"/>
-      <w:r>
-        <w:t xml:space="preserve"> k identifikaci vašeho přihlašovacího jména k aplikaci/službě.</w:t>
+        <w:t>Vyplňte pole „Uživatelské pole“ – to slouží k identifikaci vašeho přihlašovacího jména k aplikaci/službě.</w:t>
       </w:r>
     </w:p>
     <w:p>
@@ -1867,15 +2433,7 @@
         </w:numPr>
       </w:pPr>
       <w:r>
-        <w:t xml:space="preserve">Vyplňte pole „Heslo“ – to je samotné heslo, které se společně s předchozími daty </w:t>
-      </w:r>
-      <w:proofErr w:type="gramStart"/>
-      <w:r>
-        <w:t>uloží</w:t>
-      </w:r>
-      <w:proofErr w:type="gramEnd"/>
-      <w:r>
-        <w:t xml:space="preserve"> do zabezpečeného, zašifrovaného formátu.</w:t>
+        <w:t>Vyplňte pole „Heslo“ – to je samotné heslo, které se společně s předchozími daty uloží do zabezpečeného, zašifrovaného formátu.</w:t>
       </w:r>
     </w:p>
     <w:p>
@@ -1949,23 +2507,15 @@
       <w:pPr>
         <w:pStyle w:val="Nadpis2"/>
       </w:pPr>
-      <w:bookmarkStart w:id="3" w:name="_Toc133341036"/>
+      <w:bookmarkStart w:id="7" w:name="_Toc134295301"/>
       <w:r>
         <w:t>Úprava hesel</w:t>
       </w:r>
-      <w:bookmarkEnd w:id="3"/>
-    </w:p>
-    <w:p>
-      <w:r>
-        <w:t>Pro úpravu jakéhokoli hesla v </w:t>
-      </w:r>
-      <w:proofErr w:type="spellStart"/>
-      <w:r>
-        <w:t>datapoli</w:t>
-      </w:r>
-      <w:proofErr w:type="spellEnd"/>
-      <w:r>
-        <w:t xml:space="preserve"> stačí na požadovaný prvek kliknout dvakrát. To vám umožní upravovat jeho hodnotu.</w:t>
+      <w:bookmarkEnd w:id="7"/>
+    </w:p>
+    <w:p>
+      <w:r>
+        <w:t>Pro úpravu jakéhokoli hesla v datapoli stačí na požadovaný prvek kliknout dvakrát. To vám umožní upravovat jeho hodnotu.</w:t>
       </w:r>
     </w:p>
     <w:p>
@@ -2035,11 +2585,11 @@
       <w:pPr>
         <w:pStyle w:val="Nadpis2"/>
       </w:pPr>
-      <w:bookmarkStart w:id="4" w:name="_Toc133341037"/>
+      <w:bookmarkStart w:id="8" w:name="_Toc134295302"/>
       <w:r>
         <w:t>Mazání hesel</w:t>
       </w:r>
-      <w:bookmarkEnd w:id="4"/>
+      <w:bookmarkEnd w:id="8"/>
     </w:p>
     <w:p>
       <w:pPr>
@@ -2069,11 +2619,11 @@
       <w:pPr>
         <w:pStyle w:val="Nadpis2"/>
       </w:pPr>
-      <w:bookmarkStart w:id="5" w:name="_Toc133341038"/>
+      <w:bookmarkStart w:id="9" w:name="_Toc134295303"/>
       <w:r>
         <w:t>Kopírovat heslo</w:t>
       </w:r>
-      <w:bookmarkEnd w:id="5"/>
+      <w:bookmarkEnd w:id="9"/>
     </w:p>
     <w:p>
       <w:r>
@@ -2108,12 +2658,12 @@
       <w:pPr>
         <w:pStyle w:val="Nadpis2"/>
       </w:pPr>
-      <w:bookmarkStart w:id="6" w:name="_Toc133341039"/>
+      <w:bookmarkStart w:id="10" w:name="_Toc134295304"/>
       <w:r>
         <w:lastRenderedPageBreak/>
         <w:t>Ukládání hesel do souboru</w:t>
       </w:r>
-      <w:bookmarkEnd w:id="6"/>
+      <w:bookmarkEnd w:id="10"/>
     </w:p>
     <w:p>
       <w:pPr>
@@ -2205,11 +2755,11 @@
       <w:pPr>
         <w:pStyle w:val="Nadpis2"/>
       </w:pPr>
-      <w:bookmarkStart w:id="7" w:name="_Toc133341040"/>
+      <w:bookmarkStart w:id="11" w:name="_Toc134295305"/>
       <w:r>
         <w:t>Načítání hesel ze souboru</w:t>
       </w:r>
-      <w:bookmarkEnd w:id="7"/>
+      <w:bookmarkEnd w:id="11"/>
     </w:p>
     <w:p>
       <w:pPr>
@@ -2281,65 +2831,32 @@
       <w:pPr>
         <w:pStyle w:val="Nadpis1"/>
       </w:pPr>
-      <w:bookmarkStart w:id="8" w:name="_Toc133341041"/>
+      <w:bookmarkStart w:id="12" w:name="_Toc134295306"/>
       <w:r>
         <w:lastRenderedPageBreak/>
         <w:t>Architektura a design programu</w:t>
       </w:r>
-      <w:bookmarkEnd w:id="8"/>
+      <w:bookmarkEnd w:id="12"/>
     </w:p>
     <w:p>
       <w:pPr>
         <w:pStyle w:val="Nadpis2"/>
       </w:pPr>
-      <w:bookmarkStart w:id="9" w:name="_Toc133341042"/>
+      <w:bookmarkStart w:id="13" w:name="_Toc134295307"/>
       <w:r>
         <w:t>Základní informace</w:t>
       </w:r>
-      <w:bookmarkEnd w:id="9"/>
-    </w:p>
-    <w:p>
-      <w:r>
-        <w:t xml:space="preserve">Každý prvek programu je prvkem ze sady rozhraní Windows </w:t>
-      </w:r>
-      <w:proofErr w:type="spellStart"/>
-      <w:r>
-        <w:t>Forms</w:t>
-      </w:r>
-      <w:proofErr w:type="spellEnd"/>
-      <w:r>
-        <w:t xml:space="preserve">. Užívané fonty v programu jsou dva: </w:t>
-      </w:r>
-      <w:proofErr w:type="spellStart"/>
-      <w:r>
-        <w:t>Bahnschrift</w:t>
-      </w:r>
-      <w:proofErr w:type="spellEnd"/>
-      <w:r>
-        <w:t xml:space="preserve"> a MS </w:t>
-      </w:r>
-      <w:proofErr w:type="spellStart"/>
-      <w:r>
-        <w:t>Sans</w:t>
-      </w:r>
-      <w:proofErr w:type="spellEnd"/>
-      <w:r>
-        <w:t xml:space="preserve"> Serif. </w:t>
-      </w:r>
-    </w:p>
-    <w:p>
-      <w:r>
-        <w:t xml:space="preserve">Každý prvek, který provádí funkci jinou než estetickou (tlačítka, textová pole, </w:t>
-      </w:r>
-      <w:proofErr w:type="spellStart"/>
-      <w:r>
-        <w:t>datapole</w:t>
-      </w:r>
-      <w:proofErr w:type="spellEnd"/>
-      <w:r>
-        <w:t>) mají svůj kód definovaný v </w:t>
-      </w:r>
-      <w:proofErr w:type="spellStart"/>
+      <w:bookmarkEnd w:id="13"/>
+    </w:p>
+    <w:p>
+      <w:r>
+        <w:t xml:space="preserve">Každý prvek programu je prvkem ze sady rozhraní Windows Forms. Užívané fonty v programu jsou dva: Bahnschrift a MS Sans Serif. </w:t>
+      </w:r>
+    </w:p>
+    <w:p>
+      <w:r>
+        <w:t>Každý prvek, který provádí funkci jinou než estetickou (tlačítka, textová pole, datapole) mají svůj kód definovaný v </w:t>
+      </w:r>
       <w:r>
         <w:rPr>
           <w:i/>
@@ -2354,7 +2871,6 @@
         </w:rPr>
         <w:t>.Designer.cs</w:t>
       </w:r>
-      <w:proofErr w:type="spellEnd"/>
       <w:r>
         <w:t>. Na metodu provedenou po kliknutí či jakékoli jiné interakci s ovládacím prvkem je odkázáno v designeru.</w:t>
       </w:r>
@@ -2363,7 +2879,6 @@
       <w:r>
         <w:t>Tyto metody lze nalézt v </w:t>
       </w:r>
-      <w:proofErr w:type="spellStart"/>
       <w:r>
         <w:rPr>
           <w:i/>
@@ -2378,28 +2893,19 @@
         </w:rPr>
         <w:t>.cs</w:t>
       </w:r>
-      <w:proofErr w:type="spellEnd"/>
-      <w:r>
-        <w:t xml:space="preserve">. Každá taková metoda vždy nevrací hodnotu (její návratový typ – </w:t>
-      </w:r>
-      <w:proofErr w:type="spellStart"/>
-      <w:r>
-        <w:t>void</w:t>
-      </w:r>
-      <w:proofErr w:type="spellEnd"/>
-      <w:r>
-        <w:t>).</w:t>
+      <w:r>
+        <w:t>. Každá taková metoda vždy nevrací hodnotu (její návratový typ – void).</w:t>
       </w:r>
     </w:p>
     <w:p>
       <w:pPr>
         <w:pStyle w:val="Nadpis2"/>
       </w:pPr>
-      <w:bookmarkStart w:id="10" w:name="_Toc133341043"/>
+      <w:bookmarkStart w:id="14" w:name="_Toc134295308"/>
       <w:r>
         <w:t>Ukládání záznamů</w:t>
       </w:r>
-      <w:bookmarkEnd w:id="10"/>
+      <w:bookmarkEnd w:id="14"/>
     </w:p>
     <w:p>
       <w:pPr>
@@ -2413,7 +2919,6 @@
         </w:rPr>
         <w:t xml:space="preserve">Každý záznam o stránce, jménu a heslu je uložený v objektu </w:t>
       </w:r>
-      <w:proofErr w:type="spellStart"/>
       <w:r>
         <w:rPr>
           <w:i/>
@@ -2422,68 +2927,25 @@
         </w:rPr>
         <w:t>record</w:t>
       </w:r>
-      <w:proofErr w:type="spellEnd"/>
       <w:r>
         <w:rPr>
           <w:lang w:eastAsia="cs-CZ"/>
         </w:rPr>
         <w:t xml:space="preserve"> (z angl. záznam). Ten obsahuje veřejné proměnné </w:t>
       </w:r>
-      <w:proofErr w:type="spellStart"/>
-      <w:r>
-        <w:rPr>
-          <w:i/>
-          <w:iCs/>
-          <w:lang w:eastAsia="cs-CZ"/>
-        </w:rPr>
-        <w:t>Stranka</w:t>
-      </w:r>
-      <w:proofErr w:type="spellEnd"/>
-      <w:r>
-        <w:rPr>
-          <w:i/>
-          <w:iCs/>
-          <w:lang w:eastAsia="cs-CZ"/>
-        </w:rPr>
-        <w:t xml:space="preserve">, </w:t>
-      </w:r>
-      <w:proofErr w:type="spellStart"/>
-      <w:r>
-        <w:rPr>
-          <w:i/>
-          <w:iCs/>
-          <w:lang w:eastAsia="cs-CZ"/>
-        </w:rPr>
-        <w:t>Jmeno</w:t>
-      </w:r>
-      <w:proofErr w:type="spellEnd"/>
-      <w:r>
-        <w:rPr>
-          <w:i/>
-          <w:iCs/>
-          <w:lang w:eastAsia="cs-CZ"/>
-        </w:rPr>
-        <w:t xml:space="preserve">, Heslo </w:t>
-      </w:r>
-      <w:r>
-        <w:rPr>
-          <w:lang w:eastAsia="cs-CZ"/>
-        </w:rPr>
-        <w:t xml:space="preserve">typu </w:t>
-      </w:r>
-      <w:proofErr w:type="spellStart"/>
-      <w:r>
-        <w:rPr>
-          <w:lang w:eastAsia="cs-CZ"/>
-        </w:rPr>
-        <w:t>string</w:t>
-      </w:r>
-      <w:proofErr w:type="spellEnd"/>
-      <w:r>
-        <w:rPr>
-          <w:lang w:eastAsia="cs-CZ"/>
-        </w:rPr>
-        <w:t xml:space="preserve"> (řetězec)</w:t>
+      <w:r>
+        <w:rPr>
+          <w:i/>
+          <w:iCs/>
+          <w:lang w:eastAsia="cs-CZ"/>
+        </w:rPr>
+        <w:t xml:space="preserve">Stranka, Jmeno, Heslo </w:t>
+      </w:r>
+      <w:r>
+        <w:rPr>
+          <w:lang w:eastAsia="cs-CZ"/>
+        </w:rPr>
+        <w:t>typu string (řetězec)</w:t>
       </w:r>
       <w:r>
         <w:rPr>
@@ -2523,25 +2985,7 @@
           <w:iCs/>
           <w:lang w:eastAsia="cs-CZ"/>
         </w:rPr>
-        <w:t>List&lt;</w:t>
-      </w:r>
-      <w:proofErr w:type="spellStart"/>
-      <w:r>
-        <w:rPr>
-          <w:i/>
-          <w:iCs/>
-          <w:lang w:eastAsia="cs-CZ"/>
-        </w:rPr>
-        <w:t>record</w:t>
-      </w:r>
-      <w:proofErr w:type="spellEnd"/>
-      <w:r>
-        <w:rPr>
-          <w:i/>
-          <w:iCs/>
-          <w:lang w:eastAsia="cs-CZ"/>
-        </w:rPr>
-        <w:t>&gt;</w:t>
+        <w:t>List&lt;record&gt;</w:t>
       </w:r>
       <w:r>
         <w:rPr>
@@ -2561,7 +3005,6 @@
         </w:rPr>
         <w:t xml:space="preserve"> </w:t>
       </w:r>
-      <w:proofErr w:type="spellStart"/>
       <w:r>
         <w:rPr>
           <w:i/>
@@ -2570,14 +3013,12 @@
         </w:rPr>
         <w:t>LoadDataTable</w:t>
       </w:r>
-      <w:proofErr w:type="spellEnd"/>
       <w:r>
         <w:rPr>
           <w:lang w:eastAsia="cs-CZ"/>
         </w:rPr>
         <w:t xml:space="preserve"> převedeny na formát </w:t>
       </w:r>
-      <w:proofErr w:type="spellStart"/>
       <w:r>
         <w:rPr>
           <w:i/>
@@ -2586,14 +3027,12 @@
         </w:rPr>
         <w:t>DataTable</w:t>
       </w:r>
-      <w:proofErr w:type="spellEnd"/>
       <w:r>
         <w:rPr>
           <w:lang w:eastAsia="cs-CZ"/>
         </w:rPr>
         <w:t xml:space="preserve">, který je nahrán do objektu </w:t>
       </w:r>
-      <w:proofErr w:type="spellStart"/>
       <w:r>
         <w:rPr>
           <w:i/>
@@ -2602,14 +3041,12 @@
         </w:rPr>
         <w:t>PasswordViewer</w:t>
       </w:r>
-      <w:proofErr w:type="spellEnd"/>
       <w:r>
         <w:rPr>
           <w:lang w:eastAsia="cs-CZ"/>
         </w:rPr>
         <w:t xml:space="preserve"> typu </w:t>
       </w:r>
-      <w:proofErr w:type="spellStart"/>
       <w:r>
         <w:rPr>
           <w:i/>
@@ -2618,7 +3055,6 @@
         </w:rPr>
         <w:t>DataGridView</w:t>
       </w:r>
-      <w:proofErr w:type="spellEnd"/>
       <w:r>
         <w:rPr>
           <w:lang w:eastAsia="cs-CZ"/>
@@ -2654,73 +3090,7 @@
           <w:sz w:val="24"/>
           <w:szCs w:val="24"/>
         </w:rPr>
-        <w:t xml:space="preserve">toto je z důvodu mnohých problémů při přímém nahrávání database do zobrazovače </w:t>
-      </w:r>
-      <w:proofErr w:type="spellStart"/>
-      <w:r>
-        <w:rPr>
-          <w:i/>
-          <w:iCs/>
-          <w:color w:val="FF0000"/>
-          <w:sz w:val="24"/>
-          <w:szCs w:val="24"/>
-        </w:rPr>
-        <w:t>datapole</w:t>
-      </w:r>
-      <w:proofErr w:type="spellEnd"/>
-      <w:r>
-        <w:rPr>
-          <w:i/>
-          <w:iCs/>
-          <w:color w:val="FF0000"/>
-          <w:sz w:val="24"/>
-          <w:szCs w:val="24"/>
-        </w:rPr>
-        <w:t xml:space="preserve"> </w:t>
-      </w:r>
-      <w:proofErr w:type="spellStart"/>
-      <w:r>
-        <w:rPr>
-          <w:i/>
-          <w:iCs/>
-          <w:color w:val="FF0000"/>
-          <w:sz w:val="24"/>
-          <w:szCs w:val="24"/>
-        </w:rPr>
-        <w:t>DataGridView</w:t>
-      </w:r>
-      <w:proofErr w:type="spellEnd"/>
-      <w:r>
-        <w:rPr>
-          <w:i/>
-          <w:iCs/>
-          <w:color w:val="FF0000"/>
-          <w:sz w:val="24"/>
-          <w:szCs w:val="24"/>
-        </w:rPr>
-        <w:t xml:space="preserve">, který lépe pracuje se zdrojem typu </w:t>
-      </w:r>
-      <w:proofErr w:type="spellStart"/>
-      <w:r>
-        <w:rPr>
-          <w:i/>
-          <w:iCs/>
-          <w:color w:val="FF0000"/>
-          <w:sz w:val="24"/>
-          <w:szCs w:val="24"/>
-        </w:rPr>
-        <w:t>DataTable</w:t>
-      </w:r>
-      <w:proofErr w:type="spellEnd"/>
-      <w:r>
-        <w:rPr>
-          <w:i/>
-          <w:iCs/>
-          <w:color w:val="FF0000"/>
-          <w:sz w:val="24"/>
-          <w:szCs w:val="24"/>
-        </w:rPr>
-        <w:t>.</w:t>
+        <w:t>toto je z důvodu mnohých problémů při přímém nahrávání database do zobrazovače datapole DataGridView, který lépe pracuje se zdrojem typu DataTable.</w:t>
       </w:r>
     </w:p>
     <w:p>
@@ -2735,7 +3105,6 @@
         </w:rPr>
         <w:t xml:space="preserve">Před/po kryptografii je potřeba převést všechny záznamy do jednoho dlouhého řetězce a naopak. To je prováděno přímo v metodách </w:t>
       </w:r>
-      <w:proofErr w:type="spellStart"/>
       <w:r>
         <w:rPr>
           <w:i/>
@@ -2744,14 +3113,12 @@
         </w:rPr>
         <w:t>LoadButton_Click</w:t>
       </w:r>
-      <w:proofErr w:type="spellEnd"/>
       <w:r>
         <w:rPr>
           <w:lang w:eastAsia="cs-CZ"/>
         </w:rPr>
         <w:t xml:space="preserve"> a </w:t>
       </w:r>
-      <w:proofErr w:type="spellStart"/>
       <w:r>
         <w:rPr>
           <w:i/>
@@ -2760,7 +3127,6 @@
         </w:rPr>
         <w:t>CreateButton_Click</w:t>
       </w:r>
-      <w:proofErr w:type="spellEnd"/>
       <w:r>
         <w:rPr>
           <w:lang w:eastAsia="cs-CZ"/>
@@ -2847,59 +3213,28 @@
       <w:pPr>
         <w:pStyle w:val="Nadpis2"/>
       </w:pPr>
-      <w:bookmarkStart w:id="11" w:name="_Toc133341044"/>
+      <w:bookmarkStart w:id="15" w:name="_Toc134295309"/>
       <w:r>
         <w:lastRenderedPageBreak/>
         <w:t>Kryptografie</w:t>
       </w:r>
-      <w:bookmarkEnd w:id="11"/>
-    </w:p>
-    <w:p>
-      <w:proofErr w:type="spellStart"/>
-      <w:r>
-        <w:t>SmichovPass</w:t>
-      </w:r>
-      <w:proofErr w:type="spellEnd"/>
-      <w:r>
-        <w:t xml:space="preserve"> používá pro šifrování standard AES (</w:t>
-      </w:r>
-      <w:proofErr w:type="spellStart"/>
+      <w:bookmarkEnd w:id="15"/>
+    </w:p>
+    <w:p>
+      <w:r>
+        <w:t>SmichovPass používá pro šifrování standard AES (</w:t>
+      </w:r>
       <w:r>
         <w:t>Advanced</w:t>
       </w:r>
-      <w:proofErr w:type="spellEnd"/>
-      <w:r>
-        <w:t xml:space="preserve"> </w:t>
-      </w:r>
-      <w:proofErr w:type="spellStart"/>
-      <w:r>
-        <w:t>Encryption</w:t>
-      </w:r>
-      <w:proofErr w:type="spellEnd"/>
-      <w:r>
-        <w:t xml:space="preserve"> Standard). Ještě před samotným</w:t>
+      <w:r>
+        <w:t xml:space="preserve"> Encryption Standard). Ještě před samotným</w:t>
       </w:r>
       <w:r>
         <w:t xml:space="preserve"> šifrováním</w:t>
       </w:r>
       <w:r>
-        <w:t xml:space="preserve"> je klíč zvolený uživatelem na </w:t>
-      </w:r>
-      <w:proofErr w:type="spellStart"/>
-      <w:r>
-        <w:t>hash</w:t>
-      </w:r>
-      <w:proofErr w:type="spellEnd"/>
-      <w:r>
-        <w:t xml:space="preserve"> pomocí algoritmu SHA256. Tento </w:t>
-      </w:r>
-      <w:proofErr w:type="spellStart"/>
-      <w:r>
-        <w:t>hash</w:t>
-      </w:r>
-      <w:proofErr w:type="spellEnd"/>
-      <w:r>
-        <w:t xml:space="preserve"> je používán jako opravdový klíč používaný při samotném šifrování (tento krok </w:t>
+        <w:t xml:space="preserve"> je klíč zvolený uživatelem na hash pomocí algoritmu SHA256. Tento hash je používán jako opravdový klíč používaný při samotném šifrování (tento krok </w:t>
       </w:r>
       <w:r>
         <w:t>zajišťuje</w:t>
@@ -2910,37 +3245,19 @@
     </w:p>
     <w:p>
       <w:r>
-        <w:t xml:space="preserve">Před šifrováním je ještě vygenerován inicializační vektor (IV), který </w:t>
-      </w:r>
-      <w:proofErr w:type="gramStart"/>
-      <w:r>
-        <w:t>slouží</w:t>
-      </w:r>
-      <w:proofErr w:type="gramEnd"/>
-      <w:r>
-        <w:t xml:space="preserve"> jako bezpečnostní prvek (v praxi zajišťuje, že dv</w:t>
+        <w:t>Před šifrováním je ještě vygenerován inicializační vektor (IV), který slouží jako bezpečnostní prvek (v praxi zajišťuje, že dv</w:t>
       </w:r>
       <w:r>
         <w:t>oje</w:t>
       </w:r>
       <w:r>
-        <w:t xml:space="preserve"> data zašifrovaná stejným klíčem nejsou stejná kvůli náhodně vygenerovanému IV; tento IV je potřeba k následnému dešifrování, takže je obsažen v souboru .</w:t>
-      </w:r>
-      <w:proofErr w:type="spellStart"/>
-      <w:r>
-        <w:t>txt</w:t>
-      </w:r>
-      <w:proofErr w:type="spellEnd"/>
-      <w:r>
-        <w:t xml:space="preserve"> společně se zašifrovanými daty). </w:t>
+        <w:t xml:space="preserve"> data zašifrovaná stejným klíčem nejsou stejná kvůli náhodně vygenerovanému IV; tento IV je potřeba k následnému dešifrování, takže je obsažen v souboru .txt společně se zašifrovanými daty). </w:t>
       </w:r>
     </w:p>
     <w:p>
       <w:r>
         <w:t xml:space="preserve">Poté je pomocí knihovny </w:t>
       </w:r>
-      <w:proofErr w:type="spellStart"/>
-      <w:proofErr w:type="gramStart"/>
       <w:r>
         <w:rPr>
           <w:i/>
@@ -2948,8 +3265,6 @@
         </w:rPr>
         <w:t>System.Security.Cryptography</w:t>
       </w:r>
-      <w:proofErr w:type="spellEnd"/>
-      <w:proofErr w:type="gramEnd"/>
       <w:r>
         <w:t xml:space="preserve"> použit AES pro zašifrování surových dat záznamů. Výstupní zašifrovaná data jsou jeden řetězec</w:t>
       </w:r>
@@ -2959,46 +3274,19 @@
     </w:p>
     <w:p>
       <w:r>
-        <w:t>V konečném kroku je k řetězci se zašifrovanými daty přidán středník a za ním IV použitý k zašifrování těchto dat. Tento výsledný řetězec je zapsán jako text do souboru .</w:t>
-      </w:r>
-      <w:proofErr w:type="spellStart"/>
-      <w:r>
-        <w:t>txt</w:t>
-      </w:r>
-      <w:proofErr w:type="spellEnd"/>
-      <w:r>
-        <w:t>.</w:t>
-      </w:r>
-    </w:p>
-    <w:p>
-      <w:r>
-        <w:t xml:space="preserve">Dešifrování funguje obdobným způsobem, nejdříve je </w:t>
-      </w:r>
-      <w:proofErr w:type="spellStart"/>
-      <w:r>
-        <w:t>zahashován</w:t>
-      </w:r>
-      <w:proofErr w:type="spellEnd"/>
-      <w:r>
-        <w:t xml:space="preserve"> pomocí SHA256 klíč uživatele, poté od sebe oddělen IV a zašifrovaná data a pomocí algoritmu v knihovně </w:t>
-      </w:r>
-      <w:proofErr w:type="spellStart"/>
-      <w:proofErr w:type="gramStart"/>
-      <w:r>
-        <w:rPr>
-          <w:i/>
-          <w:iCs/>
-        </w:rPr>
-        <w:t>System.Security.Cryptography</w:t>
-      </w:r>
-      <w:proofErr w:type="spellEnd"/>
-      <w:proofErr w:type="gramEnd"/>
-      <w:r>
-        <w:rPr>
-          <w:i/>
-          <w:iCs/>
-        </w:rPr>
-        <w:t xml:space="preserve"> </w:t>
+        <w:t>V konečném kroku je k řetězci se zašifrovanými daty přidán středník a za ním IV použitý k zašifrování těchto dat. Tento výsledný řetězec je zapsán jako text do souboru .txt.</w:t>
+      </w:r>
+    </w:p>
+    <w:p>
+      <w:r>
+        <w:t xml:space="preserve">Dešifrování funguje obdobným způsobem, nejdříve je zahashován pomocí SHA256 klíč uživatele, poté od sebe oddělen IV a zašifrovaná data a pomocí algoritmu v knihovně </w:t>
+      </w:r>
+      <w:r>
+        <w:rPr>
+          <w:i/>
+          <w:iCs/>
+        </w:rPr>
+        <w:t xml:space="preserve">System.Security.Cryptography </w:t>
       </w:r>
       <w:r>
         <w:t xml:space="preserve"> jsou data dešifrována na surová data, která jsou nahrána do </w:t>
@@ -3013,7 +3301,6 @@
       <w:r>
         <w:t xml:space="preserve"> a metoda </w:t>
       </w:r>
-      <w:proofErr w:type="spellStart"/>
       <w:r>
         <w:rPr>
           <w:i/>
@@ -3021,17 +3308,8 @@
         </w:rPr>
         <w:t>LoadDataTable</w:t>
       </w:r>
-      <w:proofErr w:type="spellEnd"/>
-      <w:r>
-        <w:t xml:space="preserve"> data načte do </w:t>
-      </w:r>
-      <w:proofErr w:type="spellStart"/>
-      <w:r>
-        <w:t>datapole</w:t>
-      </w:r>
-      <w:proofErr w:type="spellEnd"/>
-      <w:r>
-        <w:t>.</w:t>
+      <w:r>
+        <w:t xml:space="preserve"> data načte do datapole.</w:t>
       </w:r>
     </w:p>
     <w:p>
@@ -3086,12 +3364,12 @@
       <w:pPr>
         <w:pStyle w:val="Nadpis1"/>
       </w:pPr>
-      <w:bookmarkStart w:id="12" w:name="_Toc133341045"/>
+      <w:bookmarkStart w:id="16" w:name="_Toc134295310"/>
       <w:r>
         <w:lastRenderedPageBreak/>
         <w:t>Technická dokumentace</w:t>
       </w:r>
-      <w:bookmarkEnd w:id="12"/>
+      <w:bookmarkEnd w:id="16"/>
     </w:p>
     <w:p>
       <w:r>
@@ -3176,14 +3454,14 @@
       <w:pPr>
         <w:pStyle w:val="Nadpis2"/>
       </w:pPr>
-      <w:bookmarkStart w:id="13" w:name="_Toc133341046"/>
+      <w:bookmarkStart w:id="17" w:name="_Toc134295311"/>
       <w:r>
         <w:t>Ovládací prvky programu</w:t>
       </w:r>
       <w:r>
         <w:t xml:space="preserve"> a jejich metody</w:t>
       </w:r>
-      <w:bookmarkEnd w:id="13"/>
+      <w:bookmarkEnd w:id="17"/>
     </w:p>
     <w:p>
       <w:r>
@@ -3193,7 +3471,6 @@
         </w:rPr>
         <w:t xml:space="preserve">Tlačítko </w:t>
       </w:r>
-      <w:proofErr w:type="spellStart"/>
       <w:r>
         <w:rPr>
           <w:b/>
@@ -3203,14 +3480,12 @@
         </w:rPr>
         <w:t>LoadButton</w:t>
       </w:r>
-      <w:proofErr w:type="spellEnd"/>
       <w:r>
         <w:t xml:space="preserve"> po stisknutí </w:t>
       </w:r>
       <w:r>
         <w:t xml:space="preserve">zjistí jakékoli úpravy uživatelem do </w:t>
       </w:r>
-      <w:proofErr w:type="spellStart"/>
       <w:r>
         <w:rPr>
           <w:i/>
@@ -3218,7 +3493,6 @@
         </w:rPr>
         <w:t>dataTable</w:t>
       </w:r>
-      <w:proofErr w:type="spellEnd"/>
       <w:r>
         <w:t xml:space="preserve"> a</w:t>
       </w:r>
@@ -3250,7 +3524,6 @@
       <w:r>
         <w:t xml:space="preserve">edně převede formát surových dat do záznamů typu </w:t>
       </w:r>
-      <w:proofErr w:type="spellStart"/>
       <w:r>
         <w:rPr>
           <w:i/>
@@ -3258,7 +3531,6 @@
         </w:rPr>
         <w:t>record</w:t>
       </w:r>
-      <w:proofErr w:type="spellEnd"/>
       <w:r>
         <w:rPr>
           <w:i/>
@@ -3284,23 +3556,58 @@
       </w:r>
     </w:p>
     <w:p>
-      <w:proofErr w:type="spellStart"/>
       <w:r>
         <w:rPr>
           <w:b/>
           <w:bCs/>
         </w:rPr>
-        <w:t>Tlačitíko</w:t>
-      </w:r>
-      <w:proofErr w:type="spellEnd"/>
+        <w:t xml:space="preserve">Tlačitíko </w:t>
+      </w:r>
       <w:r>
         <w:rPr>
           <w:b/>
           <w:bCs/>
-        </w:rPr>
-        <w:t xml:space="preserve"> </w:t>
-      </w:r>
-      <w:proofErr w:type="spellStart"/>
+          <w:i/>
+          <w:iCs/>
+        </w:rPr>
+        <w:t>CreateButton</w:t>
+      </w:r>
+      <w:r>
+        <w:t xml:space="preserve"> po stisknutí </w:t>
+      </w:r>
+      <w:r>
+        <w:t xml:space="preserve">zjistí jakékoli úpravy uživatelem do </w:t>
+      </w:r>
+      <w:r>
+        <w:rPr>
+          <w:i/>
+          <w:iCs/>
+        </w:rPr>
+        <w:t>dataTable</w:t>
+      </w:r>
+      <w:r>
+        <w:t xml:space="preserve"> a </w:t>
+      </w:r>
+      <w:r>
+        <w:t xml:space="preserve">zobrazí okno pro potvrzení klíče, poté inicializuje okno pro určení, kam má výsledný soubor zapsat. Nejdříve převede všechny záznamy </w:t>
+      </w:r>
+      <w:r>
+        <w:rPr>
+          <w:i/>
+          <w:iCs/>
+        </w:rPr>
+        <w:t>database</w:t>
+      </w:r>
+      <w:r>
+        <w:t xml:space="preserve"> do surových dat, která zašifruje pomocí AES a klíče zadaného uživatelem (</w:t>
+      </w:r>
+      <w:r>
+        <w:rPr>
+          <w:i/>
+          <w:iCs/>
+        </w:rPr>
+        <w:t xml:space="preserve">více v kapitole </w:t>
+      </w:r>
       <w:r>
         <w:rPr>
           <w:b/>
@@ -3308,360 +3615,229 @@
           <w:i/>
           <w:iCs/>
         </w:rPr>
-        <w:t>CreateButton</w:t>
-      </w:r>
-      <w:proofErr w:type="spellEnd"/>
-      <w:r>
-        <w:t xml:space="preserve"> po stisknutí </w:t>
-      </w:r>
-      <w:r>
-        <w:t xml:space="preserve">zjistí jakékoli úpravy uživatelem do </w:t>
-      </w:r>
-      <w:proofErr w:type="spellStart"/>
-      <w:r>
-        <w:rPr>
-          <w:i/>
-          <w:iCs/>
-        </w:rPr>
-        <w:t>dataTable</w:t>
-      </w:r>
-      <w:proofErr w:type="spellEnd"/>
-      <w:r>
-        <w:t xml:space="preserve"> a </w:t>
-      </w:r>
-      <w:r>
-        <w:t xml:space="preserve">zobrazí okno pro potvrzení klíče, poté inicializuje okno pro určení, kam má výsledný soubor zapsat. Nejdříve převede všechny záznamy </w:t>
-      </w:r>
-      <w:r>
-        <w:rPr>
-          <w:i/>
-          <w:iCs/>
-        </w:rPr>
-        <w:t>database</w:t>
-      </w:r>
-      <w:r>
-        <w:t xml:space="preserve"> do surových dat, která zašifruje pomocí AES a klíče zadaného uživatelem (</w:t>
-      </w:r>
-      <w:r>
-        <w:rPr>
-          <w:i/>
-          <w:iCs/>
-        </w:rPr>
-        <w:t xml:space="preserve">více v kapitole </w:t>
-      </w:r>
+        <w:t>Kryptografie</w:t>
+      </w:r>
+      <w:r>
+        <w:t>). Výsledný řetězec zapíše do zvoleného souboru.</w:t>
+      </w:r>
+    </w:p>
+    <w:p>
       <w:r>
         <w:rPr>
           <w:b/>
           <w:bCs/>
-          <w:i/>
-          <w:iCs/>
-        </w:rPr>
-        <w:t>Kryptografie</w:t>
-      </w:r>
-      <w:r>
-        <w:t>). Výsledný řetězec zapíše do zvoleného souboru.</w:t>
-      </w:r>
-    </w:p>
-    <w:p>
+        </w:rPr>
+        <w:t xml:space="preserve">Tlačítko </w:t>
+      </w:r>
       <w:r>
         <w:rPr>
           <w:b/>
           <w:bCs/>
-        </w:rPr>
-        <w:t xml:space="preserve">Tlačítko </w:t>
-      </w:r>
-      <w:proofErr w:type="spellStart"/>
+          <w:i/>
+          <w:iCs/>
+        </w:rPr>
+        <w:t>AddRecord</w:t>
+      </w:r>
+      <w:r>
+        <w:t xml:space="preserve"> po stis</w:t>
+      </w:r>
+      <w:r>
+        <w:t>k</w:t>
+      </w:r>
+      <w:r>
+        <w:t xml:space="preserve">nutí přečte ze </w:t>
+      </w:r>
+      <w:r>
+        <w:rPr>
+          <w:i/>
+          <w:iCs/>
+        </w:rPr>
+        <w:t xml:space="preserve">StrankaBox, JmenoBox </w:t>
+      </w:r>
+      <w:r>
+        <w:t xml:space="preserve">a </w:t>
+      </w:r>
+      <w:r>
+        <w:rPr>
+          <w:i/>
+          <w:iCs/>
+        </w:rPr>
+        <w:t>HesloBox</w:t>
+      </w:r>
+      <w:r>
+        <w:t xml:space="preserve"> text ve formě řetězců, </w:t>
+      </w:r>
+      <w:r>
+        <w:t>inicializuje</w:t>
+      </w:r>
+      <w:r>
+        <w:t xml:space="preserve"> nový záznam, který zaplní těmito řetězci a ty přidá do </w:t>
+      </w:r>
+      <w:r>
+        <w:rPr>
+          <w:i/>
+          <w:iCs/>
+        </w:rPr>
+        <w:t>database</w:t>
+      </w:r>
+      <w:r>
+        <w:t xml:space="preserve"> a zavolá metodu </w:t>
+      </w:r>
+      <w:r>
+        <w:rPr>
+          <w:i/>
+          <w:iCs/>
+        </w:rPr>
+        <w:t>LoadDataTable</w:t>
+      </w:r>
+      <w:r>
+        <w:t>.</w:t>
+      </w:r>
+    </w:p>
+    <w:p>
       <w:r>
         <w:rPr>
           <w:b/>
           <w:bCs/>
-          <w:i/>
-          <w:iCs/>
-        </w:rPr>
-        <w:t>AddRecord</w:t>
-      </w:r>
-      <w:proofErr w:type="spellEnd"/>
-      <w:r>
-        <w:t xml:space="preserve"> po stis</w:t>
-      </w:r>
-      <w:r>
-        <w:t>k</w:t>
-      </w:r>
-      <w:r>
-        <w:t xml:space="preserve">nutí přečte ze </w:t>
-      </w:r>
-      <w:proofErr w:type="spellStart"/>
-      <w:r>
-        <w:rPr>
-          <w:i/>
-          <w:iCs/>
-        </w:rPr>
-        <w:t>StrankaBox</w:t>
-      </w:r>
-      <w:proofErr w:type="spellEnd"/>
-      <w:r>
-        <w:rPr>
-          <w:i/>
-          <w:iCs/>
-        </w:rPr>
-        <w:t xml:space="preserve">, </w:t>
-      </w:r>
-      <w:proofErr w:type="spellStart"/>
-      <w:r>
-        <w:rPr>
-          <w:i/>
-          <w:iCs/>
-        </w:rPr>
-        <w:t>JmenoBox</w:t>
-      </w:r>
-      <w:proofErr w:type="spellEnd"/>
-      <w:r>
-        <w:rPr>
-          <w:i/>
-          <w:iCs/>
-        </w:rPr>
-        <w:t xml:space="preserve"> </w:t>
-      </w:r>
-      <w:r>
-        <w:t xml:space="preserve">a </w:t>
-      </w:r>
-      <w:proofErr w:type="spellStart"/>
-      <w:r>
-        <w:rPr>
-          <w:i/>
-          <w:iCs/>
-        </w:rPr>
-        <w:t>HesloBox</w:t>
-      </w:r>
-      <w:proofErr w:type="spellEnd"/>
-      <w:r>
-        <w:t xml:space="preserve"> text ve formě řetězců, </w:t>
-      </w:r>
-      <w:r>
-        <w:t>inicializuje</w:t>
-      </w:r>
-      <w:r>
-        <w:t xml:space="preserve"> nový záznam, který zaplní těmito řetězci a ty přidá do </w:t>
-      </w:r>
-      <w:r>
-        <w:rPr>
-          <w:i/>
-          <w:iCs/>
-        </w:rPr>
-        <w:t>database</w:t>
-      </w:r>
-      <w:r>
-        <w:t xml:space="preserve"> a zavolá metodu </w:t>
-      </w:r>
-      <w:proofErr w:type="spellStart"/>
-      <w:r>
-        <w:rPr>
-          <w:i/>
-          <w:iCs/>
-        </w:rPr>
-        <w:t>LoadDataTable</w:t>
-      </w:r>
-      <w:proofErr w:type="spellEnd"/>
-      <w:r>
-        <w:t>.</w:t>
-      </w:r>
-    </w:p>
-    <w:p>
+        </w:rPr>
+        <w:t xml:space="preserve">Tlačítko </w:t>
+      </w:r>
       <w:r>
         <w:rPr>
           <w:b/>
           <w:bCs/>
-        </w:rPr>
-        <w:t xml:space="preserve">Tlačítko </w:t>
-      </w:r>
-      <w:proofErr w:type="spellStart"/>
+          <w:i/>
+          <w:iCs/>
+        </w:rPr>
+        <w:t>CopyButton</w:t>
+      </w:r>
+      <w:r>
+        <w:t xml:space="preserve"> po stisknutí zkopíruje heslo zvoleného záznamu v datapoli do schránky.</w:t>
+      </w:r>
+    </w:p>
+    <w:p>
       <w:r>
         <w:rPr>
           <w:b/>
           <w:bCs/>
-          <w:i/>
-          <w:iCs/>
-        </w:rPr>
-        <w:t>CopyButton</w:t>
-      </w:r>
-      <w:proofErr w:type="spellEnd"/>
-      <w:r>
-        <w:t xml:space="preserve"> po stisknutí zkopíruje heslo zvoleného záznamu v </w:t>
-      </w:r>
-      <w:proofErr w:type="spellStart"/>
-      <w:r>
-        <w:t>datapoli</w:t>
-      </w:r>
-      <w:proofErr w:type="spellEnd"/>
-      <w:r>
-        <w:t xml:space="preserve"> do schránky.</w:t>
-      </w:r>
-    </w:p>
-    <w:p>
+        </w:rPr>
+        <w:t xml:space="preserve">Tlačítko </w:t>
+      </w:r>
       <w:r>
         <w:rPr>
           <w:b/>
           <w:bCs/>
-        </w:rPr>
-        <w:t xml:space="preserve">Tlačítko </w:t>
-      </w:r>
-      <w:proofErr w:type="spellStart"/>
+          <w:i/>
+          <w:iCs/>
+        </w:rPr>
+        <w:t>RemoveRecord</w:t>
+      </w:r>
+      <w:r>
+        <w:t xml:space="preserve"> po stisknutí smaže zvolený záznam v datapoli z </w:t>
+      </w:r>
+      <w:r>
+        <w:rPr>
+          <w:i/>
+          <w:iCs/>
+        </w:rPr>
+        <w:t>database</w:t>
+      </w:r>
+      <w:r>
+        <w:t xml:space="preserve"> a zavolá metodu</w:t>
+      </w:r>
+      <w:r>
+        <w:t xml:space="preserve"> </w:t>
+      </w:r>
+      <w:r>
+        <w:rPr>
+          <w:i/>
+          <w:iCs/>
+        </w:rPr>
+        <w:t>LoadDataTable</w:t>
+      </w:r>
+      <w:r>
+        <w:t>.</w:t>
+      </w:r>
+    </w:p>
+    <w:p>
       <w:r>
         <w:rPr>
           <w:b/>
           <w:bCs/>
-          <w:i/>
-          <w:iCs/>
-        </w:rPr>
-        <w:t>RemoveRecord</w:t>
-      </w:r>
-      <w:proofErr w:type="spellEnd"/>
-      <w:r>
-        <w:t xml:space="preserve"> po stisknutí smaže zvolený záznam v </w:t>
-      </w:r>
-      <w:proofErr w:type="spellStart"/>
-      <w:r>
-        <w:t>datapoli</w:t>
-      </w:r>
-      <w:proofErr w:type="spellEnd"/>
-      <w:r>
-        <w:t xml:space="preserve"> z </w:t>
-      </w:r>
-      <w:r>
-        <w:rPr>
-          <w:i/>
-          <w:iCs/>
-        </w:rPr>
-        <w:t>database</w:t>
-      </w:r>
-      <w:r>
-        <w:t xml:space="preserve"> a zavolá metodu</w:t>
-      </w:r>
-      <w:r>
-        <w:t xml:space="preserve"> </w:t>
-      </w:r>
-      <w:proofErr w:type="spellStart"/>
-      <w:r>
-        <w:rPr>
-          <w:i/>
-          <w:iCs/>
-        </w:rPr>
-        <w:t>LoadDataTable</w:t>
-      </w:r>
-      <w:proofErr w:type="spellEnd"/>
-      <w:r>
-        <w:t>.</w:t>
-      </w:r>
-    </w:p>
-    <w:p>
+        </w:rPr>
+        <w:t xml:space="preserve">Metoda </w:t>
+      </w:r>
       <w:r>
         <w:rPr>
           <w:b/>
           <w:bCs/>
-        </w:rPr>
-        <w:t xml:space="preserve">Metoda </w:t>
-      </w:r>
-      <w:proofErr w:type="spellStart"/>
+          <w:i/>
+          <w:iCs/>
+        </w:rPr>
+        <w:t>LoadDataTable</w:t>
+      </w:r>
+      <w:r>
+        <w:t xml:space="preserve"> inicializuje </w:t>
+      </w:r>
+      <w:r>
+        <w:t>dataTable</w:t>
+      </w:r>
+      <w:r>
+        <w:t xml:space="preserve"> </w:t>
+      </w:r>
+      <w:r>
+        <w:t>nahraje</w:t>
+      </w:r>
+      <w:r>
+        <w:t xml:space="preserve"> každý záznam z </w:t>
+      </w:r>
+      <w:r>
+        <w:rPr>
+          <w:i/>
+          <w:iCs/>
+        </w:rPr>
+        <w:t>database</w:t>
+      </w:r>
+      <w:r>
+        <w:t xml:space="preserve"> do něj a následně aktualizuje zobrazovač datapole</w:t>
+      </w:r>
+      <w:r>
+        <w:t xml:space="preserve"> </w:t>
+      </w:r>
+      <w:r>
+        <w:t>(</w:t>
+      </w:r>
+      <w:r>
+        <w:rPr>
+          <w:i/>
+          <w:iCs/>
+        </w:rPr>
+        <w:t>PasswordViewer, typ DataGridView</w:t>
+      </w:r>
+      <w:r>
+        <w:t xml:space="preserve">). </w:t>
+      </w:r>
+    </w:p>
+    <w:p>
       <w:r>
         <w:rPr>
           <w:b/>
           <w:bCs/>
-          <w:i/>
-          <w:iCs/>
-        </w:rPr>
-        <w:t>LoadDataTable</w:t>
-      </w:r>
-      <w:proofErr w:type="spellEnd"/>
-      <w:r>
-        <w:t xml:space="preserve"> inicializuje </w:t>
-      </w:r>
-      <w:proofErr w:type="spellStart"/>
-      <w:r>
-        <w:t>dataTable</w:t>
-      </w:r>
-      <w:proofErr w:type="spellEnd"/>
-      <w:r>
-        <w:t xml:space="preserve"> </w:t>
-      </w:r>
-      <w:r>
-        <w:t>nahraje</w:t>
-      </w:r>
-      <w:r>
-        <w:t xml:space="preserve"> každý záznam z </w:t>
-      </w:r>
-      <w:r>
-        <w:rPr>
-          <w:i/>
-          <w:iCs/>
-        </w:rPr>
-        <w:t>database</w:t>
-      </w:r>
-      <w:r>
-        <w:t xml:space="preserve"> do něj a následně aktualizuje zobrazovač </w:t>
-      </w:r>
-      <w:proofErr w:type="spellStart"/>
-      <w:r>
-        <w:t>datapole</w:t>
-      </w:r>
-      <w:proofErr w:type="spellEnd"/>
-      <w:r>
-        <w:t xml:space="preserve"> </w:t>
-      </w:r>
-      <w:r>
-        <w:t>(</w:t>
-      </w:r>
-      <w:proofErr w:type="spellStart"/>
-      <w:r>
-        <w:rPr>
-          <w:i/>
-          <w:iCs/>
-        </w:rPr>
-        <w:t>PasswordViewer</w:t>
-      </w:r>
-      <w:proofErr w:type="spellEnd"/>
-      <w:r>
-        <w:rPr>
-          <w:i/>
-          <w:iCs/>
-        </w:rPr>
-        <w:t xml:space="preserve">, typ </w:t>
-      </w:r>
-      <w:proofErr w:type="spellStart"/>
-      <w:r>
-        <w:rPr>
-          <w:i/>
-          <w:iCs/>
-        </w:rPr>
-        <w:t>DataGridView</w:t>
-      </w:r>
-      <w:proofErr w:type="spellEnd"/>
-      <w:r>
-        <w:t xml:space="preserve">). </w:t>
-      </w:r>
-    </w:p>
-    <w:p>
+        </w:rPr>
+        <w:t xml:space="preserve">Objekt </w:t>
+      </w:r>
       <w:r>
         <w:rPr>
           <w:b/>
           <w:bCs/>
-        </w:rPr>
-        <w:t xml:space="preserve">Objekt </w:t>
-      </w:r>
-      <w:proofErr w:type="spellStart"/>
-      <w:r>
-        <w:rPr>
-          <w:b/>
-          <w:bCs/>
           <w:i/>
           <w:iCs/>
         </w:rPr>
         <w:t>PasswordViewer</w:t>
       </w:r>
-      <w:proofErr w:type="spellEnd"/>
       <w:r>
         <w:t xml:space="preserve"> je typu </w:t>
       </w:r>
-      <w:proofErr w:type="spellStart"/>
       <w:r>
         <w:rPr>
           <w:i/>
@@ -3669,11 +3845,9 @@
         </w:rPr>
         <w:t>DataGridView</w:t>
       </w:r>
-      <w:proofErr w:type="spellEnd"/>
       <w:r>
         <w:t xml:space="preserve"> a zobrazuje data z </w:t>
       </w:r>
-      <w:proofErr w:type="spellStart"/>
       <w:r>
         <w:rPr>
           <w:i/>
@@ -3681,7 +3855,6 @@
         </w:rPr>
         <w:t>dataTable</w:t>
       </w:r>
-      <w:proofErr w:type="spellEnd"/>
       <w:r>
         <w:t xml:space="preserve"> uživateli.</w:t>
       </w:r>
@@ -3693,22 +3866,22 @@
       <w:pPr>
         <w:pStyle w:val="Nadpis1"/>
       </w:pPr>
-      <w:bookmarkStart w:id="14" w:name="_Toc133341047"/>
+      <w:bookmarkStart w:id="18" w:name="_Toc134295312"/>
       <w:r>
         <w:lastRenderedPageBreak/>
         <w:t>Budoucí funkce, rozvoj</w:t>
       </w:r>
-      <w:bookmarkEnd w:id="14"/>
+      <w:bookmarkEnd w:id="18"/>
     </w:p>
     <w:p>
       <w:pPr>
         <w:pStyle w:val="Nadpis2"/>
       </w:pPr>
-      <w:bookmarkStart w:id="15" w:name="_Toc133341048"/>
+      <w:bookmarkStart w:id="19" w:name="_Toc134295313"/>
       <w:r>
         <w:t>Export samostatných záznamů</w:t>
       </w:r>
-      <w:bookmarkEnd w:id="15"/>
+      <w:bookmarkEnd w:id="19"/>
     </w:p>
     <w:p>
       <w:pPr>
@@ -3774,72 +3947,30 @@
         <w:rPr>
           <w:lang w:eastAsia="cs-CZ"/>
         </w:rPr>
-        <w:t xml:space="preserve">Aby se dosáhlo synchronizace při sdílení těchto hesel, bylo by potřeba vytvořit unikátní </w:t>
-      </w:r>
-      <w:proofErr w:type="spellStart"/>
-      <w:r>
-        <w:rPr>
-          <w:lang w:eastAsia="cs-CZ"/>
-        </w:rPr>
-        <w:t>hash</w:t>
-      </w:r>
-      <w:proofErr w:type="spellEnd"/>
-      <w:r>
-        <w:rPr>
-          <w:lang w:eastAsia="cs-CZ"/>
-        </w:rPr>
-        <w:t xml:space="preserve"> a datum a ty připojit ke každému záznamu. </w:t>
-      </w:r>
-      <w:proofErr w:type="spellStart"/>
-      <w:r>
-        <w:rPr>
-          <w:lang w:eastAsia="cs-CZ"/>
-        </w:rPr>
-        <w:t>Hash</w:t>
-      </w:r>
-      <w:proofErr w:type="spellEnd"/>
-      <w:r>
-        <w:rPr>
-          <w:lang w:eastAsia="cs-CZ"/>
-        </w:rPr>
-        <w:t xml:space="preserve"> pro identifikaci hesla a datum pro udržování nejaktuálnější formy přihlašovacích údajů.</w:t>
+        <w:t>Aby se dosáhlo synchronizace při sdílení těchto hesel, bylo by potřeba vytvořit unikátní hash a datum a ty připojit ke každému záznamu. Hash pro identifikaci hesla a datum pro udržování nejaktuálnější formy přihlašovacích údajů.</w:t>
       </w:r>
     </w:p>
     <w:p>
       <w:pPr>
         <w:pStyle w:val="Nadpis2"/>
       </w:pPr>
-      <w:bookmarkStart w:id="16" w:name="_Toc133341049"/>
+      <w:bookmarkStart w:id="20" w:name="_Toc134295314"/>
       <w:r>
         <w:t>Propojení s cloudem</w:t>
       </w:r>
-      <w:bookmarkEnd w:id="16"/>
-    </w:p>
-    <w:p>
-      <w:pPr>
-        <w:rPr>
-          <w:lang w:eastAsia="cs-CZ"/>
-        </w:rPr>
-      </w:pPr>
-      <w:r>
-        <w:rPr>
-          <w:lang w:eastAsia="cs-CZ"/>
-        </w:rPr>
-        <w:t xml:space="preserve">Propojení s cloudem přímo v aplikaci by znamenalo zálohování hesel přímo v reálném čase. V aplikaci si zvolíte službu (Google disk, </w:t>
-      </w:r>
-      <w:proofErr w:type="spellStart"/>
-      <w:r>
-        <w:rPr>
-          <w:lang w:eastAsia="cs-CZ"/>
-        </w:rPr>
-        <w:t>OneDrive</w:t>
-      </w:r>
-      <w:proofErr w:type="spellEnd"/>
-      <w:r>
-        <w:rPr>
-          <w:lang w:eastAsia="cs-CZ"/>
-        </w:rPr>
-        <w:t>), místo uložení a je hotovo. Poté pomocí desktopové, mobilní nebo webové aplikaci stačí zadat přihlašovací údaje (jméno, klíč a popř. IP adresu vlastního úložiště) a synchronizace proběhne automaticky.</w:t>
+      <w:bookmarkEnd w:id="20"/>
+    </w:p>
+    <w:p>
+      <w:pPr>
+        <w:rPr>
+          <w:lang w:eastAsia="cs-CZ"/>
+        </w:rPr>
+      </w:pPr>
+      <w:r>
+        <w:rPr>
+          <w:lang w:eastAsia="cs-CZ"/>
+        </w:rPr>
+        <w:t>Propojení s cloudem přímo v aplikaci by znamenalo zálohování hesel přímo v reálném čase. V aplikaci si zvolíte službu (Google disk, OneDrive), místo uložení a je hotovo. Poté pomocí desktopové, mobilní nebo webové aplikaci stačí zadat přihlašovací údaje (jméno, klíč a popř. IP adresu vlastního úložiště) a synchronizace proběhne automaticky.</w:t>
       </w:r>
     </w:p>
     <w:p>
@@ -3858,62 +3989,18 @@
           <w:szCs w:val="22"/>
           <w:lang w:eastAsia="cs-CZ"/>
         </w:rPr>
-        <w:t xml:space="preserve">Pozn. Toto je už nyní možné při uložení souboru s hesly přímo na </w:t>
-      </w:r>
-      <w:proofErr w:type="spellStart"/>
-      <w:r>
-        <w:rPr>
-          <w:i/>
-          <w:iCs/>
-          <w:sz w:val="22"/>
-          <w:szCs w:val="22"/>
-          <w:lang w:eastAsia="cs-CZ"/>
-        </w:rPr>
-        <w:t>OneDrive</w:t>
-      </w:r>
-      <w:proofErr w:type="spellEnd"/>
-      <w:r>
-        <w:rPr>
-          <w:i/>
-          <w:iCs/>
-          <w:sz w:val="22"/>
-          <w:szCs w:val="22"/>
-          <w:lang w:eastAsia="cs-CZ"/>
-        </w:rPr>
-        <w:t xml:space="preserve"> nebo nahrání souboru na Google disk, ale propojením je myšlena kompletní integrace </w:t>
-      </w:r>
-      <w:proofErr w:type="spellStart"/>
-      <w:r>
-        <w:rPr>
-          <w:i/>
-          <w:iCs/>
-          <w:sz w:val="22"/>
-          <w:szCs w:val="22"/>
-          <w:lang w:eastAsia="cs-CZ"/>
-        </w:rPr>
-        <w:t>SmichovPass</w:t>
-      </w:r>
-      <w:proofErr w:type="spellEnd"/>
-      <w:r>
-        <w:rPr>
-          <w:i/>
-          <w:iCs/>
-          <w:sz w:val="22"/>
-          <w:szCs w:val="22"/>
-          <w:lang w:eastAsia="cs-CZ"/>
-        </w:rPr>
-        <w:t xml:space="preserve"> do těchto služeb a jejich automatická domluva.</w:t>
+        <w:t>Pozn. Toto je už nyní možné při uložení souboru s hesly přímo na OneDrive nebo nahrání souboru na Google disk, ale propojením je myšlena kompletní integrace SmichovPass do těchto služeb a jejich automatická domluva.</w:t>
       </w:r>
     </w:p>
     <w:p>
       <w:pPr>
         <w:pStyle w:val="Nadpis2"/>
       </w:pPr>
-      <w:bookmarkStart w:id="17" w:name="_Toc133341050"/>
+      <w:bookmarkStart w:id="21" w:name="_Toc134295315"/>
       <w:r>
         <w:t>Využívání více algoritmů pro šifrování</w:t>
       </w:r>
-      <w:bookmarkEnd w:id="17"/>
+      <w:bookmarkEnd w:id="21"/>
     </w:p>
     <w:p>
       <w:pPr>
@@ -3931,48 +4018,20 @@
         <w:rPr>
           <w:lang w:eastAsia="cs-CZ"/>
         </w:rPr>
-        <w:t xml:space="preserve">RSA, </w:t>
-      </w:r>
-      <w:proofErr w:type="spellStart"/>
-      <w:r>
-        <w:rPr>
-          <w:lang w:eastAsia="cs-CZ"/>
-        </w:rPr>
-        <w:t>Blowfish</w:t>
-      </w:r>
-      <w:proofErr w:type="spellEnd"/>
-      <w:r>
-        <w:rPr>
-          <w:lang w:eastAsia="cs-CZ"/>
-        </w:rPr>
-        <w:t>; v budoucnosti kvantových počítačů poté BB84 nebo E91).</w:t>
-      </w:r>
-      <w:r>
-        <w:rPr>
-          <w:lang w:eastAsia="cs-CZ"/>
-        </w:rPr>
-        <w:t xml:space="preserve"> To znamená, že pro určitá hesla stačí velmi rychlý standard „</w:t>
-      </w:r>
-      <w:proofErr w:type="spellStart"/>
-      <w:r>
-        <w:rPr>
-          <w:lang w:eastAsia="cs-CZ"/>
-        </w:rPr>
-        <w:t>Blowfish</w:t>
-      </w:r>
-      <w:proofErr w:type="spellEnd"/>
-      <w:r>
-        <w:rPr>
-          <w:lang w:eastAsia="cs-CZ"/>
-        </w:rPr>
-        <w:t>“, zatímco pro hesla citlivější by se využil standard „AES“ a pro velmi efektivní sdílení souborů asymetrický standard „RSA“.</w:t>
+        <w:t>RSA, Blowfish; v budoucnosti kvantových počítačů poté BB84 nebo E91).</w:t>
+      </w:r>
+      <w:r>
+        <w:rPr>
+          <w:lang w:eastAsia="cs-CZ"/>
+        </w:rPr>
+        <w:t xml:space="preserve"> To znamená, že pro určitá hesla stačí velmi rychlý standard „Blowfish“, zatímco pro hesla citlivější by se využil standard „AES“ a pro velmi efektivní sdílení souborů asymetrický standard „RSA“.</w:t>
       </w:r>
     </w:p>
     <w:p>
       <w:pPr>
         <w:pStyle w:val="Nadpis2"/>
       </w:pPr>
-      <w:bookmarkStart w:id="18" w:name="_Toc133341051"/>
+      <w:bookmarkStart w:id="22" w:name="_Toc134295316"/>
       <w:r>
         <w:t xml:space="preserve">Zavedení </w:t>
       </w:r>
@@ -3982,33 +4041,19 @@
       <w:r>
         <w:t xml:space="preserve"> ověření</w:t>
       </w:r>
-      <w:bookmarkEnd w:id="18"/>
-    </w:p>
-    <w:p>
-      <w:pPr>
-        <w:rPr>
-          <w:lang w:eastAsia="cs-CZ"/>
-        </w:rPr>
-      </w:pPr>
-      <w:r>
-        <w:rPr>
-          <w:lang w:eastAsia="cs-CZ"/>
-        </w:rPr>
-        <w:t xml:space="preserve">Zatím program využívá jen jeden faktor – „něco, co víte“ (klíč). Další dva faktory – „něco, co jsme“ (biometrika) a „něco, co máme“ (např. </w:t>
-      </w:r>
-      <w:proofErr w:type="spellStart"/>
-      <w:r>
-        <w:rPr>
-          <w:lang w:eastAsia="cs-CZ"/>
-        </w:rPr>
-        <w:t>flash</w:t>
-      </w:r>
-      <w:proofErr w:type="spellEnd"/>
-      <w:r>
-        <w:rPr>
-          <w:lang w:eastAsia="cs-CZ"/>
-        </w:rPr>
-        <w:t xml:space="preserve"> disk s autentizačním tokenem) mohou být implementovány do programu pro další zvýšení bezpečnosti a prevenci nežádaného přístupu.</w:t>
+      <w:bookmarkEnd w:id="22"/>
+    </w:p>
+    <w:p>
+      <w:pPr>
+        <w:rPr>
+          <w:lang w:eastAsia="cs-CZ"/>
+        </w:rPr>
+      </w:pPr>
+      <w:r>
+        <w:rPr>
+          <w:lang w:eastAsia="cs-CZ"/>
+        </w:rPr>
+        <w:t>Zatím program využívá jen jeden faktor – „něco, co víte“ (klíč). Další dva faktory – „něco, co jsme“ (biometrika) a „něco, co máme“ (např. flash disk s autentizačním tokenem) mohou být implementovány do programu pro další zvýšení bezpečnosti a prevenci nežádaného přístupu.</w:t>
       </w:r>
     </w:p>
     <w:sectPr>
@@ -4194,7 +4239,7 @@
                   </v:formulas>
                   <v:path gradientshapeok="t" limo="10800,10800" o:connecttype="custom" o:connectlocs="@8,0;0,@9;@8,@7;@6,@9" textboxrect="@3,@3,@4,@5"/>
                 </v:shapetype>
-                <v:shape id="Vývojový diagram: alternativní postup 3" o:spid="_x0000_s1026" type="#_x0000_t176" style="position:absolute;margin-left:0;margin-top:0;width:40.35pt;height:34.75pt;z-index:251659264;visibility:visible;mso-wrap-style:square;mso-width-percent:0;mso-height-percent:0;mso-wrap-distance-left:9pt;mso-wrap-distance-top:0;mso-wrap-distance-right:9pt;mso-wrap-distance-bottom:0;mso-position-horizontal:center;mso-position-horizontal-relative:right-margin-area;mso-position-vertical:center;mso-position-vertical-relative:bottom-margin-area;mso-width-percent:0;mso-height-percent:0;mso-width-relative:page;mso-height-relative:page;v-text-anchor:top" o:gfxdata="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" filled="f" fillcolor="#5c83b4" stroked="f" strokecolor="#737373">
+                <v:shape id="Vývojový diagram: alternativní postup 3" o:spid="_x0000_s1026" type="#_x0000_t176" style="position:absolute;margin-left:0;margin-top:0;width:40.35pt;height:34.75pt;z-index:251659264;visibility:visible;mso-wrap-style:square;mso-width-percent:0;mso-height-percent:0;mso-wrap-distance-left:9pt;mso-wrap-distance-top:0;mso-wrap-distance-right:9pt;mso-wrap-distance-bottom:0;mso-position-horizontal:center;mso-position-horizontal-relative:right-margin-area;mso-position-vertical:center;mso-position-vertical-relative:bottom-margin-area;mso-width-percent:0;mso-height-percent:0;mso-width-relative:page;mso-height-relative:page;v-text-anchor:top" o:gfxdata="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" filled="f" fillcolor="#5c83b4" stroked="f" strokecolor="#737373">
                   <v:textbox>
                     <w:txbxContent>
                       <w:p>

</xml_diff>

<commit_message>
Hotfix documentation - wrong space requirements fix
</commit_message>
<xml_diff>
--- a/Dokumentace SmichovPass.docx
+++ b/Dokumentace SmichovPass.docx
@@ -2221,7 +2221,10 @@
         <w:t xml:space="preserve"> </w:t>
       </w:r>
       <w:r>
-        <w:t>21 kB volného místa</w:t>
+        <w:t>9</w:t>
+      </w:r>
+      <w:r>
+        <w:t>1 kB volného místa</w:t>
       </w:r>
     </w:p>
     <w:p/>

</xml_diff>